<commit_message>
Fix summary error in KhiopsCovisualizationGuide.pdf
One of the figures was in style "Titre 2" and erroneously integrated in the document summary.
</commit_message>
<xml_diff>
--- a/KhiopsCovisualizationGuide.docx
+++ b/KhiopsCovisualizationGuide.docx
@@ -18,7 +18,7 @@
           <w:lang w:val="fr-FR" w:eastAsia="fr-FR" w:bidi="ar-SA"/>
         </w:rPr>
         <w:drawing>
-          <wp:anchor distT="0" distB="0" distL="114300" distR="114300" simplePos="0" relativeHeight="251802112" behindDoc="0" locked="0" layoutInCell="1" allowOverlap="1" wp14:anchorId="28430CDB" wp14:editId="2F50EE26">
+          <wp:anchor distT="0" distB="0" distL="114300" distR="114300" simplePos="0" relativeHeight="251673600" behindDoc="0" locked="0" layoutInCell="1" allowOverlap="1" wp14:anchorId="28430CDB" wp14:editId="0B1D19E5">
             <wp:simplePos x="0" y="0"/>
             <wp:positionH relativeFrom="column">
               <wp:posOffset>5147574</wp:posOffset>
@@ -389,7 +389,7 @@
           <w:lang w:val="fr-FR" w:eastAsia="fr-FR" w:bidi="ar-SA"/>
         </w:rPr>
         <w:drawing>
-          <wp:anchor distT="0" distB="0" distL="114300" distR="114300" simplePos="0" relativeHeight="251600896" behindDoc="0" locked="0" layoutInCell="1" allowOverlap="1" wp14:anchorId="4ECCF14F" wp14:editId="275244CF">
+          <wp:anchor distT="0" distB="0" distL="114300" distR="114300" simplePos="0" relativeHeight="251640832" behindDoc="0" locked="0" layoutInCell="1" allowOverlap="1" wp14:anchorId="4ECCF14F" wp14:editId="6A3E929F">
             <wp:simplePos x="0" y="0"/>
             <wp:positionH relativeFrom="column">
               <wp:posOffset>-85725</wp:posOffset>
@@ -549,7 +549,7 @@
           <w:lang w:val="fr-FR" w:eastAsia="fr-FR" w:bidi="ar-SA"/>
         </w:rPr>
         <w:drawing>
-          <wp:anchor distT="0" distB="0" distL="114300" distR="114300" simplePos="0" relativeHeight="251604992" behindDoc="0" locked="0" layoutInCell="1" allowOverlap="1" wp14:anchorId="1A267C43" wp14:editId="5179DF9E">
+          <wp:anchor distT="0" distB="0" distL="114300" distR="114300" simplePos="0" relativeHeight="251643904" behindDoc="0" locked="0" layoutInCell="1" allowOverlap="1" wp14:anchorId="1A267C43" wp14:editId="62BA887D">
             <wp:simplePos x="0" y="0"/>
             <wp:positionH relativeFrom="column">
               <wp:posOffset>-161925</wp:posOffset>
@@ -709,7 +709,7 @@
           <w:lang w:val="fr-FR" w:eastAsia="fr-FR" w:bidi="ar-SA"/>
         </w:rPr>
         <w:drawing>
-          <wp:anchor distT="0" distB="0" distL="114300" distR="114300" simplePos="0" relativeHeight="251602944" behindDoc="0" locked="0" layoutInCell="1" allowOverlap="1" wp14:anchorId="4B84A2F7" wp14:editId="3A6CAD28">
+          <wp:anchor distT="0" distB="0" distL="114300" distR="114300" simplePos="0" relativeHeight="251641856" behindDoc="0" locked="0" layoutInCell="1" allowOverlap="1" wp14:anchorId="4B84A2F7" wp14:editId="7D8BDB7D">
             <wp:simplePos x="0" y="0"/>
             <wp:positionH relativeFrom="column">
               <wp:posOffset>-85725</wp:posOffset>
@@ -895,7 +895,7 @@
           <w:lang w:val="fr-FR" w:eastAsia="fr-FR" w:bidi="ar-SA"/>
         </w:rPr>
         <w:drawing>
-          <wp:anchor distT="0" distB="0" distL="114300" distR="114300" simplePos="0" relativeHeight="251703296" behindDoc="0" locked="0" layoutInCell="1" allowOverlap="1" wp14:anchorId="763B9FAF" wp14:editId="748198D0">
+          <wp:anchor distT="0" distB="0" distL="114300" distR="114300" simplePos="0" relativeHeight="251669504" behindDoc="0" locked="0" layoutInCell="1" allowOverlap="1" wp14:anchorId="763B9FAF" wp14:editId="39AB9D31">
             <wp:simplePos x="0" y="0"/>
             <wp:positionH relativeFrom="column">
               <wp:posOffset>-219710</wp:posOffset>
@@ -1471,7 +1471,7 @@
         <w:rPr>
           <w:noProof/>
         </w:rPr>
-        <w:instrText xml:space="preserve"> PAGEREF _Toc152159400 \h </w:instrText>
+        <w:instrText xml:space="preserve"> PAGEREF _Toc153452385 \h </w:instrText>
       </w:r>
       <w:r>
         <w:rPr>
@@ -1488,7 +1488,7 @@
         <w:rPr>
           <w:noProof/>
         </w:rPr>
-        <w:t>4</w:t>
+        <w:t>3</w:t>
       </w:r>
       <w:r>
         <w:rPr>
@@ -1537,7 +1537,7 @@
         <w:rPr>
           <w:noProof/>
         </w:rPr>
-        <w:instrText xml:space="preserve"> PAGEREF _Toc152159401 \h </w:instrText>
+        <w:instrText xml:space="preserve"> PAGEREF _Toc153452386 \h </w:instrText>
       </w:r>
       <w:r>
         <w:rPr>
@@ -1554,7 +1554,7 @@
         <w:rPr>
           <w:noProof/>
         </w:rPr>
-        <w:t>4</w:t>
+        <w:t>3</w:t>
       </w:r>
       <w:r>
         <w:rPr>
@@ -1603,7 +1603,7 @@
         <w:rPr>
           <w:noProof/>
         </w:rPr>
-        <w:instrText xml:space="preserve"> PAGEREF _Toc152159402 \h </w:instrText>
+        <w:instrText xml:space="preserve"> PAGEREF _Toc153452387 \h </w:instrText>
       </w:r>
       <w:r>
         <w:rPr>
@@ -1620,7 +1620,7 @@
         <w:rPr>
           <w:noProof/>
         </w:rPr>
-        <w:t>5</w:t>
+        <w:t>4</w:t>
       </w:r>
       <w:r>
         <w:rPr>
@@ -1668,7 +1668,7 @@
         <w:rPr>
           <w:noProof/>
         </w:rPr>
-        <w:instrText xml:space="preserve"> PAGEREF _Toc152159403 \h </w:instrText>
+        <w:instrText xml:space="preserve"> PAGEREF _Toc153452388 \h </w:instrText>
       </w:r>
       <w:r>
         <w:rPr>
@@ -1685,7 +1685,7 @@
         <w:rPr>
           <w:noProof/>
         </w:rPr>
-        <w:t>6</w:t>
+        <w:t>5</w:t>
       </w:r>
       <w:r>
         <w:rPr>
@@ -1726,7 +1726,7 @@
         <w:rPr>
           <w:noProof/>
         </w:rPr>
-        <w:instrText xml:space="preserve"> PAGEREF _Toc152159404 \h </w:instrText>
+        <w:instrText xml:space="preserve"> PAGEREF _Toc153452389 \h </w:instrText>
       </w:r>
       <w:r>
         <w:rPr>
@@ -1743,7 +1743,7 @@
         <w:rPr>
           <w:noProof/>
         </w:rPr>
-        <w:t>8</w:t>
+        <w:t>7</w:t>
       </w:r>
       <w:r>
         <w:rPr>
@@ -1784,7 +1784,7 @@
         <w:rPr>
           <w:noProof/>
         </w:rPr>
-        <w:instrText xml:space="preserve"> PAGEREF _Toc152159405 \h </w:instrText>
+        <w:instrText xml:space="preserve"> PAGEREF _Toc153452390 \h </w:instrText>
       </w:r>
       <w:r>
         <w:rPr>
@@ -1801,7 +1801,7 @@
         <w:rPr>
           <w:noProof/>
         </w:rPr>
-        <w:t>8</w:t>
+        <w:t>7</w:t>
       </w:r>
       <w:r>
         <w:rPr>
@@ -1849,7 +1849,7 @@
         <w:rPr>
           <w:noProof/>
         </w:rPr>
-        <w:instrText xml:space="preserve"> PAGEREF _Toc152159406 \h </w:instrText>
+        <w:instrText xml:space="preserve"> PAGEREF _Toc153452391 \h </w:instrText>
       </w:r>
       <w:r>
         <w:rPr>
@@ -1866,7 +1866,7 @@
         <w:rPr>
           <w:noProof/>
         </w:rPr>
-        <w:t>10</w:t>
+        <w:t>9</w:t>
       </w:r>
       <w:r>
         <w:rPr>
@@ -1915,7 +1915,7 @@
         <w:rPr>
           <w:noProof/>
         </w:rPr>
-        <w:instrText xml:space="preserve"> PAGEREF _Toc152159407 \h </w:instrText>
+        <w:instrText xml:space="preserve"> PAGEREF _Toc153452392 \h </w:instrText>
       </w:r>
       <w:r>
         <w:rPr>
@@ -1932,7 +1932,7 @@
         <w:rPr>
           <w:noProof/>
         </w:rPr>
-        <w:t>10</w:t>
+        <w:t>9</w:t>
       </w:r>
       <w:r>
         <w:rPr>
@@ -1980,7 +1980,7 @@
         <w:rPr>
           <w:noProof/>
         </w:rPr>
-        <w:instrText xml:space="preserve"> PAGEREF _Toc152159408 \h </w:instrText>
+        <w:instrText xml:space="preserve"> PAGEREF _Toc153452393 \h </w:instrText>
       </w:r>
       <w:r>
         <w:rPr>
@@ -1997,71 +1997,71 @@
         <w:rPr>
           <w:noProof/>
         </w:rPr>
+        <w:t>9</w:t>
+      </w:r>
+      <w:r>
+        <w:rPr>
+          <w:noProof/>
+        </w:rPr>
+        <w:fldChar w:fldCharType="end"/>
+      </w:r>
+    </w:p>
+    <w:p>
+      <w:pPr>
+        <w:pStyle w:val="TM3"/>
+        <w:rPr>
+          <w:rFonts w:asciiTheme="minorHAnsi" w:eastAsiaTheme="minorEastAsia" w:hAnsiTheme="minorHAnsi" w:cstheme="minorBidi"/>
+          <w:noProof/>
+          <w:lang w:eastAsia="fr-FR" w:bidi="ar-SA"/>
+        </w:rPr>
+      </w:pPr>
+      <w:r>
+        <w:rPr>
+          <w:noProof/>
+        </w:rPr>
+        <w:t xml:space="preserve">4.1.1. </w:t>
+      </w:r>
+      <w:r>
+        <w:rPr>
+          <w:noProof/>
+          <w:lang w:val="en-GB"/>
+        </w:rPr>
+        <w:t>Renaming the clusters</w:t>
+      </w:r>
+      <w:r>
+        <w:rPr>
+          <w:noProof/>
+        </w:rPr>
+        <w:tab/>
+      </w:r>
+      <w:r>
+        <w:rPr>
+          <w:noProof/>
+        </w:rPr>
+        <w:fldChar w:fldCharType="begin"/>
+      </w:r>
+      <w:r>
+        <w:rPr>
+          <w:noProof/>
+        </w:rPr>
+        <w:instrText xml:space="preserve"> PAGEREF _Toc153452394 \h </w:instrText>
+      </w:r>
+      <w:r>
+        <w:rPr>
+          <w:noProof/>
+        </w:rPr>
+      </w:r>
+      <w:r>
+        <w:rPr>
+          <w:noProof/>
+        </w:rPr>
+        <w:fldChar w:fldCharType="separate"/>
+      </w:r>
+      <w:r>
+        <w:rPr>
+          <w:noProof/>
+        </w:rPr>
         <w:t>10</w:t>
-      </w:r>
-      <w:r>
-        <w:rPr>
-          <w:noProof/>
-        </w:rPr>
-        <w:fldChar w:fldCharType="end"/>
-      </w:r>
-    </w:p>
-    <w:p>
-      <w:pPr>
-        <w:pStyle w:val="TM3"/>
-        <w:rPr>
-          <w:rFonts w:asciiTheme="minorHAnsi" w:eastAsiaTheme="minorEastAsia" w:hAnsiTheme="minorHAnsi" w:cstheme="minorBidi"/>
-          <w:noProof/>
-          <w:lang w:eastAsia="fr-FR" w:bidi="ar-SA"/>
-        </w:rPr>
-      </w:pPr>
-      <w:r>
-        <w:rPr>
-          <w:noProof/>
-        </w:rPr>
-        <w:t xml:space="preserve">4.1.1. </w:t>
-      </w:r>
-      <w:r>
-        <w:rPr>
-          <w:noProof/>
-          <w:lang w:val="en-GB"/>
-        </w:rPr>
-        <w:t>Renaming the clusters</w:t>
-      </w:r>
-      <w:r>
-        <w:rPr>
-          <w:noProof/>
-        </w:rPr>
-        <w:tab/>
-      </w:r>
-      <w:r>
-        <w:rPr>
-          <w:noProof/>
-        </w:rPr>
-        <w:fldChar w:fldCharType="begin"/>
-      </w:r>
-      <w:r>
-        <w:rPr>
-          <w:noProof/>
-        </w:rPr>
-        <w:instrText xml:space="preserve"> PAGEREF _Toc152159409 \h </w:instrText>
-      </w:r>
-      <w:r>
-        <w:rPr>
-          <w:noProof/>
-        </w:rPr>
-      </w:r>
-      <w:r>
-        <w:rPr>
-          <w:noProof/>
-        </w:rPr>
-        <w:fldChar w:fldCharType="separate"/>
-      </w:r>
-      <w:r>
-        <w:rPr>
-          <w:noProof/>
-        </w:rPr>
-        <w:t>11</w:t>
       </w:r>
       <w:r>
         <w:rPr>
@@ -2083,49 +2083,15 @@
       <w:r>
         <w:rPr>
           <w:noProof/>
-          <w:lang w:val="fr-FR" w:eastAsia="fr-FR" w:bidi="ar-SA"/>
-        </w:rPr>
-        <w:drawing>
-          <wp:inline distT="0" distB="0" distL="0" distR="0" wp14:anchorId="19E5CB24" wp14:editId="1FAED6E2">
-            <wp:extent cx="2593474" cy="3048000"/>
-            <wp:effectExtent l="0" t="0" r="0" b="0"/>
-            <wp:docPr id="2" name="Image 2"/>
-            <wp:cNvGraphicFramePr>
-              <a:graphicFrameLocks xmlns:a="http://schemas.openxmlformats.org/drawingml/2006/main" noChangeAspect="1"/>
-            </wp:cNvGraphicFramePr>
-            <a:graphic xmlns:a="http://schemas.openxmlformats.org/drawingml/2006/main">
-              <a:graphicData uri="http://schemas.openxmlformats.org/drawingml/2006/picture">
-                <pic:pic xmlns:pic="http://schemas.openxmlformats.org/drawingml/2006/picture">
-                  <pic:nvPicPr>
-                    <pic:cNvPr id="0" name=""/>
-                    <pic:cNvPicPr/>
-                  </pic:nvPicPr>
-                  <pic:blipFill>
-                    <a:blip r:embed="rId15"/>
-                    <a:stretch>
-                      <a:fillRect/>
-                    </a:stretch>
-                  </pic:blipFill>
-                  <pic:spPr>
-                    <a:xfrm>
-                      <a:off x="0" y="0"/>
-                      <a:ext cx="2593474" cy="3048000"/>
-                    </a:xfrm>
-                    <a:prstGeom prst="rect">
-                      <a:avLst/>
-                    </a:prstGeom>
-                  </pic:spPr>
-                </pic:pic>
-              </a:graphicData>
-            </a:graphic>
-          </wp:inline>
-        </w:drawing>
-      </w:r>
-      <w:r>
-        <w:rPr>
-          <w:noProof/>
-        </w:rPr>
-        <w:t>4.2. Unfold Hierarchy</w:t>
+        </w:rPr>
+        <w:t xml:space="preserve">4.2. </w:t>
+      </w:r>
+      <w:r>
+        <w:rPr>
+          <w:noProof/>
+          <w:lang w:val="en-GB"/>
+        </w:rPr>
+        <w:t>Save Current Hierarchy</w:t>
       </w:r>
       <w:r>
         <w:rPr>
@@ -2143,7 +2109,7 @@
         <w:rPr>
           <w:noProof/>
         </w:rPr>
-        <w:instrText xml:space="preserve"> PAGEREF _Toc152159410 \h </w:instrText>
+        <w:instrText xml:space="preserve"> PAGEREF _Toc153452395 \h </w:instrText>
       </w:r>
       <w:r>
         <w:rPr>
@@ -2184,7 +2150,7 @@
           <w:noProof/>
           <w:lang w:val="fr-FR"/>
         </w:rPr>
-        <w:t>4.3. Save Current Hierarchy</w:t>
+        <w:t>4.3. Composition</w:t>
       </w:r>
       <w:r>
         <w:rPr>
@@ -2204,7 +2170,7 @@
           <w:noProof/>
           <w:lang w:val="fr-FR"/>
         </w:rPr>
-        <w:instrText xml:space="preserve"> PAGEREF _Toc152159411 \h </w:instrText>
+        <w:instrText xml:space="preserve"> PAGEREF _Toc153452396 \h </w:instrText>
       </w:r>
       <w:r>
         <w:rPr>
@@ -2222,7 +2188,7 @@
           <w:noProof/>
           <w:lang w:val="fr-FR"/>
         </w:rPr>
-        <w:t>14</w:t>
+        <w:t>13</w:t>
       </w:r>
       <w:r>
         <w:rPr>
@@ -2246,7 +2212,7 @@
           <w:noProof/>
           <w:lang w:val="fr-FR"/>
         </w:rPr>
-        <w:t>4.4. Composition</w:t>
+        <w:t>4.4. Current Cluster</w:t>
       </w:r>
       <w:r>
         <w:rPr>
@@ -2266,7 +2232,7 @@
           <w:noProof/>
           <w:lang w:val="fr-FR"/>
         </w:rPr>
-        <w:instrText xml:space="preserve"> PAGEREF _Toc152159412 \h </w:instrText>
+        <w:instrText xml:space="preserve"> PAGEREF _Toc153452397 \h </w:instrText>
       </w:r>
       <w:r>
         <w:rPr>
@@ -2308,7 +2274,7 @@
           <w:noProof/>
           <w:lang w:val="fr-FR"/>
         </w:rPr>
-        <w:t>4.5. Current Cluster</w:t>
+        <w:t>4.5. Distribution</w:t>
       </w:r>
       <w:r>
         <w:rPr>
@@ -2328,7 +2294,7 @@
           <w:noProof/>
           <w:lang w:val="fr-FR"/>
         </w:rPr>
-        <w:instrText xml:space="preserve"> PAGEREF _Toc152159413 \h </w:instrText>
+        <w:instrText xml:space="preserve"> PAGEREF _Toc153452398 \h </w:instrText>
       </w:r>
       <w:r>
         <w:rPr>
@@ -2346,7 +2312,7 @@
           <w:noProof/>
           <w:lang w:val="fr-FR"/>
         </w:rPr>
-        <w:t>17</w:t>
+        <w:t>16</w:t>
       </w:r>
       <w:r>
         <w:rPr>
@@ -2370,7 +2336,7 @@
           <w:noProof/>
           <w:lang w:val="fr-FR"/>
         </w:rPr>
-        <w:t>4.6. Distribution</w:t>
+        <w:t>4.6. Dimensions</w:t>
       </w:r>
       <w:r>
         <w:rPr>
@@ -2390,7 +2356,7 @@
           <w:noProof/>
           <w:lang w:val="fr-FR"/>
         </w:rPr>
-        <w:instrText xml:space="preserve"> PAGEREF _Toc152159414 \h </w:instrText>
+        <w:instrText xml:space="preserve"> PAGEREF _Toc153452399 \h </w:instrText>
       </w:r>
       <w:r>
         <w:rPr>
@@ -2408,6 +2374,71 @@
           <w:noProof/>
           <w:lang w:val="fr-FR"/>
         </w:rPr>
+        <w:t>17</w:t>
+      </w:r>
+      <w:r>
+        <w:rPr>
+          <w:noProof/>
+        </w:rPr>
+        <w:fldChar w:fldCharType="end"/>
+      </w:r>
+    </w:p>
+    <w:p>
+      <w:pPr>
+        <w:pStyle w:val="TM2"/>
+        <w:rPr>
+          <w:rFonts w:asciiTheme="minorHAnsi" w:eastAsiaTheme="minorEastAsia" w:hAnsiTheme="minorHAnsi" w:cstheme="minorBidi"/>
+          <w:noProof/>
+          <w:sz w:val="22"/>
+          <w:lang w:eastAsia="fr-FR" w:bidi="ar-SA"/>
+        </w:rPr>
+      </w:pPr>
+      <w:r>
+        <w:rPr>
+          <w:noProof/>
+        </w:rPr>
+        <w:t xml:space="preserve">4.7. </w:t>
+      </w:r>
+      <w:r>
+        <w:rPr>
+          <w:noProof/>
+          <w:lang w:val="en-GB"/>
+        </w:rPr>
+        <w:t>Co-occurrence matrix</w:t>
+      </w:r>
+      <w:r>
+        <w:rPr>
+          <w:noProof/>
+        </w:rPr>
+        <w:tab/>
+      </w:r>
+      <w:r>
+        <w:rPr>
+          <w:noProof/>
+        </w:rPr>
+        <w:fldChar w:fldCharType="begin"/>
+      </w:r>
+      <w:r>
+        <w:rPr>
+          <w:noProof/>
+        </w:rPr>
+        <w:instrText xml:space="preserve"> PAGEREF _Toc153452400 \h </w:instrText>
+      </w:r>
+      <w:r>
+        <w:rPr>
+          <w:noProof/>
+        </w:rPr>
+      </w:r>
+      <w:r>
+        <w:rPr>
+          <w:noProof/>
+        </w:rPr>
+        <w:fldChar w:fldCharType="separate"/>
+      </w:r>
+      <w:r>
+        <w:rPr>
+          <w:noProof/>
+        </w:rPr>
         <w:t>18</w:t>
       </w:r>
       <w:r>
@@ -2419,9 +2450,654 @@
     </w:p>
     <w:p>
       <w:pPr>
+        <w:pStyle w:val="TM3"/>
+        <w:rPr>
+          <w:rFonts w:asciiTheme="minorHAnsi" w:eastAsiaTheme="minorEastAsia" w:hAnsiTheme="minorHAnsi" w:cstheme="minorBidi"/>
+          <w:noProof/>
+          <w:lang w:eastAsia="fr-FR" w:bidi="ar-SA"/>
+        </w:rPr>
+      </w:pPr>
+      <w:r>
+        <w:rPr>
+          <w:noProof/>
+        </w:rPr>
+        <w:t xml:space="preserve">4.7.1. </w:t>
+      </w:r>
+      <w:r>
+        <w:rPr>
+          <w:noProof/>
+          <w:lang w:val="en-GB"/>
+        </w:rPr>
+        <w:t>Criteria</w:t>
+      </w:r>
+      <w:r>
+        <w:rPr>
+          <w:noProof/>
+        </w:rPr>
+        <w:tab/>
+      </w:r>
+      <w:r>
+        <w:rPr>
+          <w:noProof/>
+        </w:rPr>
+        <w:fldChar w:fldCharType="begin"/>
+      </w:r>
+      <w:r>
+        <w:rPr>
+          <w:noProof/>
+        </w:rPr>
+        <w:instrText xml:space="preserve"> PAGEREF _Toc153452401 \h </w:instrText>
+      </w:r>
+      <w:r>
+        <w:rPr>
+          <w:noProof/>
+        </w:rPr>
+      </w:r>
+      <w:r>
+        <w:rPr>
+          <w:noProof/>
+        </w:rPr>
+        <w:fldChar w:fldCharType="separate"/>
+      </w:r>
+      <w:r>
+        <w:rPr>
+          <w:noProof/>
+        </w:rPr>
+        <w:t>19</w:t>
+      </w:r>
+      <w:r>
+        <w:rPr>
+          <w:noProof/>
+        </w:rPr>
+        <w:fldChar w:fldCharType="end"/>
+      </w:r>
+    </w:p>
+    <w:p>
+      <w:pPr>
+        <w:pStyle w:val="TM3"/>
+        <w:rPr>
+          <w:rFonts w:asciiTheme="minorHAnsi" w:eastAsiaTheme="minorEastAsia" w:hAnsiTheme="minorHAnsi" w:cstheme="minorBidi"/>
+          <w:noProof/>
+          <w:lang w:eastAsia="fr-FR" w:bidi="ar-SA"/>
+        </w:rPr>
+      </w:pPr>
+      <w:r>
+        <w:rPr>
+          <w:noProof/>
+        </w:rPr>
+        <w:t xml:space="preserve">4.7.2. </w:t>
+      </w:r>
+      <w:r>
+        <w:rPr>
+          <w:noProof/>
+          <w:lang w:eastAsia="fr-FR"/>
+        </w:rPr>
+        <w:t>Axis representation</w:t>
+      </w:r>
+      <w:r>
+        <w:rPr>
+          <w:noProof/>
+        </w:rPr>
+        <w:tab/>
+      </w:r>
+      <w:r>
+        <w:rPr>
+          <w:noProof/>
+        </w:rPr>
+        <w:fldChar w:fldCharType="begin"/>
+      </w:r>
+      <w:r>
+        <w:rPr>
+          <w:noProof/>
+        </w:rPr>
+        <w:instrText xml:space="preserve"> PAGEREF _Toc153452402 \h </w:instrText>
+      </w:r>
+      <w:r>
+        <w:rPr>
+          <w:noProof/>
+        </w:rPr>
+      </w:r>
+      <w:r>
+        <w:rPr>
+          <w:noProof/>
+        </w:rPr>
+        <w:fldChar w:fldCharType="separate"/>
+      </w:r>
+      <w:r>
+        <w:rPr>
+          <w:noProof/>
+        </w:rPr>
+        <w:t>21</w:t>
+      </w:r>
+      <w:r>
+        <w:rPr>
+          <w:noProof/>
+        </w:rPr>
+        <w:fldChar w:fldCharType="end"/>
+      </w:r>
+    </w:p>
+    <w:p>
+      <w:pPr>
+        <w:pStyle w:val="TM3"/>
+        <w:rPr>
+          <w:rFonts w:asciiTheme="minorHAnsi" w:eastAsiaTheme="minorEastAsia" w:hAnsiTheme="minorHAnsi" w:cstheme="minorBidi"/>
+          <w:noProof/>
+          <w:lang w:eastAsia="fr-FR" w:bidi="ar-SA"/>
+        </w:rPr>
+      </w:pPr>
+      <w:r>
+        <w:rPr>
+          <w:noProof/>
+        </w:rPr>
+        <w:t xml:space="preserve">4.7.3. </w:t>
+      </w:r>
+      <w:r>
+        <w:rPr>
+          <w:noProof/>
+          <w:lang w:eastAsia="fr-FR"/>
+        </w:rPr>
+        <w:t>Contrast</w:t>
+      </w:r>
+      <w:r>
+        <w:rPr>
+          <w:noProof/>
+        </w:rPr>
+        <w:tab/>
+      </w:r>
+      <w:r>
+        <w:rPr>
+          <w:noProof/>
+        </w:rPr>
+        <w:fldChar w:fldCharType="begin"/>
+      </w:r>
+      <w:r>
+        <w:rPr>
+          <w:noProof/>
+        </w:rPr>
+        <w:instrText xml:space="preserve"> PAGEREF _Toc153452403 \h </w:instrText>
+      </w:r>
+      <w:r>
+        <w:rPr>
+          <w:noProof/>
+        </w:rPr>
+      </w:r>
+      <w:r>
+        <w:rPr>
+          <w:noProof/>
+        </w:rPr>
+        <w:fldChar w:fldCharType="separate"/>
+      </w:r>
+      <w:r>
+        <w:rPr>
+          <w:noProof/>
+        </w:rPr>
+        <w:t>21</w:t>
+      </w:r>
+      <w:r>
+        <w:rPr>
+          <w:noProof/>
+        </w:rPr>
+        <w:fldChar w:fldCharType="end"/>
+      </w:r>
+    </w:p>
+    <w:p>
+      <w:pPr>
+        <w:pStyle w:val="TM3"/>
+        <w:rPr>
+          <w:rFonts w:asciiTheme="minorHAnsi" w:eastAsiaTheme="minorEastAsia" w:hAnsiTheme="minorHAnsi" w:cstheme="minorBidi"/>
+          <w:noProof/>
+          <w:lang w:eastAsia="fr-FR" w:bidi="ar-SA"/>
+        </w:rPr>
+      </w:pPr>
+      <w:r>
+        <w:rPr>
+          <w:noProof/>
+        </w:rPr>
+        <w:t xml:space="preserve">4.7.4. </w:t>
+      </w:r>
+      <w:r>
+        <w:rPr>
+          <w:noProof/>
+          <w:lang w:eastAsia="fr-FR"/>
+        </w:rPr>
+        <w:t>Summary</w:t>
+      </w:r>
+      <w:r>
+        <w:rPr>
+          <w:noProof/>
+        </w:rPr>
+        <w:tab/>
+      </w:r>
+      <w:r>
+        <w:rPr>
+          <w:noProof/>
+        </w:rPr>
+        <w:fldChar w:fldCharType="begin"/>
+      </w:r>
+      <w:r>
+        <w:rPr>
+          <w:noProof/>
+        </w:rPr>
+        <w:instrText xml:space="preserve"> PAGEREF _Toc153452404 \h </w:instrText>
+      </w:r>
+      <w:r>
+        <w:rPr>
+          <w:noProof/>
+        </w:rPr>
+      </w:r>
+      <w:r>
+        <w:rPr>
+          <w:noProof/>
+        </w:rPr>
+        <w:fldChar w:fldCharType="separate"/>
+      </w:r>
+      <w:r>
+        <w:rPr>
+          <w:noProof/>
+        </w:rPr>
+        <w:t>22</w:t>
+      </w:r>
+      <w:r>
+        <w:rPr>
+          <w:noProof/>
+        </w:rPr>
+        <w:fldChar w:fldCharType="end"/>
+      </w:r>
+    </w:p>
+    <w:p>
+      <w:pPr>
         <w:pStyle w:val="TM2"/>
         <w:rPr>
           <w:rFonts w:asciiTheme="minorHAnsi" w:eastAsiaTheme="minorEastAsia" w:hAnsiTheme="minorHAnsi" w:cstheme="minorBidi"/>
+          <w:noProof/>
+          <w:sz w:val="22"/>
+          <w:lang w:eastAsia="fr-FR" w:bidi="ar-SA"/>
+        </w:rPr>
+      </w:pPr>
+      <w:r>
+        <w:rPr>
+          <w:noProof/>
+        </w:rPr>
+        <w:t xml:space="preserve">4.8. </w:t>
+      </w:r>
+      <w:r>
+        <w:rPr>
+          <w:noProof/>
+          <w:lang w:val="en-GB"/>
+        </w:rPr>
+        <w:t>Annotation</w:t>
+      </w:r>
+      <w:r>
+        <w:rPr>
+          <w:noProof/>
+        </w:rPr>
+        <w:tab/>
+      </w:r>
+      <w:r>
+        <w:rPr>
+          <w:noProof/>
+        </w:rPr>
+        <w:fldChar w:fldCharType="begin"/>
+      </w:r>
+      <w:r>
+        <w:rPr>
+          <w:noProof/>
+        </w:rPr>
+        <w:instrText xml:space="preserve"> PAGEREF _Toc153452405 \h </w:instrText>
+      </w:r>
+      <w:r>
+        <w:rPr>
+          <w:noProof/>
+        </w:rPr>
+      </w:r>
+      <w:r>
+        <w:rPr>
+          <w:noProof/>
+        </w:rPr>
+        <w:fldChar w:fldCharType="separate"/>
+      </w:r>
+      <w:r>
+        <w:rPr>
+          <w:noProof/>
+        </w:rPr>
+        <w:t>23</w:t>
+      </w:r>
+      <w:r>
+        <w:rPr>
+          <w:noProof/>
+        </w:rPr>
+        <w:fldChar w:fldCharType="end"/>
+      </w:r>
+    </w:p>
+    <w:p>
+      <w:pPr>
+        <w:pStyle w:val="TM2"/>
+        <w:rPr>
+          <w:rFonts w:asciiTheme="minorHAnsi" w:eastAsiaTheme="minorEastAsia" w:hAnsiTheme="minorHAnsi" w:cstheme="minorBidi"/>
+          <w:noProof/>
+          <w:sz w:val="22"/>
+          <w:lang w:eastAsia="fr-FR" w:bidi="ar-SA"/>
+        </w:rPr>
+      </w:pPr>
+      <w:r>
+        <w:rPr>
+          <w:noProof/>
+        </w:rPr>
+        <w:t xml:space="preserve">4.9. </w:t>
+      </w:r>
+      <w:r>
+        <w:rPr>
+          <w:noProof/>
+          <w:lang w:val="en-GB"/>
+        </w:rPr>
+        <w:t>External data</w:t>
+      </w:r>
+      <w:r>
+        <w:rPr>
+          <w:noProof/>
+        </w:rPr>
+        <w:tab/>
+      </w:r>
+      <w:r>
+        <w:rPr>
+          <w:noProof/>
+        </w:rPr>
+        <w:fldChar w:fldCharType="begin"/>
+      </w:r>
+      <w:r>
+        <w:rPr>
+          <w:noProof/>
+        </w:rPr>
+        <w:instrText xml:space="preserve"> PAGEREF _Toc153452406 \h </w:instrText>
+      </w:r>
+      <w:r>
+        <w:rPr>
+          <w:noProof/>
+        </w:rPr>
+      </w:r>
+      <w:r>
+        <w:rPr>
+          <w:noProof/>
+        </w:rPr>
+        <w:fldChar w:fldCharType="separate"/>
+      </w:r>
+      <w:r>
+        <w:rPr>
+          <w:noProof/>
+        </w:rPr>
+        <w:t>23</w:t>
+      </w:r>
+      <w:r>
+        <w:rPr>
+          <w:noProof/>
+        </w:rPr>
+        <w:fldChar w:fldCharType="end"/>
+      </w:r>
+    </w:p>
+    <w:p>
+      <w:pPr>
+        <w:pStyle w:val="TM3"/>
+        <w:rPr>
+          <w:rFonts w:asciiTheme="minorHAnsi" w:eastAsiaTheme="minorEastAsia" w:hAnsiTheme="minorHAnsi" w:cstheme="minorBidi"/>
+          <w:noProof/>
+          <w:lang w:eastAsia="fr-FR" w:bidi="ar-SA"/>
+        </w:rPr>
+      </w:pPr>
+      <w:r>
+        <w:rPr>
+          <w:noProof/>
+        </w:rPr>
+        <w:t xml:space="preserve">4.9.1. </w:t>
+      </w:r>
+      <w:r>
+        <w:rPr>
+          <w:noProof/>
+          <w:lang w:val="en-GB"/>
+        </w:rPr>
+        <w:t>How to import external data</w:t>
+      </w:r>
+      <w:r>
+        <w:rPr>
+          <w:noProof/>
+        </w:rPr>
+        <w:tab/>
+      </w:r>
+      <w:r>
+        <w:rPr>
+          <w:noProof/>
+        </w:rPr>
+        <w:fldChar w:fldCharType="begin"/>
+      </w:r>
+      <w:r>
+        <w:rPr>
+          <w:noProof/>
+        </w:rPr>
+        <w:instrText xml:space="preserve"> PAGEREF _Toc153452407 \h </w:instrText>
+      </w:r>
+      <w:r>
+        <w:rPr>
+          <w:noProof/>
+        </w:rPr>
+      </w:r>
+      <w:r>
+        <w:rPr>
+          <w:noProof/>
+        </w:rPr>
+        <w:fldChar w:fldCharType="separate"/>
+      </w:r>
+      <w:r>
+        <w:rPr>
+          <w:noProof/>
+        </w:rPr>
+        <w:t>23</w:t>
+      </w:r>
+      <w:r>
+        <w:rPr>
+          <w:noProof/>
+        </w:rPr>
+        <w:fldChar w:fldCharType="end"/>
+      </w:r>
+    </w:p>
+    <w:p>
+      <w:pPr>
+        <w:pStyle w:val="TM3"/>
+        <w:rPr>
+          <w:rFonts w:asciiTheme="minorHAnsi" w:eastAsiaTheme="minorEastAsia" w:hAnsiTheme="minorHAnsi" w:cstheme="minorBidi"/>
+          <w:noProof/>
+          <w:lang w:eastAsia="fr-FR" w:bidi="ar-SA"/>
+        </w:rPr>
+      </w:pPr>
+      <w:r>
+        <w:rPr>
+          <w:noProof/>
+        </w:rPr>
+        <w:t xml:space="preserve">4.9.2. </w:t>
+      </w:r>
+      <w:r>
+        <w:rPr>
+          <w:noProof/>
+          <w:lang w:val="en-GB"/>
+        </w:rPr>
+        <w:t>Details on the format of external data files</w:t>
+      </w:r>
+      <w:r>
+        <w:rPr>
+          <w:noProof/>
+        </w:rPr>
+        <w:tab/>
+      </w:r>
+      <w:r>
+        <w:rPr>
+          <w:noProof/>
+        </w:rPr>
+        <w:fldChar w:fldCharType="begin"/>
+      </w:r>
+      <w:r>
+        <w:rPr>
+          <w:noProof/>
+        </w:rPr>
+        <w:instrText xml:space="preserve"> PAGEREF _Toc153452408 \h </w:instrText>
+      </w:r>
+      <w:r>
+        <w:rPr>
+          <w:noProof/>
+        </w:rPr>
+      </w:r>
+      <w:r>
+        <w:rPr>
+          <w:noProof/>
+        </w:rPr>
+        <w:fldChar w:fldCharType="separate"/>
+      </w:r>
+      <w:r>
+        <w:rPr>
+          <w:noProof/>
+        </w:rPr>
+        <w:t>25</w:t>
+      </w:r>
+      <w:r>
+        <w:rPr>
+          <w:noProof/>
+        </w:rPr>
+        <w:fldChar w:fldCharType="end"/>
+      </w:r>
+    </w:p>
+    <w:p>
+      <w:pPr>
+        <w:pStyle w:val="TM2"/>
+        <w:rPr>
+          <w:rFonts w:asciiTheme="minorHAnsi" w:eastAsiaTheme="minorEastAsia" w:hAnsiTheme="minorHAnsi" w:cstheme="minorBidi"/>
+          <w:noProof/>
+          <w:sz w:val="22"/>
+          <w:lang w:eastAsia="fr-FR" w:bidi="ar-SA"/>
+        </w:rPr>
+      </w:pPr>
+      <w:r>
+        <w:rPr>
+          <w:noProof/>
+        </w:rPr>
+        <w:t>4.10. Interaction between views</w:t>
+      </w:r>
+      <w:r>
+        <w:rPr>
+          <w:noProof/>
+        </w:rPr>
+        <w:tab/>
+      </w:r>
+      <w:r>
+        <w:rPr>
+          <w:noProof/>
+        </w:rPr>
+        <w:fldChar w:fldCharType="begin"/>
+      </w:r>
+      <w:r>
+        <w:rPr>
+          <w:noProof/>
+        </w:rPr>
+        <w:instrText xml:space="preserve"> PAGEREF _Toc153452409 \h </w:instrText>
+      </w:r>
+      <w:r>
+        <w:rPr>
+          <w:noProof/>
+        </w:rPr>
+      </w:r>
+      <w:r>
+        <w:rPr>
+          <w:noProof/>
+        </w:rPr>
+        <w:fldChar w:fldCharType="separate"/>
+      </w:r>
+      <w:r>
+        <w:rPr>
+          <w:noProof/>
+        </w:rPr>
+        <w:t>26</w:t>
+      </w:r>
+      <w:r>
+        <w:rPr>
+          <w:noProof/>
+        </w:rPr>
+        <w:fldChar w:fldCharType="end"/>
+      </w:r>
+    </w:p>
+    <w:p>
+      <w:pPr>
+        <w:pStyle w:val="TM1"/>
+        <w:rPr>
+          <w:rFonts w:asciiTheme="minorHAnsi" w:eastAsiaTheme="minorEastAsia" w:hAnsiTheme="minorHAnsi" w:cstheme="minorBidi"/>
+          <w:b w:val="0"/>
+          <w:noProof/>
+          <w:sz w:val="22"/>
+          <w:lang w:eastAsia="fr-FR" w:bidi="ar-SA"/>
+        </w:rPr>
+      </w:pPr>
+      <w:r>
+        <w:rPr>
+          <w:noProof/>
+        </w:rPr>
+        <w:t>5.</w:t>
+      </w:r>
+      <w:r>
+        <w:rPr>
+          <w:noProof/>
+          <w:lang w:val="en-GB"/>
+        </w:rPr>
+        <w:t xml:space="preserve"> </w:t>
+      </w:r>
+      <w:r>
+        <w:rPr>
+          <w:noProof/>
+        </w:rPr>
+        <w:t>Managing three dimensions or more</w:t>
+      </w:r>
+      <w:r>
+        <w:rPr>
+          <w:noProof/>
+        </w:rPr>
+        <w:tab/>
+      </w:r>
+      <w:r>
+        <w:rPr>
+          <w:noProof/>
+        </w:rPr>
+        <w:fldChar w:fldCharType="begin"/>
+      </w:r>
+      <w:r>
+        <w:rPr>
+          <w:noProof/>
+        </w:rPr>
+        <w:instrText xml:space="preserve"> PAGEREF _Toc153452410 \h </w:instrText>
+      </w:r>
+      <w:r>
+        <w:rPr>
+          <w:noProof/>
+        </w:rPr>
+      </w:r>
+      <w:r>
+        <w:rPr>
+          <w:noProof/>
+        </w:rPr>
+        <w:fldChar w:fldCharType="separate"/>
+      </w:r>
+      <w:r>
+        <w:rPr>
+          <w:noProof/>
+        </w:rPr>
+        <w:t>28</w:t>
+      </w:r>
+      <w:r>
+        <w:rPr>
+          <w:noProof/>
+        </w:rPr>
+        <w:fldChar w:fldCharType="end"/>
+      </w:r>
+    </w:p>
+    <w:p>
+      <w:pPr>
+        <w:pStyle w:val="TM1"/>
+        <w:rPr>
+          <w:rFonts w:asciiTheme="minorHAnsi" w:eastAsiaTheme="minorEastAsia" w:hAnsiTheme="minorHAnsi" w:cstheme="minorBidi"/>
+          <w:b w:val="0"/>
           <w:noProof/>
           <w:sz w:val="22"/>
           <w:lang w:val="fr-FR" w:eastAsia="fr-FR" w:bidi="ar-SA"/>
@@ -2430,14 +3106,25 @@
       <w:r>
         <w:rPr>
           <w:noProof/>
-          <w:lang w:val="fr-FR"/>
-        </w:rPr>
-        <w:t>4.7. Dimensions</w:t>
-      </w:r>
-      <w:r>
-        <w:rPr>
-          <w:noProof/>
-          <w:lang w:val="fr-FR"/>
+        </w:rPr>
+        <w:t>6.</w:t>
+      </w:r>
+      <w:r>
+        <w:rPr>
+          <w:noProof/>
+          <w:lang w:val="en-GB"/>
+        </w:rPr>
+        <w:t xml:space="preserve"> </w:t>
+      </w:r>
+      <w:r>
+        <w:rPr>
+          <w:noProof/>
+        </w:rPr>
+        <w:t>Technical limits</w:t>
+      </w:r>
+      <w:r>
+        <w:rPr>
+          <w:noProof/>
         </w:rPr>
         <w:tab/>
       </w:r>
@@ -2450,9 +3137,8 @@
       <w:r>
         <w:rPr>
           <w:noProof/>
-          <w:lang w:val="fr-FR"/>
-        </w:rPr>
-        <w:instrText xml:space="preserve"> PAGEREF _Toc152159415 \h </w:instrText>
+        </w:rPr>
+        <w:instrText xml:space="preserve"> PAGEREF _Toc153452411 \h </w:instrText>
       </w:r>
       <w:r>
         <w:rPr>
@@ -2468,791 +3154,8 @@
       <w:r>
         <w:rPr>
           <w:noProof/>
-          <w:lang w:val="fr-FR"/>
-        </w:rPr>
-        <w:t>19</w:t>
-      </w:r>
-      <w:r>
-        <w:rPr>
-          <w:noProof/>
-        </w:rPr>
-        <w:fldChar w:fldCharType="end"/>
-      </w:r>
-    </w:p>
-    <w:p>
-      <w:pPr>
-        <w:pStyle w:val="TM2"/>
-        <w:rPr>
-          <w:rFonts w:asciiTheme="minorHAnsi" w:eastAsiaTheme="minorEastAsia" w:hAnsiTheme="minorHAnsi" w:cstheme="minorBidi"/>
-          <w:noProof/>
-          <w:sz w:val="22"/>
-          <w:lang w:eastAsia="fr-FR" w:bidi="ar-SA"/>
-        </w:rPr>
-      </w:pPr>
-      <w:r>
-        <w:rPr>
-          <w:noProof/>
-        </w:rPr>
-        <w:t xml:space="preserve">4.8. </w:t>
-      </w:r>
-      <w:r>
-        <w:rPr>
-          <w:noProof/>
-          <w:lang w:val="en-GB"/>
-        </w:rPr>
-        <w:t>Co-occurrence matrix</w:t>
-      </w:r>
-      <w:r>
-        <w:rPr>
-          <w:noProof/>
-        </w:rPr>
-        <w:tab/>
-      </w:r>
-      <w:r>
-        <w:rPr>
-          <w:noProof/>
-        </w:rPr>
-        <w:fldChar w:fldCharType="begin"/>
-      </w:r>
-      <w:r>
-        <w:rPr>
-          <w:noProof/>
-        </w:rPr>
-        <w:instrText xml:space="preserve"> PAGEREF _Toc152159416 \h </w:instrText>
-      </w:r>
-      <w:r>
-        <w:rPr>
-          <w:noProof/>
-        </w:rPr>
-      </w:r>
-      <w:r>
-        <w:rPr>
-          <w:noProof/>
-        </w:rPr>
-        <w:fldChar w:fldCharType="separate"/>
-      </w:r>
-      <w:r>
-        <w:rPr>
-          <w:noProof/>
-        </w:rPr>
-        <w:t>20</w:t>
-      </w:r>
-      <w:r>
-        <w:rPr>
-          <w:noProof/>
-        </w:rPr>
-        <w:fldChar w:fldCharType="end"/>
-      </w:r>
-    </w:p>
-    <w:p>
-      <w:pPr>
-        <w:pStyle w:val="TM3"/>
-        <w:rPr>
-          <w:rFonts w:asciiTheme="minorHAnsi" w:eastAsiaTheme="minorEastAsia" w:hAnsiTheme="minorHAnsi" w:cstheme="minorBidi"/>
-          <w:noProof/>
-          <w:lang w:eastAsia="fr-FR" w:bidi="ar-SA"/>
-        </w:rPr>
-      </w:pPr>
-      <w:r>
-        <w:rPr>
-          <w:noProof/>
-        </w:rPr>
-        <w:t xml:space="preserve">4.8.1. </w:t>
-      </w:r>
-      <w:r>
-        <w:rPr>
-          <w:noProof/>
-          <w:lang w:val="en-GB"/>
-        </w:rPr>
-        <w:t>Criteria</w:t>
-      </w:r>
-      <w:r>
-        <w:rPr>
-          <w:noProof/>
-        </w:rPr>
-        <w:tab/>
-      </w:r>
-      <w:r>
-        <w:rPr>
-          <w:noProof/>
-        </w:rPr>
-        <w:fldChar w:fldCharType="begin"/>
-      </w:r>
-      <w:r>
-        <w:rPr>
-          <w:noProof/>
-        </w:rPr>
-        <w:instrText xml:space="preserve"> PAGEREF _Toc152159417 \h </w:instrText>
-      </w:r>
-      <w:r>
-        <w:rPr>
-          <w:noProof/>
-        </w:rPr>
-      </w:r>
-      <w:r>
-        <w:rPr>
-          <w:noProof/>
-        </w:rPr>
-        <w:fldChar w:fldCharType="separate"/>
-      </w:r>
-      <w:r>
-        <w:rPr>
-          <w:noProof/>
-        </w:rPr>
-        <w:t>21</w:t>
-      </w:r>
-      <w:r>
-        <w:rPr>
-          <w:noProof/>
-        </w:rPr>
-        <w:fldChar w:fldCharType="end"/>
-      </w:r>
-    </w:p>
-    <w:p>
-      <w:pPr>
-        <w:pStyle w:val="TM3"/>
-        <w:rPr>
-          <w:rFonts w:asciiTheme="minorHAnsi" w:eastAsiaTheme="minorEastAsia" w:hAnsiTheme="minorHAnsi" w:cstheme="minorBidi"/>
-          <w:noProof/>
-          <w:lang w:eastAsia="fr-FR" w:bidi="ar-SA"/>
-        </w:rPr>
-      </w:pPr>
-      <w:r>
-        <w:rPr>
-          <w:noProof/>
-        </w:rPr>
-        <w:t xml:space="preserve">4.8.2. </w:t>
-      </w:r>
-      <w:r>
-        <w:rPr>
-          <w:noProof/>
-          <w:lang w:eastAsia="fr-FR"/>
-        </w:rPr>
-        <w:t>Axis representation</w:t>
-      </w:r>
-      <w:r>
-        <w:rPr>
-          <w:noProof/>
-        </w:rPr>
-        <w:tab/>
-      </w:r>
-      <w:r>
-        <w:rPr>
-          <w:noProof/>
-        </w:rPr>
-        <w:fldChar w:fldCharType="begin"/>
-      </w:r>
-      <w:r>
-        <w:rPr>
-          <w:noProof/>
-        </w:rPr>
-        <w:instrText xml:space="preserve"> PAGEREF _Toc152159418 \h </w:instrText>
-      </w:r>
-      <w:r>
-        <w:rPr>
-          <w:noProof/>
-        </w:rPr>
-      </w:r>
-      <w:r>
-        <w:rPr>
-          <w:noProof/>
-        </w:rPr>
-        <w:fldChar w:fldCharType="separate"/>
-      </w:r>
-      <w:r>
-        <w:rPr>
-          <w:noProof/>
-        </w:rPr>
-        <w:t>23</w:t>
-      </w:r>
-      <w:r>
-        <w:rPr>
-          <w:noProof/>
-        </w:rPr>
-        <w:fldChar w:fldCharType="end"/>
-      </w:r>
-    </w:p>
-    <w:p>
-      <w:pPr>
-        <w:pStyle w:val="TM3"/>
-        <w:rPr>
-          <w:rFonts w:asciiTheme="minorHAnsi" w:eastAsiaTheme="minorEastAsia" w:hAnsiTheme="minorHAnsi" w:cstheme="minorBidi"/>
-          <w:noProof/>
-          <w:lang w:eastAsia="fr-FR" w:bidi="ar-SA"/>
-        </w:rPr>
-      </w:pPr>
-      <w:r>
-        <w:rPr>
-          <w:noProof/>
-        </w:rPr>
-        <w:t xml:space="preserve">4.8.3. </w:t>
-      </w:r>
-      <w:r>
-        <w:rPr>
-          <w:noProof/>
-          <w:lang w:eastAsia="fr-FR"/>
-        </w:rPr>
-        <w:t>Contrast</w:t>
-      </w:r>
-      <w:r>
-        <w:rPr>
-          <w:noProof/>
-        </w:rPr>
-        <w:tab/>
-      </w:r>
-      <w:r>
-        <w:rPr>
-          <w:noProof/>
-        </w:rPr>
-        <w:fldChar w:fldCharType="begin"/>
-      </w:r>
-      <w:r>
-        <w:rPr>
-          <w:noProof/>
-        </w:rPr>
-        <w:instrText xml:space="preserve"> PAGEREF _Toc152159419 \h </w:instrText>
-      </w:r>
-      <w:r>
-        <w:rPr>
-          <w:noProof/>
-        </w:rPr>
-      </w:r>
-      <w:r>
-        <w:rPr>
-          <w:noProof/>
-        </w:rPr>
-        <w:fldChar w:fldCharType="separate"/>
-      </w:r>
-      <w:r>
-        <w:rPr>
-          <w:noProof/>
-        </w:rPr>
-        <w:t>23</w:t>
-      </w:r>
-      <w:r>
-        <w:rPr>
-          <w:noProof/>
-        </w:rPr>
-        <w:fldChar w:fldCharType="end"/>
-      </w:r>
-    </w:p>
-    <w:p>
-      <w:pPr>
-        <w:pStyle w:val="TM3"/>
-        <w:rPr>
-          <w:rFonts w:asciiTheme="minorHAnsi" w:eastAsiaTheme="minorEastAsia" w:hAnsiTheme="minorHAnsi" w:cstheme="minorBidi"/>
-          <w:noProof/>
-          <w:lang w:eastAsia="fr-FR" w:bidi="ar-SA"/>
-        </w:rPr>
-      </w:pPr>
-      <w:r>
-        <w:rPr>
-          <w:noProof/>
-        </w:rPr>
-        <w:t xml:space="preserve">4.8.4. </w:t>
-      </w:r>
-      <w:r>
-        <w:rPr>
-          <w:noProof/>
-          <w:lang w:eastAsia="fr-FR"/>
-        </w:rPr>
-        <w:t>Summary</w:t>
-      </w:r>
-      <w:r>
-        <w:rPr>
-          <w:noProof/>
-        </w:rPr>
-        <w:tab/>
-      </w:r>
-      <w:r>
-        <w:rPr>
-          <w:noProof/>
-        </w:rPr>
-        <w:fldChar w:fldCharType="begin"/>
-      </w:r>
-      <w:r>
-        <w:rPr>
-          <w:noProof/>
-        </w:rPr>
-        <w:instrText xml:space="preserve"> PAGEREF _Toc152159420 \h </w:instrText>
-      </w:r>
-      <w:r>
-        <w:rPr>
-          <w:noProof/>
-        </w:rPr>
-      </w:r>
-      <w:r>
-        <w:rPr>
-          <w:noProof/>
-        </w:rPr>
-        <w:fldChar w:fldCharType="separate"/>
-      </w:r>
-      <w:r>
-        <w:rPr>
-          <w:noProof/>
-        </w:rPr>
-        <w:t>24</w:t>
-      </w:r>
-      <w:r>
-        <w:rPr>
-          <w:noProof/>
-        </w:rPr>
-        <w:fldChar w:fldCharType="end"/>
-      </w:r>
-    </w:p>
-    <w:p>
-      <w:pPr>
-        <w:pStyle w:val="TM2"/>
-        <w:rPr>
-          <w:rFonts w:asciiTheme="minorHAnsi" w:eastAsiaTheme="minorEastAsia" w:hAnsiTheme="minorHAnsi" w:cstheme="minorBidi"/>
-          <w:noProof/>
-          <w:sz w:val="22"/>
-          <w:lang w:eastAsia="fr-FR" w:bidi="ar-SA"/>
-        </w:rPr>
-      </w:pPr>
-      <w:r>
-        <w:rPr>
-          <w:noProof/>
-        </w:rPr>
-        <w:t xml:space="preserve">4.9. </w:t>
-      </w:r>
-      <w:r>
-        <w:rPr>
-          <w:noProof/>
-          <w:lang w:val="en-GB"/>
-        </w:rPr>
-        <w:t>Annotation</w:t>
-      </w:r>
-      <w:r>
-        <w:rPr>
-          <w:noProof/>
-        </w:rPr>
-        <w:tab/>
-      </w:r>
-      <w:r>
-        <w:rPr>
-          <w:noProof/>
-        </w:rPr>
-        <w:fldChar w:fldCharType="begin"/>
-      </w:r>
-      <w:r>
-        <w:rPr>
-          <w:noProof/>
-        </w:rPr>
-        <w:instrText xml:space="preserve"> PAGEREF _Toc152159421 \h </w:instrText>
-      </w:r>
-      <w:r>
-        <w:rPr>
-          <w:noProof/>
-        </w:rPr>
-      </w:r>
-      <w:r>
-        <w:rPr>
-          <w:noProof/>
-        </w:rPr>
-        <w:fldChar w:fldCharType="separate"/>
-      </w:r>
-      <w:r>
-        <w:rPr>
-          <w:noProof/>
-        </w:rPr>
-        <w:t>25</w:t>
-      </w:r>
-      <w:r>
-        <w:rPr>
-          <w:noProof/>
-        </w:rPr>
-        <w:fldChar w:fldCharType="end"/>
-      </w:r>
-    </w:p>
-    <w:p>
-      <w:pPr>
-        <w:pStyle w:val="TM2"/>
-        <w:rPr>
-          <w:rFonts w:asciiTheme="minorHAnsi" w:eastAsiaTheme="minorEastAsia" w:hAnsiTheme="minorHAnsi" w:cstheme="minorBidi"/>
-          <w:noProof/>
-          <w:sz w:val="22"/>
-          <w:lang w:eastAsia="fr-FR" w:bidi="ar-SA"/>
-        </w:rPr>
-      </w:pPr>
-      <w:r>
-        <w:rPr>
-          <w:noProof/>
-        </w:rPr>
-        <w:lastRenderedPageBreak/>
-        <w:t xml:space="preserve">4.10. </w:t>
-      </w:r>
-      <w:r>
-        <w:rPr>
-          <w:noProof/>
-          <w:lang w:val="en-GB"/>
-        </w:rPr>
-        <w:t>External data</w:t>
-      </w:r>
-      <w:r>
-        <w:rPr>
-          <w:noProof/>
-        </w:rPr>
-        <w:tab/>
-      </w:r>
-      <w:r>
-        <w:rPr>
-          <w:noProof/>
-        </w:rPr>
-        <w:fldChar w:fldCharType="begin"/>
-      </w:r>
-      <w:r>
-        <w:rPr>
-          <w:noProof/>
-        </w:rPr>
-        <w:instrText xml:space="preserve"> PAGEREF _Toc152159422 \h </w:instrText>
-      </w:r>
-      <w:r>
-        <w:rPr>
-          <w:noProof/>
-        </w:rPr>
-      </w:r>
-      <w:r>
-        <w:rPr>
-          <w:noProof/>
-        </w:rPr>
-        <w:fldChar w:fldCharType="separate"/>
-      </w:r>
-      <w:r>
-        <w:rPr>
-          <w:noProof/>
-        </w:rPr>
-        <w:t>25</w:t>
-      </w:r>
-      <w:r>
-        <w:rPr>
-          <w:noProof/>
-        </w:rPr>
-        <w:fldChar w:fldCharType="end"/>
-      </w:r>
-    </w:p>
-    <w:p>
-      <w:pPr>
-        <w:pStyle w:val="TM3"/>
-        <w:rPr>
-          <w:rFonts w:asciiTheme="minorHAnsi" w:eastAsiaTheme="minorEastAsia" w:hAnsiTheme="minorHAnsi" w:cstheme="minorBidi"/>
-          <w:noProof/>
-          <w:lang w:eastAsia="fr-FR" w:bidi="ar-SA"/>
-        </w:rPr>
-      </w:pPr>
-      <w:r>
-        <w:rPr>
-          <w:noProof/>
-        </w:rPr>
-        <w:t xml:space="preserve">4.10.1. </w:t>
-      </w:r>
-      <w:r>
-        <w:rPr>
-          <w:noProof/>
-          <w:lang w:val="en-GB"/>
-        </w:rPr>
-        <w:t>How to import external data</w:t>
-      </w:r>
-      <w:r>
-        <w:rPr>
-          <w:noProof/>
-        </w:rPr>
-        <w:tab/>
-      </w:r>
-      <w:r>
-        <w:rPr>
-          <w:noProof/>
-        </w:rPr>
-        <w:fldChar w:fldCharType="begin"/>
-      </w:r>
-      <w:r>
-        <w:rPr>
-          <w:noProof/>
-        </w:rPr>
-        <w:instrText xml:space="preserve"> PAGEREF _Toc152159423 \h </w:instrText>
-      </w:r>
-      <w:r>
-        <w:rPr>
-          <w:noProof/>
-        </w:rPr>
-      </w:r>
-      <w:r>
-        <w:rPr>
-          <w:noProof/>
-        </w:rPr>
-        <w:fldChar w:fldCharType="separate"/>
-      </w:r>
-      <w:r>
-        <w:rPr>
-          <w:noProof/>
-        </w:rPr>
-        <w:t>25</w:t>
-      </w:r>
-      <w:r>
-        <w:rPr>
-          <w:noProof/>
-        </w:rPr>
-        <w:fldChar w:fldCharType="end"/>
-      </w:r>
-    </w:p>
-    <w:p>
-      <w:pPr>
-        <w:pStyle w:val="TM3"/>
-        <w:rPr>
-          <w:rFonts w:asciiTheme="minorHAnsi" w:eastAsiaTheme="minorEastAsia" w:hAnsiTheme="minorHAnsi" w:cstheme="minorBidi"/>
-          <w:noProof/>
-          <w:lang w:eastAsia="fr-FR" w:bidi="ar-SA"/>
-        </w:rPr>
-      </w:pPr>
-      <w:r>
-        <w:rPr>
-          <w:noProof/>
-        </w:rPr>
-        <w:t xml:space="preserve">4.10.2. </w:t>
-      </w:r>
-      <w:r>
-        <w:rPr>
-          <w:noProof/>
-          <w:lang w:val="en-GB"/>
-        </w:rPr>
-        <w:t>Details on the format of external data files</w:t>
-      </w:r>
-      <w:r>
-        <w:rPr>
-          <w:noProof/>
-        </w:rPr>
-        <w:tab/>
-      </w:r>
-      <w:r>
-        <w:rPr>
-          <w:noProof/>
-        </w:rPr>
-        <w:fldChar w:fldCharType="begin"/>
-      </w:r>
-      <w:r>
-        <w:rPr>
-          <w:noProof/>
-        </w:rPr>
-        <w:instrText xml:space="preserve"> PAGEREF _Toc152159424 \h </w:instrText>
-      </w:r>
-      <w:r>
-        <w:rPr>
-          <w:noProof/>
-        </w:rPr>
-      </w:r>
-      <w:r>
-        <w:rPr>
-          <w:noProof/>
-        </w:rPr>
-        <w:fldChar w:fldCharType="separate"/>
-      </w:r>
-      <w:r>
-        <w:rPr>
-          <w:noProof/>
-        </w:rPr>
-        <w:t>27</w:t>
-      </w:r>
-      <w:r>
-        <w:rPr>
-          <w:noProof/>
-        </w:rPr>
-        <w:fldChar w:fldCharType="end"/>
-      </w:r>
-    </w:p>
-    <w:p>
-      <w:pPr>
-        <w:pStyle w:val="TM2"/>
-        <w:rPr>
-          <w:rFonts w:asciiTheme="minorHAnsi" w:eastAsiaTheme="minorEastAsia" w:hAnsiTheme="minorHAnsi" w:cstheme="minorBidi"/>
-          <w:noProof/>
-          <w:sz w:val="22"/>
-          <w:lang w:eastAsia="fr-FR" w:bidi="ar-SA"/>
-        </w:rPr>
-      </w:pPr>
-      <w:r>
-        <w:rPr>
-          <w:noProof/>
-        </w:rPr>
-        <w:t>4.11. Interaction between views</w:t>
-      </w:r>
-      <w:r>
-        <w:rPr>
-          <w:noProof/>
-        </w:rPr>
-        <w:tab/>
-      </w:r>
-      <w:r>
-        <w:rPr>
-          <w:noProof/>
-        </w:rPr>
-        <w:fldChar w:fldCharType="begin"/>
-      </w:r>
-      <w:r>
-        <w:rPr>
-          <w:noProof/>
-        </w:rPr>
-        <w:instrText xml:space="preserve"> PAGEREF _Toc152159425 \h </w:instrText>
-      </w:r>
-      <w:r>
-        <w:rPr>
-          <w:noProof/>
-        </w:rPr>
-      </w:r>
-      <w:r>
-        <w:rPr>
-          <w:noProof/>
-        </w:rPr>
-        <w:fldChar w:fldCharType="separate"/>
-      </w:r>
-      <w:r>
-        <w:rPr>
-          <w:noProof/>
-        </w:rPr>
-        <w:t>28</w:t>
-      </w:r>
-      <w:r>
-        <w:rPr>
-          <w:noProof/>
-        </w:rPr>
-        <w:fldChar w:fldCharType="end"/>
-      </w:r>
-    </w:p>
-    <w:p>
-      <w:pPr>
-        <w:pStyle w:val="TM1"/>
-        <w:rPr>
-          <w:rFonts w:asciiTheme="minorHAnsi" w:eastAsiaTheme="minorEastAsia" w:hAnsiTheme="minorHAnsi" w:cstheme="minorBidi"/>
-          <w:b w:val="0"/>
-          <w:noProof/>
-          <w:sz w:val="22"/>
-          <w:lang w:eastAsia="fr-FR" w:bidi="ar-SA"/>
-        </w:rPr>
-      </w:pPr>
-      <w:r>
-        <w:rPr>
-          <w:noProof/>
-        </w:rPr>
-        <w:t>5.</w:t>
-      </w:r>
-      <w:r>
-        <w:rPr>
-          <w:noProof/>
-          <w:lang w:val="en-GB"/>
-        </w:rPr>
-        <w:t xml:space="preserve"> </w:t>
-      </w:r>
-      <w:r>
-        <w:rPr>
-          <w:noProof/>
-        </w:rPr>
-        <w:t>Managing three dimensions or more</w:t>
-      </w:r>
-      <w:r>
-        <w:rPr>
-          <w:noProof/>
-        </w:rPr>
-        <w:tab/>
-      </w:r>
-      <w:r>
-        <w:rPr>
-          <w:noProof/>
-        </w:rPr>
-        <w:fldChar w:fldCharType="begin"/>
-      </w:r>
-      <w:r>
-        <w:rPr>
-          <w:noProof/>
-        </w:rPr>
-        <w:instrText xml:space="preserve"> PAGEREF _Toc152159426 \h </w:instrText>
-      </w:r>
-      <w:r>
-        <w:rPr>
-          <w:noProof/>
-        </w:rPr>
-      </w:r>
-      <w:r>
-        <w:rPr>
-          <w:noProof/>
-        </w:rPr>
-        <w:fldChar w:fldCharType="separate"/>
-      </w:r>
-      <w:r>
-        <w:rPr>
-          <w:noProof/>
         </w:rPr>
         <w:t>30</w:t>
-      </w:r>
-      <w:r>
-        <w:rPr>
-          <w:noProof/>
-        </w:rPr>
-        <w:fldChar w:fldCharType="end"/>
-      </w:r>
-    </w:p>
-    <w:p>
-      <w:pPr>
-        <w:pStyle w:val="TM1"/>
-        <w:rPr>
-          <w:rFonts w:asciiTheme="minorHAnsi" w:eastAsiaTheme="minorEastAsia" w:hAnsiTheme="minorHAnsi" w:cstheme="minorBidi"/>
-          <w:b w:val="0"/>
-          <w:noProof/>
-          <w:sz w:val="22"/>
-          <w:lang w:val="fr-FR" w:eastAsia="fr-FR" w:bidi="ar-SA"/>
-        </w:rPr>
-      </w:pPr>
-      <w:r>
-        <w:rPr>
-          <w:noProof/>
-        </w:rPr>
-        <w:t>6.</w:t>
-      </w:r>
-      <w:r>
-        <w:rPr>
-          <w:noProof/>
-          <w:lang w:val="en-GB"/>
-        </w:rPr>
-        <w:t xml:space="preserve"> </w:t>
-      </w:r>
-      <w:r>
-        <w:rPr>
-          <w:noProof/>
-        </w:rPr>
-        <w:t>Technical limits</w:t>
-      </w:r>
-      <w:r>
-        <w:rPr>
-          <w:noProof/>
-        </w:rPr>
-        <w:tab/>
-      </w:r>
-      <w:r>
-        <w:rPr>
-          <w:noProof/>
-        </w:rPr>
-        <w:fldChar w:fldCharType="begin"/>
-      </w:r>
-      <w:r>
-        <w:rPr>
-          <w:noProof/>
-        </w:rPr>
-        <w:instrText xml:space="preserve"> PAGEREF _Toc152159427 \h </w:instrText>
-      </w:r>
-      <w:r>
-        <w:rPr>
-          <w:noProof/>
-        </w:rPr>
-      </w:r>
-      <w:r>
-        <w:rPr>
-          <w:noProof/>
-        </w:rPr>
-        <w:fldChar w:fldCharType="separate"/>
-      </w:r>
-      <w:r>
-        <w:rPr>
-          <w:noProof/>
-        </w:rPr>
-        <w:t>32</w:t>
       </w:r>
       <w:r>
         <w:rPr>
@@ -3302,7 +3205,7 @@
         </w:rPr>
         <w:instrText xml:space="preserve">AUTONUMLGL </w:instrText>
       </w:r>
-      <w:bookmarkStart w:id="0" w:name="_Toc152159400"/>
+      <w:bookmarkStart w:id="0" w:name="_Toc153452385"/>
       <w:r>
         <w:rPr>
           <w:lang w:val="en-GB"/>
@@ -3693,7 +3596,7 @@
         </w:rPr>
         <w:instrText xml:space="preserve">AUTONUMLGL </w:instrText>
       </w:r>
-      <w:bookmarkStart w:id="1" w:name="_Toc152159401"/>
+      <w:bookmarkStart w:id="1" w:name="_Toc153452386"/>
       <w:r>
         <w:rPr>
           <w:lang w:val="en-GB"/>
@@ -3792,7 +3695,7 @@
         </w:rPr>
         <w:t xml:space="preserve"> </w:t>
       </w:r>
-      <w:hyperlink r:id="rId16" w:history="1">
+      <w:hyperlink r:id="rId15" w:history="1">
         <w:r>
           <w:rPr>
             <w:rStyle w:val="Lienhypertexte"/>
@@ -3840,7 +3743,7 @@
         </w:rPr>
         <w:instrText xml:space="preserve">AUTONUMLGL </w:instrText>
       </w:r>
-      <w:bookmarkStart w:id="2" w:name="_Toc152159402"/>
+      <w:bookmarkStart w:id="2" w:name="_Toc153452387"/>
       <w:r>
         <w:rPr>
           <w:lang w:val="en-GB"/>
@@ -4124,7 +4027,7 @@
                     <pic:cNvPicPr/>
                   </pic:nvPicPr>
                   <pic:blipFill>
-                    <a:blip r:embed="rId17"/>
+                    <a:blip r:embed="rId16"/>
                     <a:stretch>
                       <a:fillRect/>
                     </a:stretch>
@@ -4477,7 +4380,7 @@
         <mc:AlternateContent>
           <mc:Choice Requires="wps">
             <w:drawing>
-              <wp:anchor distT="0" distB="0" distL="114300" distR="114300" simplePos="0" relativeHeight="251684864" behindDoc="0" locked="0" layoutInCell="1" allowOverlap="1" wp14:anchorId="52CA2131" wp14:editId="2F6831B7">
+              <wp:anchor distT="0" distB="0" distL="114300" distR="114300" simplePos="0" relativeHeight="251698688" behindDoc="0" locked="0" layoutInCell="1" allowOverlap="1" wp14:anchorId="52CA2131" wp14:editId="2B9EEDFF">
                 <wp:simplePos x="0" y="0"/>
                 <wp:positionH relativeFrom="column">
                   <wp:posOffset>3522345</wp:posOffset>
@@ -4621,7 +4524,7 @@
                   <v:h position="#0,#1"/>
                 </v:handles>
               </v:shapetype>
-              <v:shape id="Rectangle à coins arrondis 111" o:spid="_x0000_s1026" type="#_x0000_t62" style="position:absolute;left:0;text-align:left;margin-left:277.35pt;margin-top:10.4pt;width:137.55pt;height:30.2pt;z-index:251684864;visibility:visible;mso-wrap-style:square;mso-width-percent:0;mso-height-percent:0;mso-wrap-distance-left:9pt;mso-wrap-distance-top:0;mso-wrap-distance-right:9pt;mso-wrap-distance-bottom:0;mso-position-horizontal:absolute;mso-position-horizontal-relative:text;mso-position-vertical:absolute;mso-position-vertical-relative:text;mso-width-percent:0;mso-height-percent:0;mso-width-relative:margin;mso-height-relative:margin;v-text-anchor:middle" o:gfxdata="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" adj="14777,41269" fillcolor="white [3201]" strokecolor="#f79646 [3209]" strokeweight="2pt">
+              <v:shape id="Rectangle à coins arrondis 111" o:spid="_x0000_s1026" type="#_x0000_t62" style="position:absolute;left:0;text-align:left;margin-left:277.35pt;margin-top:10.4pt;width:137.55pt;height:30.2pt;z-index:251698688;visibility:visible;mso-wrap-style:square;mso-width-percent:0;mso-height-percent:0;mso-wrap-distance-left:9pt;mso-wrap-distance-top:0;mso-wrap-distance-right:9pt;mso-wrap-distance-bottom:0;mso-position-horizontal:absolute;mso-position-horizontal-relative:text;mso-position-vertical:absolute;mso-position-vertical-relative:text;mso-width-percent:0;mso-height-percent:0;mso-width-relative:margin;mso-height-relative:margin;v-text-anchor:middle" o:gfxdata="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" adj="14777,41269" fillcolor="white [3201]" strokecolor="#f79646 [3209]" strokeweight="2pt">
                 <v:textbox>
                   <w:txbxContent>
                     <w:p>
@@ -4699,7 +4602,7 @@
         <mc:AlternateContent>
           <mc:Choice Requires="wps">
             <w:drawing>
-              <wp:anchor distT="0" distB="0" distL="114300" distR="114300" simplePos="0" relativeHeight="251686912" behindDoc="0" locked="0" layoutInCell="1" allowOverlap="1" wp14:anchorId="4B47F5F2" wp14:editId="22B33529">
+              <wp:anchor distT="0" distB="0" distL="114300" distR="114300" simplePos="0" relativeHeight="251701760" behindDoc="0" locked="0" layoutInCell="1" allowOverlap="1" wp14:anchorId="4B47F5F2" wp14:editId="767719E4">
                 <wp:simplePos x="0" y="0"/>
                 <wp:positionH relativeFrom="column">
                   <wp:posOffset>3270885</wp:posOffset>
@@ -4765,7 +4668,7 @@
           </mc:Choice>
           <mc:Fallback>
             <w:pict>
-              <v:roundrect w14:anchorId="1DD9D307" id="Rectangle à coins arrondis 98" o:spid="_x0000_s1026" style="position:absolute;margin-left:257.55pt;margin-top:22.85pt;width:141pt;height:40.5pt;z-index:251686912;visibility:visible;mso-wrap-style:square;mso-width-percent:0;mso-height-percent:0;mso-wrap-distance-left:9pt;mso-wrap-distance-top:0;mso-wrap-distance-right:9pt;mso-wrap-distance-bottom:0;mso-position-horizontal:absolute;mso-position-horizontal-relative:text;mso-position-vertical:absolute;mso-position-vertical-relative:text;mso-width-percent:0;mso-height-percent:0;mso-width-relative:margin;mso-height-relative:margin;v-text-anchor:middle" arcsize="10923f" o:gfxdata="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" filled="f" strokecolor="#f79646 [3209]" strokeweight="2pt">
+              <v:roundrect w14:anchorId="635E39A8" id="Rectangle à coins arrondis 98" o:spid="_x0000_s1026" style="position:absolute;margin-left:257.55pt;margin-top:22.85pt;width:141pt;height:40.5pt;z-index:251701760;visibility:visible;mso-wrap-style:square;mso-width-percent:0;mso-height-percent:0;mso-wrap-distance-left:9pt;mso-wrap-distance-top:0;mso-wrap-distance-right:9pt;mso-wrap-distance-bottom:0;mso-position-horizontal:absolute;mso-position-horizontal-relative:text;mso-position-vertical:absolute;mso-position-vertical-relative:text;mso-width-percent:0;mso-height-percent:0;mso-width-relative:margin;mso-height-relative:margin;v-text-anchor:middle" arcsize="10923f" o:gfxdata="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" filled="f" strokecolor="#f79646 [3209]" strokeweight="2pt">
                 <v:path arrowok="t"/>
               </v:roundrect>
             </w:pict>
@@ -4780,7 +4683,7 @@
         <mc:AlternateContent>
           <mc:Choice Requires="wps">
             <w:drawing>
-              <wp:anchor distT="0" distB="0" distL="114300" distR="114300" simplePos="0" relativeHeight="251680768" behindDoc="0" locked="0" layoutInCell="1" allowOverlap="1" wp14:anchorId="500B1D1E" wp14:editId="5568DCB7">
+              <wp:anchor distT="0" distB="0" distL="114300" distR="114300" simplePos="0" relativeHeight="251692544" behindDoc="0" locked="0" layoutInCell="1" allowOverlap="1" wp14:anchorId="500B1D1E" wp14:editId="07BA322D">
                 <wp:simplePos x="0" y="0"/>
                 <wp:positionH relativeFrom="column">
                   <wp:posOffset>3270885</wp:posOffset>
@@ -4846,7 +4749,7 @@
           </mc:Choice>
           <mc:Fallback>
             <w:pict>
-              <v:roundrect w14:anchorId="15DDC1BC" id="Rectangle à coins arrondis 98" o:spid="_x0000_s1026" style="position:absolute;margin-left:257.55pt;margin-top:63.35pt;width:197.5pt;height:168.2pt;z-index:251680768;visibility:visible;mso-wrap-style:square;mso-width-percent:0;mso-height-percent:0;mso-wrap-distance-left:9pt;mso-wrap-distance-top:0;mso-wrap-distance-right:9pt;mso-wrap-distance-bottom:0;mso-position-horizontal:absolute;mso-position-horizontal-relative:text;mso-position-vertical:absolute;mso-position-vertical-relative:text;mso-width-percent:0;mso-height-percent:0;mso-width-relative:margin;mso-height-relative:margin;v-text-anchor:middle" arcsize="10923f" o:gfxdata="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" filled="f" strokecolor="#f79646 [3209]" strokeweight="2pt">
+              <v:roundrect w14:anchorId="343A2DC9" id="Rectangle à coins arrondis 98" o:spid="_x0000_s1026" style="position:absolute;margin-left:257.55pt;margin-top:63.35pt;width:197.5pt;height:168.2pt;z-index:251692544;visibility:visible;mso-wrap-style:square;mso-width-percent:0;mso-height-percent:0;mso-wrap-distance-left:9pt;mso-wrap-distance-top:0;mso-wrap-distance-right:9pt;mso-wrap-distance-bottom:0;mso-position-horizontal:absolute;mso-position-horizontal-relative:text;mso-position-vertical:absolute;mso-position-vertical-relative:text;mso-width-percent:0;mso-height-percent:0;mso-width-relative:margin;mso-height-relative:margin;v-text-anchor:middle" arcsize="10923f" o:gfxdata="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" filled="f" strokecolor="#f79646 [3209]" strokeweight="2pt">
                 <v:path arrowok="t"/>
               </v:roundrect>
             </w:pict>
@@ -4861,7 +4764,7 @@
         <mc:AlternateContent>
           <mc:Choice Requires="wps">
             <w:drawing>
-              <wp:anchor distT="0" distB="0" distL="114300" distR="114300" simplePos="0" relativeHeight="251676672" behindDoc="0" locked="0" layoutInCell="1" allowOverlap="1" wp14:anchorId="32E849FF" wp14:editId="146B9C99">
+              <wp:anchor distT="0" distB="0" distL="114300" distR="114300" simplePos="0" relativeHeight="251686400" behindDoc="0" locked="0" layoutInCell="1" allowOverlap="1" wp14:anchorId="32E849FF" wp14:editId="134097AF">
                 <wp:simplePos x="0" y="0"/>
                 <wp:positionH relativeFrom="column">
                   <wp:posOffset>260350</wp:posOffset>
@@ -4927,7 +4830,7 @@
           </mc:Choice>
           <mc:Fallback>
             <w:pict>
-              <v:roundrect w14:anchorId="7545B16B" id="Rectangle à coins arrondis 98" o:spid="_x0000_s1026" style="position:absolute;margin-left:20.5pt;margin-top:128.6pt;width:237.05pt;height:102pt;z-index:251676672;visibility:visible;mso-wrap-style:square;mso-width-percent:0;mso-height-percent:0;mso-wrap-distance-left:9pt;mso-wrap-distance-top:0;mso-wrap-distance-right:9pt;mso-wrap-distance-bottom:0;mso-position-horizontal:absolute;mso-position-horizontal-relative:text;mso-position-vertical:absolute;mso-position-vertical-relative:text;mso-width-percent:0;mso-height-percent:0;mso-width-relative:margin;mso-height-relative:margin;v-text-anchor:middle" arcsize="10923f" o:gfxdata="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" filled="f" strokecolor="#f79646 [3209]" strokeweight="2pt">
+              <v:roundrect w14:anchorId="7762FAAF" id="Rectangle à coins arrondis 98" o:spid="_x0000_s1026" style="position:absolute;margin-left:20.5pt;margin-top:128.6pt;width:237.05pt;height:102pt;z-index:251686400;visibility:visible;mso-wrap-style:square;mso-width-percent:0;mso-height-percent:0;mso-wrap-distance-left:9pt;mso-wrap-distance-top:0;mso-wrap-distance-right:9pt;mso-wrap-distance-bottom:0;mso-position-horizontal:absolute;mso-position-horizontal-relative:text;mso-position-vertical:absolute;mso-position-vertical-relative:text;mso-width-percent:0;mso-height-percent:0;mso-width-relative:margin;mso-height-relative:margin;v-text-anchor:middle" arcsize="10923f" o:gfxdata="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" filled="f" strokecolor="#f79646 [3209]" strokeweight="2pt">
                 <v:path arrowok="t"/>
               </v:roundrect>
             </w:pict>
@@ -4942,7 +4845,7 @@
         <mc:AlternateContent>
           <mc:Choice Requires="wps">
             <w:drawing>
-              <wp:anchor distT="0" distB="0" distL="114300" distR="114300" simplePos="0" relativeHeight="251672576" behindDoc="0" locked="0" layoutInCell="1" allowOverlap="1" wp14:anchorId="7F634EB4" wp14:editId="1FCF4747">
+              <wp:anchor distT="0" distB="0" distL="114300" distR="114300" simplePos="0" relativeHeight="251680256" behindDoc="0" locked="0" layoutInCell="1" allowOverlap="1" wp14:anchorId="7F634EB4" wp14:editId="672A5B88">
                 <wp:simplePos x="0" y="0"/>
                 <wp:positionH relativeFrom="column">
                   <wp:posOffset>279400</wp:posOffset>
@@ -5008,7 +4911,7 @@
           </mc:Choice>
           <mc:Fallback>
             <w:pict>
-              <v:roundrect w14:anchorId="25F4D53A" id="Rectangle à coins arrondis 98" o:spid="_x0000_s1026" style="position:absolute;margin-left:22pt;margin-top:22.85pt;width:235.55pt;height:102pt;z-index:251672576;visibility:visible;mso-wrap-style:square;mso-width-percent:0;mso-height-percent:0;mso-wrap-distance-left:9pt;mso-wrap-distance-top:0;mso-wrap-distance-right:9pt;mso-wrap-distance-bottom:0;mso-position-horizontal:absolute;mso-position-horizontal-relative:text;mso-position-vertical:absolute;mso-position-vertical-relative:text;mso-width-percent:0;mso-height-percent:0;mso-width-relative:margin;mso-height-relative:margin;v-text-anchor:middle" arcsize="10923f" o:gfxdata="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" filled="f" strokecolor="#f79646 [3209]" strokeweight="2pt">
+              <v:roundrect w14:anchorId="47CAFE8B" id="Rectangle à coins arrondis 98" o:spid="_x0000_s1026" style="position:absolute;margin-left:22pt;margin-top:22.85pt;width:235.55pt;height:102pt;z-index:251680256;visibility:visible;mso-wrap-style:square;mso-width-percent:0;mso-height-percent:0;mso-wrap-distance-left:9pt;mso-wrap-distance-top:0;mso-wrap-distance-right:9pt;mso-wrap-distance-bottom:0;mso-position-horizontal:absolute;mso-position-horizontal-relative:text;mso-position-vertical:absolute;mso-position-vertical-relative:text;mso-width-percent:0;mso-height-percent:0;mso-width-relative:margin;mso-height-relative:margin;v-text-anchor:middle" arcsize="10923f" o:gfxdata="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" filled="f" strokecolor="#f79646 [3209]" strokeweight="2pt">
                 <v:path arrowok="t"/>
               </v:roundrect>
             </w:pict>
@@ -5036,7 +4939,7 @@
                     <pic:cNvPicPr/>
                   </pic:nvPicPr>
                   <pic:blipFill>
-                    <a:blip r:embed="rId18"/>
+                    <a:blip r:embed="rId17"/>
                     <a:stretch>
                       <a:fillRect/>
                     </a:stretch>
@@ -5064,7 +4967,7 @@
         <mc:AlternateContent>
           <mc:Choice Requires="wps">
             <w:drawing>
-              <wp:anchor distT="0" distB="0" distL="114300" distR="114300" simplePos="0" relativeHeight="251678720" behindDoc="0" locked="0" layoutInCell="1" allowOverlap="1" wp14:anchorId="3799C336" wp14:editId="20E2CF94">
+              <wp:anchor distT="0" distB="0" distL="114300" distR="114300" simplePos="0" relativeHeight="251689472" behindDoc="0" locked="0" layoutInCell="1" allowOverlap="1" wp14:anchorId="3799C336" wp14:editId="3007E366">
                 <wp:simplePos x="0" y="0"/>
                 <wp:positionH relativeFrom="column">
                   <wp:posOffset>-681990</wp:posOffset>
@@ -5152,7 +5055,7 @@
           </mc:Choice>
           <mc:Fallback>
             <w:pict>
-              <v:shape w14:anchorId="3799C336" id="Rectangle à coins arrondis 60" o:spid="_x0000_s1027" type="#_x0000_t62" style="position:absolute;left:0;text-align:left;margin-left:-53.7pt;margin-top:156.8pt;width:69.1pt;height:41.2pt;z-index:251678720;visibility:visible;mso-wrap-style:square;mso-width-percent:0;mso-height-percent:0;mso-wrap-distance-left:9pt;mso-wrap-distance-top:0;mso-wrap-distance-right:9pt;mso-wrap-distance-bottom:0;mso-position-horizontal:absolute;mso-position-horizontal-relative:text;mso-position-vertical:absolute;mso-position-vertical-relative:text;mso-width-percent:0;mso-height-percent:0;mso-width-relative:margin;mso-height-relative:margin;v-text-anchor:middle" o:gfxdata="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" adj="27359,14939" fillcolor="white [3201]" strokecolor="#f79646 [3209]" strokeweight="2pt">
+              <v:shape w14:anchorId="3799C336" id="Rectangle à coins arrondis 60" o:spid="_x0000_s1027" type="#_x0000_t62" style="position:absolute;left:0;text-align:left;margin-left:-53.7pt;margin-top:156.8pt;width:69.1pt;height:41.2pt;z-index:251689472;visibility:visible;mso-wrap-style:square;mso-width-percent:0;mso-height-percent:0;mso-wrap-distance-left:9pt;mso-wrap-distance-top:0;mso-wrap-distance-right:9pt;mso-wrap-distance-bottom:0;mso-position-horizontal:absolute;mso-position-horizontal-relative:text;mso-position-vertical:absolute;mso-position-vertical-relative:text;mso-width-percent:0;mso-height-percent:0;mso-width-relative:margin;mso-height-relative:margin;v-text-anchor:middle" o:gfxdata="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" adj="27359,14939" fillcolor="white [3201]" strokecolor="#f79646 [3209]" strokeweight="2pt">
                 <v:path arrowok="t"/>
                 <v:textbox>
                   <w:txbxContent>
@@ -5186,7 +5089,7 @@
         <mc:AlternateContent>
           <mc:Choice Requires="wps">
             <w:drawing>
-              <wp:anchor distT="0" distB="0" distL="114300" distR="114300" simplePos="0" relativeHeight="251674624" behindDoc="0" locked="0" layoutInCell="1" allowOverlap="1" wp14:anchorId="384215E4" wp14:editId="5A4E9D59">
+              <wp:anchor distT="0" distB="0" distL="114300" distR="114300" simplePos="0" relativeHeight="251683328" behindDoc="0" locked="0" layoutInCell="1" allowOverlap="1" wp14:anchorId="384215E4" wp14:editId="5F06643E">
                 <wp:simplePos x="0" y="0"/>
                 <wp:positionH relativeFrom="column">
                   <wp:posOffset>-668655</wp:posOffset>
@@ -5287,7 +5190,7 @@
           </mc:Choice>
           <mc:Fallback>
             <w:pict>
-              <v:shape w14:anchorId="384215E4" id="Rectangle à coins arrondis 61" o:spid="_x0000_s1028" type="#_x0000_t62" style="position:absolute;left:0;text-align:left;margin-left:-52.65pt;margin-top:50.6pt;width:69.95pt;height:41.2pt;z-index:251674624;visibility:visible;mso-wrap-style:square;mso-width-percent:0;mso-height-percent:0;mso-wrap-distance-left:9pt;mso-wrap-distance-top:0;mso-wrap-distance-right:9pt;mso-wrap-distance-bottom:0;mso-position-horizontal:absolute;mso-position-horizontal-relative:text;mso-position-vertical:absolute;mso-position-vertical-relative:text;mso-width-percent:0;mso-height-percent:0;mso-width-relative:margin;mso-height-relative:margin;v-text-anchor:middle" o:gfxdata="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" adj="27297,15492" fillcolor="white [3201]" strokecolor="#f79646 [3209]" strokeweight="2pt">
+              <v:shape w14:anchorId="384215E4" id="Rectangle à coins arrondis 61" o:spid="_x0000_s1028" type="#_x0000_t62" style="position:absolute;left:0;text-align:left;margin-left:-52.65pt;margin-top:50.6pt;width:69.95pt;height:41.2pt;z-index:251683328;visibility:visible;mso-wrap-style:square;mso-width-percent:0;mso-height-percent:0;mso-wrap-distance-left:9pt;mso-wrap-distance-top:0;mso-wrap-distance-right:9pt;mso-wrap-distance-bottom:0;mso-position-horizontal:absolute;mso-position-horizontal-relative:text;mso-position-vertical:absolute;mso-position-vertical-relative:text;mso-width-percent:0;mso-height-percent:0;mso-width-relative:margin;mso-height-relative:margin;v-text-anchor:middle" o:gfxdata="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" adj="27297,15492" fillcolor="white [3201]" strokecolor="#f79646 [3209]" strokeweight="2pt">
                 <v:textbox>
                   <w:txbxContent>
                     <w:p>
@@ -5350,7 +5253,7 @@
         <mc:AlternateContent>
           <mc:Choice Requires="wps">
             <w:drawing>
-              <wp:anchor distT="0" distB="0" distL="114300" distR="114300" simplePos="0" relativeHeight="251682816" behindDoc="0" locked="0" layoutInCell="1" allowOverlap="1" wp14:anchorId="14F75127" wp14:editId="6EF0F545">
+              <wp:anchor distT="0" distB="0" distL="114300" distR="114300" simplePos="0" relativeHeight="251695616" behindDoc="0" locked="0" layoutInCell="1" allowOverlap="1" wp14:anchorId="14F75127" wp14:editId="0D23A5DE">
                 <wp:simplePos x="0" y="0"/>
                 <wp:positionH relativeFrom="column">
                   <wp:posOffset>3981450</wp:posOffset>
@@ -5431,7 +5334,7 @@
           </mc:Choice>
           <mc:Fallback>
             <w:pict>
-              <v:shape w14:anchorId="14F75127" id="Rectangle à coins arrondis 63" o:spid="_x0000_s1029" type="#_x0000_t62" style="position:absolute;left:0;text-align:left;margin-left:313.5pt;margin-top:-.05pt;width:126.45pt;height:43.3pt;z-index:251682816;visibility:visible;mso-wrap-style:square;mso-width-percent:0;mso-height-percent:0;mso-wrap-distance-left:9pt;mso-wrap-distance-top:0;mso-wrap-distance-right:9pt;mso-wrap-distance-bottom:0;mso-position-horizontal:absolute;mso-position-horizontal-relative:text;mso-position-vertical:absolute;mso-position-vertical-relative:text;mso-width-percent:0;mso-height-percent:0;mso-width-relative:margin;mso-height-relative:margin;v-text-anchor:middle" o:gfxdata="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" adj="15023,-10176" fillcolor="white [3201]" strokecolor="#f79646 [3209]" strokeweight="2pt">
+              <v:shape w14:anchorId="14F75127" id="Rectangle à coins arrondis 63" o:spid="_x0000_s1029" type="#_x0000_t62" style="position:absolute;left:0;text-align:left;margin-left:313.5pt;margin-top:-.05pt;width:126.45pt;height:43.3pt;z-index:251695616;visibility:visible;mso-wrap-style:square;mso-width-percent:0;mso-height-percent:0;mso-wrap-distance-left:9pt;mso-wrap-distance-top:0;mso-wrap-distance-right:9pt;mso-wrap-distance-bottom:0;mso-position-horizontal:absolute;mso-position-horizontal-relative:text;mso-position-vertical:absolute;mso-position-vertical-relative:text;mso-width-percent:0;mso-height-percent:0;mso-width-relative:margin;mso-height-relative:margin;v-text-anchor:middle" o:gfxdata="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" adj="15023,-10176" fillcolor="white [3201]" strokecolor="#f79646 [3209]" strokeweight="2pt">
                 <v:textbox>
                   <w:txbxContent>
                     <w:p>
@@ -5464,7 +5367,7 @@
       <w:r>
         <w:instrText xml:space="preserve">AUTONUMLGL </w:instrText>
       </w:r>
-      <w:bookmarkStart w:id="3" w:name="_Toc152159403"/>
+      <w:bookmarkStart w:id="3" w:name="_Toc153452388"/>
       <w:r>
         <w:fldChar w:fldCharType="end"/>
       </w:r>
@@ -5519,7 +5422,7 @@
                     <pic:cNvPicPr/>
                   </pic:nvPicPr>
                   <pic:blipFill>
-                    <a:blip r:embed="rId19"/>
+                    <a:blip r:embed="rId18"/>
                     <a:stretch>
                       <a:fillRect/>
                     </a:stretch>
@@ -5585,7 +5488,7 @@
         <mc:AlternateContent>
           <mc:Choice Requires="wps">
             <w:drawing>
-              <wp:anchor distT="0" distB="0" distL="114300" distR="114300" simplePos="0" relativeHeight="251688960" behindDoc="0" locked="0" layoutInCell="1" allowOverlap="1" wp14:anchorId="5ABAC591" wp14:editId="4A3A3EB1">
+              <wp:anchor distT="0" distB="0" distL="114300" distR="114300" simplePos="0" relativeHeight="251704832" behindDoc="0" locked="0" layoutInCell="1" allowOverlap="1" wp14:anchorId="5ABAC591" wp14:editId="52292667">
                 <wp:simplePos x="0" y="0"/>
                 <wp:positionH relativeFrom="column">
                   <wp:posOffset>4818380</wp:posOffset>
@@ -5670,7 +5573,7 @@
           </mc:Choice>
           <mc:Fallback>
             <w:pict>
-              <v:shape w14:anchorId="5ABAC591" id="AutoShape 73" o:spid="_x0000_s1030" type="#_x0000_t62" style="position:absolute;left:0;text-align:left;margin-left:379.4pt;margin-top:43.4pt;width:97.15pt;height:82.5pt;z-index:251688960;visibility:visible;mso-wrap-style:square;mso-width-percent:0;mso-height-percent:0;mso-wrap-distance-left:9pt;mso-wrap-distance-top:0;mso-wrap-distance-right:9pt;mso-wrap-distance-bottom:0;mso-position-horizontal:absolute;mso-position-horizontal-relative:text;mso-position-vertical:absolute;mso-position-vertical-relative:text;mso-width-percent:0;mso-height-percent:0;mso-width-relative:page;mso-height-relative:page;v-text-anchor:middle" o:gfxdata="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" adj="12240,-3679" fillcolor="white [3201]" strokecolor="#f79646 [3209]" strokeweight="2pt">
+              <v:shape w14:anchorId="5ABAC591" id="AutoShape 73" o:spid="_x0000_s1030" type="#_x0000_t62" style="position:absolute;left:0;text-align:left;margin-left:379.4pt;margin-top:43.4pt;width:97.15pt;height:82.5pt;z-index:251704832;visibility:visible;mso-wrap-style:square;mso-width-percent:0;mso-height-percent:0;mso-wrap-distance-left:9pt;mso-wrap-distance-top:0;mso-wrap-distance-right:9pt;mso-wrap-distance-bottom:0;mso-position-horizontal:absolute;mso-position-horizontal-relative:text;mso-position-vertical:absolute;mso-position-vertical-relative:text;mso-width-percent:0;mso-height-percent:0;mso-width-relative:page;mso-height-relative:page;v-text-anchor:middle" o:gfxdata="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" adj="12240,-3679" fillcolor="white [3201]" strokecolor="#f79646 [3209]" strokeweight="2pt">
                 <v:textbox>
                   <w:txbxContent>
                     <w:p>
@@ -5714,7 +5617,7 @@
                     <pic:cNvPicPr/>
                   </pic:nvPicPr>
                   <pic:blipFill>
-                    <a:blip r:embed="rId20"/>
+                    <a:blip r:embed="rId19"/>
                     <a:stretch>
                       <a:fillRect/>
                     </a:stretch>
@@ -5930,7 +5833,7 @@
       <w:r>
         <w:instrText xml:space="preserve">AUTONUMLGL </w:instrText>
       </w:r>
-      <w:bookmarkStart w:id="6" w:name="_Toc152159404"/>
+      <w:bookmarkStart w:id="6" w:name="_Toc153452389"/>
       <w:r>
         <w:fldChar w:fldCharType="end"/>
       </w:r>
@@ -6008,7 +5911,7 @@
         <mc:AlternateContent>
           <mc:Choice Requires="wps">
             <w:drawing>
-              <wp:anchor distT="0" distB="0" distL="114300" distR="114300" simplePos="0" relativeHeight="251648000" behindDoc="0" locked="0" layoutInCell="1" allowOverlap="1" wp14:anchorId="26945B4F" wp14:editId="247FB773">
+              <wp:anchor distT="0" distB="0" distL="114300" distR="114300" simplePos="0" relativeHeight="251643392" behindDoc="0" locked="0" layoutInCell="1" allowOverlap="1" wp14:anchorId="26945B4F" wp14:editId="44EEEAC9">
                 <wp:simplePos x="0" y="0"/>
                 <wp:positionH relativeFrom="column">
                   <wp:posOffset>1995805</wp:posOffset>
@@ -6095,7 +5998,7 @@
           </mc:Choice>
           <mc:Fallback>
             <w:pict>
-              <v:shape w14:anchorId="26945B4F" id="Rectangle à coins arrondis 120" o:spid="_x0000_s1031" type="#_x0000_t62" style="position:absolute;left:0;text-align:left;margin-left:157.15pt;margin-top:136.05pt;width:97.9pt;height:42.15pt;z-index:251648000;visibility:visible;mso-wrap-style:square;mso-width-percent:0;mso-height-percent:0;mso-wrap-distance-left:9pt;mso-wrap-distance-top:0;mso-wrap-distance-right:9pt;mso-wrap-distance-bottom:0;mso-position-horizontal:absolute;mso-position-horizontal-relative:text;mso-position-vertical:absolute;mso-position-vertical-relative:text;mso-width-percent:0;mso-height-percent:0;mso-width-relative:margin;mso-height-relative:margin;v-text-anchor:middle" o:gfxdata="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" adj="23828,14989" fillcolor="white [3201]" strokecolor="#f79646 [3209]" strokeweight="2pt">
+              <v:shape w14:anchorId="26945B4F" id="Rectangle à coins arrondis 120" o:spid="_x0000_s1031" type="#_x0000_t62" style="position:absolute;left:0;text-align:left;margin-left:157.15pt;margin-top:136.05pt;width:97.9pt;height:42.15pt;z-index:251643392;visibility:visible;mso-wrap-style:square;mso-width-percent:0;mso-height-percent:0;mso-wrap-distance-left:9pt;mso-wrap-distance-top:0;mso-wrap-distance-right:9pt;mso-wrap-distance-bottom:0;mso-position-horizontal:absolute;mso-position-horizontal-relative:text;mso-position-vertical:absolute;mso-position-vertical-relative:text;mso-width-percent:0;mso-height-percent:0;mso-width-relative:margin;mso-height-relative:margin;v-text-anchor:middle" o:gfxdata="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" adj="23828,14989" fillcolor="white [3201]" strokecolor="#f79646 [3209]" strokeweight="2pt">
                 <v:textbox>
                   <w:txbxContent>
                     <w:p>
@@ -6128,7 +6031,7 @@
         <mc:AlternateContent>
           <mc:Choice Requires="wps">
             <w:drawing>
-              <wp:anchor distT="0" distB="0" distL="114300" distR="114300" simplePos="0" relativeHeight="251650048" behindDoc="0" locked="0" layoutInCell="1" allowOverlap="1" wp14:anchorId="52AD70C5" wp14:editId="62CC2608">
+              <wp:anchor distT="0" distB="0" distL="114300" distR="114300" simplePos="0" relativeHeight="251646464" behindDoc="0" locked="0" layoutInCell="1" allowOverlap="1" wp14:anchorId="52AD70C5" wp14:editId="1CB1F3BE">
                 <wp:simplePos x="0" y="0"/>
                 <wp:positionH relativeFrom="column">
                   <wp:posOffset>5266055</wp:posOffset>
@@ -6233,7 +6136,7 @@
           </mc:Choice>
           <mc:Fallback>
             <w:pict>
-              <v:shape w14:anchorId="52AD70C5" id="Rectangle à coins arrondis 3" o:spid="_x0000_s1032" type="#_x0000_t62" style="position:absolute;left:0;text-align:left;margin-left:414.65pt;margin-top:40.9pt;width:80.5pt;height:43.55pt;z-index:251650048;visibility:visible;mso-wrap-style:square;mso-width-percent:0;mso-height-percent:0;mso-wrap-distance-left:9pt;mso-wrap-distance-top:0;mso-wrap-distance-right:9pt;mso-wrap-distance-bottom:0;mso-position-horizontal:absolute;mso-position-horizontal-relative:text;mso-position-vertical:absolute;mso-position-vertical-relative:text;mso-width-percent:0;mso-height-percent:0;mso-width-relative:page;mso-height-relative:page;v-text-anchor:middle" o:gfxdata="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" adj="14771,-6597" fillcolor="white [3201]" strokecolor="#f79646 [3209]" strokeweight="2pt">
+              <v:shape w14:anchorId="52AD70C5" id="Rectangle à coins arrondis 3" o:spid="_x0000_s1032" type="#_x0000_t62" style="position:absolute;left:0;text-align:left;margin-left:414.65pt;margin-top:40.9pt;width:80.5pt;height:43.55pt;z-index:251646464;visibility:visible;mso-wrap-style:square;mso-width-percent:0;mso-height-percent:0;mso-wrap-distance-left:9pt;mso-wrap-distance-top:0;mso-wrap-distance-right:9pt;mso-wrap-distance-bottom:0;mso-position-horizontal:absolute;mso-position-horizontal-relative:text;mso-position-vertical:absolute;mso-position-vertical-relative:text;mso-width-percent:0;mso-height-percent:0;mso-width-relative:page;mso-height-relative:page;v-text-anchor:middle" o:gfxdata="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" adj="14771,-6597" fillcolor="white [3201]" strokecolor="#f79646 [3209]" strokeweight="2pt">
                 <v:textbox>
                   <w:txbxContent>
                     <w:p>
@@ -6297,7 +6200,7 @@
                     <pic:cNvPicPr/>
                   </pic:nvPicPr>
                   <pic:blipFill>
-                    <a:blip r:embed="rId21"/>
+                    <a:blip r:embed="rId20"/>
                     <a:stretch>
                       <a:fillRect/>
                     </a:stretch>
@@ -6356,6 +6259,65 @@
             <wp:extent cx="266700" cy="305729"/>
             <wp:effectExtent l="0" t="0" r="0" b="0"/>
             <wp:docPr id="25" name="Image 25"/>
+            <wp:cNvGraphicFramePr>
+              <a:graphicFrameLocks xmlns:a="http://schemas.openxmlformats.org/drawingml/2006/main" noChangeAspect="1"/>
+            </wp:cNvGraphicFramePr>
+            <a:graphic xmlns:a="http://schemas.openxmlformats.org/drawingml/2006/main">
+              <a:graphicData uri="http://schemas.openxmlformats.org/drawingml/2006/picture">
+                <pic:pic xmlns:pic="http://schemas.openxmlformats.org/drawingml/2006/picture">
+                  <pic:nvPicPr>
+                    <pic:cNvPr id="0" name=""/>
+                    <pic:cNvPicPr/>
+                  </pic:nvPicPr>
+                  <pic:blipFill>
+                    <a:blip r:embed="rId21"/>
+                    <a:stretch>
+                      <a:fillRect/>
+                    </a:stretch>
+                  </pic:blipFill>
+                  <pic:spPr>
+                    <a:xfrm>
+                      <a:off x="0" y="0"/>
+                      <a:ext cx="266700" cy="305729"/>
+                    </a:xfrm>
+                    <a:prstGeom prst="rect">
+                      <a:avLst/>
+                    </a:prstGeom>
+                  </pic:spPr>
+                </pic:pic>
+              </a:graphicData>
+            </a:graphic>
+          </wp:inline>
+        </w:drawing>
+      </w:r>
+      <w:r>
+        <w:rPr>
+          <w:lang w:val="en-GB"/>
+        </w:rPr>
+        <w:t xml:space="preserve"> (or [Ctrl-C]) </w:t>
+      </w:r>
+      <w:r>
+        <w:rPr>
+          <w:lang w:val="en-GB"/>
+        </w:rPr>
+        <w:t xml:space="preserve">you get a picture in bitmap format that you can import in any image editing tool. Using </w:t>
+      </w:r>
+      <w:r>
+        <w:rPr>
+          <w:lang w:val="en-GB"/>
+        </w:rPr>
+        <w:t xml:space="preserve"> </w:t>
+      </w:r>
+      <w:r>
+        <w:rPr>
+          <w:noProof/>
+          <w:lang w:val="fr-FR" w:eastAsia="fr-FR" w:bidi="ar-SA"/>
+        </w:rPr>
+        <w:drawing>
+          <wp:inline distT="0" distB="0" distL="0" distR="0" wp14:anchorId="78E98607" wp14:editId="31C7B80D">
+            <wp:extent cx="266319" cy="289477"/>
+            <wp:effectExtent l="0" t="0" r="0" b="0"/>
+            <wp:docPr id="24" name="Image 24"/>
             <wp:cNvGraphicFramePr>
               <a:graphicFrameLocks xmlns:a="http://schemas.openxmlformats.org/drawingml/2006/main" noChangeAspect="1"/>
             </wp:cNvGraphicFramePr>
@@ -6375,65 +6337,6 @@
                   <pic:spPr>
                     <a:xfrm>
                       <a:off x="0" y="0"/>
-                      <a:ext cx="266700" cy="305729"/>
-                    </a:xfrm>
-                    <a:prstGeom prst="rect">
-                      <a:avLst/>
-                    </a:prstGeom>
-                  </pic:spPr>
-                </pic:pic>
-              </a:graphicData>
-            </a:graphic>
-          </wp:inline>
-        </w:drawing>
-      </w:r>
-      <w:r>
-        <w:rPr>
-          <w:lang w:val="en-GB"/>
-        </w:rPr>
-        <w:t xml:space="preserve"> (or [Ctrl-C]) </w:t>
-      </w:r>
-      <w:r>
-        <w:rPr>
-          <w:lang w:val="en-GB"/>
-        </w:rPr>
-        <w:t xml:space="preserve">you get a picture in bitmap format that you can import in any image editing tool. Using </w:t>
-      </w:r>
-      <w:r>
-        <w:rPr>
-          <w:lang w:val="en-GB"/>
-        </w:rPr>
-        <w:t xml:space="preserve"> </w:t>
-      </w:r>
-      <w:r>
-        <w:rPr>
-          <w:noProof/>
-          <w:lang w:val="fr-FR" w:eastAsia="fr-FR" w:bidi="ar-SA"/>
-        </w:rPr>
-        <w:drawing>
-          <wp:inline distT="0" distB="0" distL="0" distR="0" wp14:anchorId="78E98607" wp14:editId="31C7B80D">
-            <wp:extent cx="266319" cy="289477"/>
-            <wp:effectExtent l="0" t="0" r="0" b="0"/>
-            <wp:docPr id="24" name="Image 24"/>
-            <wp:cNvGraphicFramePr>
-              <a:graphicFrameLocks xmlns:a="http://schemas.openxmlformats.org/drawingml/2006/main" noChangeAspect="1"/>
-            </wp:cNvGraphicFramePr>
-            <a:graphic xmlns:a="http://schemas.openxmlformats.org/drawingml/2006/main">
-              <a:graphicData uri="http://schemas.openxmlformats.org/drawingml/2006/picture">
-                <pic:pic xmlns:pic="http://schemas.openxmlformats.org/drawingml/2006/picture">
-                  <pic:nvPicPr>
-                    <pic:cNvPr id="0" name=""/>
-                    <pic:cNvPicPr/>
-                  </pic:nvPicPr>
-                  <pic:blipFill>
-                    <a:blip r:embed="rId23"/>
-                    <a:stretch>
-                      <a:fillRect/>
-                    </a:stretch>
-                  </pic:blipFill>
-                  <pic:spPr>
-                    <a:xfrm>
-                      <a:off x="0" y="0"/>
                       <a:ext cx="266624" cy="289808"/>
                     </a:xfrm>
                     <a:prstGeom prst="rect">
@@ -6478,7 +6381,7 @@
       <w:r>
         <w:instrText xml:space="preserve">AUTONUMLGL </w:instrText>
       </w:r>
-      <w:bookmarkStart w:id="8" w:name="_Toc152159405"/>
+      <w:bookmarkStart w:id="8" w:name="_Toc153452390"/>
       <w:r>
         <w:fldChar w:fldCharType="end"/>
       </w:r>
@@ -6529,7 +6432,7 @@
                     </pic:cNvPicPr>
                   </pic:nvPicPr>
                   <pic:blipFill rotWithShape="1">
-                    <a:blip r:embed="rId24"/>
+                    <a:blip r:embed="rId23"/>
                     <a:srcRect l="50016" t="28481" r="46409" b="65523"/>
                     <a:stretch/>
                   </pic:blipFill>
@@ -6592,7 +6495,7 @@
                     <pic:cNvPicPr/>
                   </pic:nvPicPr>
                   <pic:blipFill>
-                    <a:blip r:embed="rId25"/>
+                    <a:blip r:embed="rId24"/>
                     <a:stretch>
                       <a:fillRect/>
                     </a:stretch>
@@ -6659,7 +6562,7 @@
                     </pic:cNvPicPr>
                   </pic:nvPicPr>
                   <pic:blipFill rotWithShape="1">
-                    <a:blip r:embed="rId24"/>
+                    <a:blip r:embed="rId23"/>
                     <a:srcRect l="44583" t="28481" r="49602" b="65523"/>
                     <a:stretch/>
                   </pic:blipFill>
@@ -6736,7 +6639,7 @@
                     </pic:cNvPicPr>
                   </pic:nvPicPr>
                   <pic:blipFill rotWithShape="1">
-                    <a:blip r:embed="rId24"/>
+                    <a:blip r:embed="rId23"/>
                     <a:srcRect l="40960" t="28481" r="55513" b="65523"/>
                     <a:stretch/>
                   </pic:blipFill>
@@ -6812,7 +6715,7 @@
         <mc:AlternateContent>
           <mc:Choice Requires="wps">
             <w:drawing>
-              <wp:anchor distT="0" distB="0" distL="114300" distR="114300" simplePos="0" relativeHeight="251703296" behindDoc="0" locked="0" layoutInCell="1" allowOverlap="1" wp14:anchorId="05DB1359" wp14:editId="4081EC3D">
+              <wp:anchor distT="0" distB="0" distL="114300" distR="114300" simplePos="0" relativeHeight="251726336" behindDoc="0" locked="0" layoutInCell="1" allowOverlap="1" wp14:anchorId="05DB1359" wp14:editId="5238A284">
                 <wp:simplePos x="0" y="0"/>
                 <wp:positionH relativeFrom="column">
                   <wp:posOffset>2221494</wp:posOffset>
@@ -6874,7 +6777,7 @@
           </mc:Choice>
           <mc:Fallback>
             <w:pict>
-              <v:rect w14:anchorId="70A3184E" id="Rectangle 181" o:spid="_x0000_s1026" style="position:absolute;margin-left:174.9pt;margin-top:218.75pt;width:193.3pt;height:28pt;z-index:251703296;visibility:visible;mso-wrap-style:square;mso-wrap-distance-left:9pt;mso-wrap-distance-top:0;mso-wrap-distance-right:9pt;mso-wrap-distance-bottom:0;mso-position-horizontal:absolute;mso-position-horizontal-relative:text;mso-position-vertical:absolute;mso-position-vertical-relative:text;v-text-anchor:middle" o:gfxdata="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" filled="f" strokecolor="#c0504d [3205]" strokeweight="2pt"/>
+              <v:rect w14:anchorId="4EBBB637" id="Rectangle 181" o:spid="_x0000_s1026" style="position:absolute;margin-left:174.9pt;margin-top:218.75pt;width:193.3pt;height:28pt;z-index:251726336;visibility:visible;mso-wrap-style:square;mso-wrap-distance-left:9pt;mso-wrap-distance-top:0;mso-wrap-distance-right:9pt;mso-wrap-distance-bottom:0;mso-position-horizontal:absolute;mso-position-horizontal-relative:text;mso-position-vertical:absolute;mso-position-vertical-relative:text;v-text-anchor:middle" o:gfxdata="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" filled="f" strokecolor="#c0504d [3205]" strokeweight="2pt"/>
             </w:pict>
           </mc:Fallback>
         </mc:AlternateContent>
@@ -6901,7 +6804,7 @@
                     <pic:cNvPicPr/>
                   </pic:nvPicPr>
                   <pic:blipFill>
-                    <a:blip r:embed="rId26"/>
+                    <a:blip r:embed="rId25"/>
                     <a:stretch>
                       <a:fillRect/>
                     </a:stretch>
@@ -6960,7 +6863,7 @@
         <w:instrText xml:space="preserve">AUTONUMLGL </w:instrText>
       </w:r>
       <w:bookmarkStart w:id="9" w:name="_Toc74842837"/>
-      <w:bookmarkStart w:id="10" w:name="_Toc152159406"/>
+      <w:bookmarkStart w:id="10" w:name="_Toc153452391"/>
       <w:r>
         <w:fldChar w:fldCharType="end"/>
       </w:r>
@@ -7004,7 +6907,7 @@
         <mc:AlternateContent>
           <mc:Choice Requires="wps">
             <w:drawing>
-              <wp:anchor distT="0" distB="0" distL="114300" distR="114300" simplePos="0" relativeHeight="251701248" behindDoc="0" locked="0" layoutInCell="1" allowOverlap="1" wp14:anchorId="02468B47" wp14:editId="6759DF2F">
+              <wp:anchor distT="0" distB="0" distL="114300" distR="114300" simplePos="0" relativeHeight="251723264" behindDoc="0" locked="0" layoutInCell="1" allowOverlap="1" wp14:anchorId="02468B47" wp14:editId="34B6571C">
                 <wp:simplePos x="0" y="0"/>
                 <wp:positionH relativeFrom="column">
                   <wp:posOffset>4853149</wp:posOffset>
@@ -7090,7 +6993,7 @@
           </mc:Choice>
           <mc:Fallback>
             <w:pict>
-              <v:shape w14:anchorId="02468B47" id="Rectangle à coins arrondis 22" o:spid="_x0000_s1033" type="#_x0000_t62" style="position:absolute;left:0;text-align:left;margin-left:382.15pt;margin-top:7.75pt;width:47.1pt;height:26.75pt;z-index:251701248;visibility:visible;mso-wrap-style:square;mso-width-percent:0;mso-height-percent:0;mso-wrap-distance-left:9pt;mso-wrap-distance-top:0;mso-wrap-distance-right:9pt;mso-wrap-distance-bottom:0;mso-position-horizontal:absolute;mso-position-horizontal-relative:text;mso-position-vertical:absolute;mso-position-vertical-relative:text;mso-width-percent:0;mso-height-percent:0;mso-width-relative:margin;mso-height-relative:margin;v-text-anchor:middle" o:gfxdata="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" adj="-9176,12631" fillcolor="white [3201]" strokecolor="#f79646 [3209]" strokeweight="2pt">
+              <v:shape w14:anchorId="02468B47" id="Rectangle à coins arrondis 22" o:spid="_x0000_s1033" type="#_x0000_t62" style="position:absolute;left:0;text-align:left;margin-left:382.15pt;margin-top:7.75pt;width:47.1pt;height:26.75pt;z-index:251723264;visibility:visible;mso-wrap-style:square;mso-width-percent:0;mso-height-percent:0;mso-wrap-distance-left:9pt;mso-wrap-distance-top:0;mso-wrap-distance-right:9pt;mso-wrap-distance-bottom:0;mso-position-horizontal:absolute;mso-position-horizontal-relative:text;mso-position-vertical:absolute;mso-position-vertical-relative:text;mso-width-percent:0;mso-height-percent:0;mso-width-relative:margin;mso-height-relative:margin;v-text-anchor:middle" o:gfxdata="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" adj="-9176,12631" fillcolor="white [3201]" strokecolor="#f79646 [3209]" strokeweight="2pt">
                 <v:textbox>
                   <w:txbxContent>
                     <w:p>
@@ -7135,7 +7038,7 @@
                     <pic:cNvPicPr/>
                   </pic:nvPicPr>
                   <pic:blipFill>
-                    <a:blip r:embed="rId27"/>
+                    <a:blip r:embed="rId26"/>
                     <a:stretch>
                       <a:fillRect/>
                     </a:stretch>
@@ -7175,7 +7078,7 @@
         </w:rPr>
         <w:instrText xml:space="preserve">AUTONUMLGL </w:instrText>
       </w:r>
-      <w:bookmarkStart w:id="11" w:name="_Toc152159407"/>
+      <w:bookmarkStart w:id="11" w:name="_Toc153452392"/>
       <w:r>
         <w:rPr>
           <w:lang w:val="en-GB"/>
@@ -7415,7 +7318,7 @@
       <w:r>
         <w:instrText xml:space="preserve">AUTONUMLGL </w:instrText>
       </w:r>
-      <w:bookmarkStart w:id="12" w:name="_Toc152159408"/>
+      <w:bookmarkStart w:id="12" w:name="_Toc153452393"/>
       <w:r>
         <w:fldChar w:fldCharType="end"/>
       </w:r>
@@ -7534,6 +7437,91 @@
             <wp:extent cx="2342231" cy="2752725"/>
             <wp:effectExtent l="0" t="0" r="0" b="0"/>
             <wp:docPr id="30" name="Image 30"/>
+            <wp:cNvGraphicFramePr>
+              <a:graphicFrameLocks xmlns:a="http://schemas.openxmlformats.org/drawingml/2006/main" noChangeAspect="1"/>
+            </wp:cNvGraphicFramePr>
+            <a:graphic xmlns:a="http://schemas.openxmlformats.org/drawingml/2006/main">
+              <a:graphicData uri="http://schemas.openxmlformats.org/drawingml/2006/picture">
+                <pic:pic xmlns:pic="http://schemas.openxmlformats.org/drawingml/2006/picture">
+                  <pic:nvPicPr>
+                    <pic:cNvPr id="0" name=""/>
+                    <pic:cNvPicPr/>
+                  </pic:nvPicPr>
+                  <pic:blipFill>
+                    <a:blip r:embed="rId27"/>
+                    <a:stretch>
+                      <a:fillRect/>
+                    </a:stretch>
+                  </pic:blipFill>
+                  <pic:spPr>
+                    <a:xfrm>
+                      <a:off x="0" y="0"/>
+                      <a:ext cx="2342231" cy="2752725"/>
+                    </a:xfrm>
+                    <a:prstGeom prst="rect">
+                      <a:avLst/>
+                    </a:prstGeom>
+                  </pic:spPr>
+                </pic:pic>
+              </a:graphicData>
+            </a:graphic>
+          </wp:inline>
+        </w:drawing>
+      </w:r>
+    </w:p>
+    <w:p>
+      <w:pPr>
+        <w:rPr>
+          <w:lang w:val="en-GB"/>
+        </w:rPr>
+      </w:pPr>
+    </w:p>
+    <w:p>
+      <w:pPr>
+        <w:rPr>
+          <w:lang w:val="en-GB"/>
+        </w:rPr>
+      </w:pPr>
+      <w:r>
+        <w:rPr>
+          <w:lang w:val="en-GB"/>
+        </w:rPr>
+        <w:t xml:space="preserve">A cluster is represented in three </w:t>
+      </w:r>
+      <w:r>
+        <w:rPr>
+          <w:lang w:val="en-GB"/>
+        </w:rPr>
+        <w:t>ways:</w:t>
+      </w:r>
+    </w:p>
+    <w:p>
+      <w:pPr>
+        <w:pStyle w:val="Paragraphedeliste"/>
+        <w:numPr>
+          <w:ilvl w:val="0"/>
+          <w:numId w:val="16"/>
+        </w:numPr>
+        <w:rPr>
+          <w:lang w:val="en-GB"/>
+        </w:rPr>
+      </w:pPr>
+      <w:r>
+        <w:rPr>
+          <w:lang w:val="en-GB"/>
+        </w:rPr>
+        <w:t xml:space="preserve"> </w:t>
+      </w:r>
+      <w:r>
+        <w:rPr>
+          <w:noProof/>
+          <w:lang w:val="fr-FR" w:eastAsia="fr-FR" w:bidi="ar-SA"/>
+        </w:rPr>
+        <w:drawing>
+          <wp:inline distT="0" distB="0" distL="0" distR="0" wp14:anchorId="371BB10A" wp14:editId="3C63AD97">
+            <wp:extent cx="247650" cy="224433"/>
+            <wp:effectExtent l="0" t="0" r="0" b="0"/>
+            <wp:docPr id="31" name="Image 31"/>
             <wp:cNvGraphicFramePr>
               <a:graphicFrameLocks xmlns:a="http://schemas.openxmlformats.org/drawingml/2006/main" noChangeAspect="1"/>
             </wp:cNvGraphicFramePr>
@@ -7553,7 +7541,7 @@
                   <pic:spPr>
                     <a:xfrm>
                       <a:off x="0" y="0"/>
-                      <a:ext cx="2342231" cy="2752725"/>
+                      <a:ext cx="247650" cy="224433"/>
                     </a:xfrm>
                     <a:prstGeom prst="rect">
                       <a:avLst/>
@@ -7565,31 +7553,65 @@
           </wp:inline>
         </w:drawing>
       </w:r>
-    </w:p>
-    <w:p>
-      <w:pPr>
-        <w:rPr>
-          <w:lang w:val="en-GB"/>
-        </w:rPr>
-      </w:pPr>
-    </w:p>
-    <w:p>
-      <w:pPr>
-        <w:rPr>
-          <w:lang w:val="en-GB"/>
-        </w:rPr>
-      </w:pPr>
-      <w:r>
-        <w:rPr>
-          <w:lang w:val="en-GB"/>
-        </w:rPr>
-        <w:t xml:space="preserve">A cluster is represented in three </w:t>
-      </w:r>
-      <w:r>
-        <w:rPr>
-          <w:lang w:val="en-GB"/>
-        </w:rPr>
-        <w:t>ways:</w:t>
+      <w:r>
+        <w:rPr>
+          <w:lang w:val="en-GB"/>
+        </w:rPr>
+        <w:t>An</w:t>
+      </w:r>
+      <w:r>
+        <w:rPr>
+          <w:lang w:val="en-GB"/>
+        </w:rPr>
+        <w:t xml:space="preserve"> unfold</w:t>
+      </w:r>
+      <w:r>
+        <w:rPr>
+          <w:lang w:val="en-GB"/>
+        </w:rPr>
+        <w:t>ed</w:t>
+      </w:r>
+      <w:r>
+        <w:rPr>
+          <w:lang w:val="en-GB"/>
+        </w:rPr>
+        <w:t xml:space="preserve"> </w:t>
+      </w:r>
+      <w:r>
+        <w:rPr>
+          <w:lang w:val="en-GB"/>
+        </w:rPr>
+        <w:t>cluster:</w:t>
+      </w:r>
+      <w:r>
+        <w:rPr>
+          <w:lang w:val="en-GB"/>
+        </w:rPr>
+        <w:t xml:space="preserve"> it contains clusters </w:t>
+      </w:r>
+      <w:r>
+        <w:rPr>
+          <w:lang w:val="en-GB"/>
+        </w:rPr>
+        <w:t>that</w:t>
+      </w:r>
+      <w:r>
+        <w:rPr>
+          <w:lang w:val="en-GB"/>
+        </w:rPr>
+        <w:t xml:space="preserve"> are visible in this </w:t>
+      </w:r>
+      <w:r>
+        <w:rPr>
+          <w:lang w:val="en-GB"/>
+        </w:rPr>
+        <w:t>unfolding</w:t>
+      </w:r>
+      <w:r>
+        <w:rPr>
+          <w:lang w:val="en-GB"/>
+        </w:rPr>
+        <w:t>. You can close this cluster.</w:t>
       </w:r>
     </w:p>
     <w:p>
@@ -7611,14 +7633,20 @@
       </w:r>
       <w:r>
         <w:rPr>
+          <w:lang w:val="en-GB"/>
+        </w:rPr>
+        <w:t xml:space="preserve"> </w:t>
+      </w:r>
+      <w:r>
+        <w:rPr>
           <w:noProof/>
           <w:lang w:val="fr-FR" w:eastAsia="fr-FR" w:bidi="ar-SA"/>
         </w:rPr>
         <w:drawing>
-          <wp:inline distT="0" distB="0" distL="0" distR="0" wp14:anchorId="371BB10A" wp14:editId="3C63AD97">
-            <wp:extent cx="247650" cy="224433"/>
+          <wp:inline distT="0" distB="0" distL="0" distR="0" wp14:anchorId="57075558" wp14:editId="4F61E27D">
+            <wp:extent cx="228600" cy="190500"/>
             <wp:effectExtent l="0" t="0" r="0" b="0"/>
-            <wp:docPr id="31" name="Image 31"/>
+            <wp:docPr id="96" name="Image 96"/>
             <wp:cNvGraphicFramePr>
               <a:graphicFrameLocks xmlns:a="http://schemas.openxmlformats.org/drawingml/2006/main" noChangeAspect="1"/>
             </wp:cNvGraphicFramePr>
@@ -7638,7 +7666,7 @@
                   <pic:spPr>
                     <a:xfrm>
                       <a:off x="0" y="0"/>
-                      <a:ext cx="247650" cy="224433"/>
+                      <a:ext cx="228600" cy="190500"/>
                     </a:xfrm>
                     <a:prstGeom prst="rect">
                       <a:avLst/>
@@ -7654,13 +7682,13 @@
         <w:rPr>
           <w:lang w:val="en-GB"/>
         </w:rPr>
-        <w:t>An</w:t>
-      </w:r>
-      <w:r>
-        <w:rPr>
-          <w:lang w:val="en-GB"/>
-        </w:rPr>
-        <w:t xml:space="preserve"> unfold</w:t>
+        <w:t>A</w:t>
+      </w:r>
+      <w:r>
+        <w:rPr>
+          <w:lang w:val="en-GB"/>
+        </w:rPr>
+        <w:t xml:space="preserve"> fold</w:t>
       </w:r>
       <w:r>
         <w:rPr>
@@ -7684,7 +7712,19 @@
         <w:rPr>
           <w:lang w:val="en-GB"/>
         </w:rPr>
-        <w:t xml:space="preserve"> it contains clusters </w:t>
+        <w:t xml:space="preserve"> it contains cluster</w:t>
+      </w:r>
+      <w:r>
+        <w:rPr>
+          <w:lang w:val="en-GB"/>
+        </w:rPr>
+        <w:t>s</w:t>
+      </w:r>
+      <w:r>
+        <w:rPr>
+          <w:lang w:val="en-GB"/>
+        </w:rPr>
+        <w:t xml:space="preserve"> </w:t>
       </w:r>
       <w:r>
         <w:rPr>
@@ -7696,7 +7736,7 @@
         <w:rPr>
           <w:lang w:val="en-GB"/>
         </w:rPr>
-        <w:t xml:space="preserve"> are visible in this </w:t>
+        <w:t xml:space="preserve"> are not visible in this </w:t>
       </w:r>
       <w:r>
         <w:rPr>
@@ -7708,7 +7748,7 @@
         <w:rPr>
           <w:lang w:val="en-GB"/>
         </w:rPr>
-        <w:t>. You can close this cluster.</w:t>
+        <w:t>. You can open this cluster.</w:t>
       </w:r>
     </w:p>
     <w:p>
@@ -7740,10 +7780,10 @@
           <w:lang w:val="fr-FR" w:eastAsia="fr-FR" w:bidi="ar-SA"/>
         </w:rPr>
         <w:drawing>
-          <wp:inline distT="0" distB="0" distL="0" distR="0" wp14:anchorId="57075558" wp14:editId="4F61E27D">
-            <wp:extent cx="228600" cy="190500"/>
+          <wp:inline distT="0" distB="0" distL="0" distR="0" wp14:anchorId="793AC739" wp14:editId="5EF9D289">
+            <wp:extent cx="219075" cy="210312"/>
             <wp:effectExtent l="0" t="0" r="0" b="0"/>
-            <wp:docPr id="96" name="Image 96"/>
+            <wp:docPr id="97" name="Image 97"/>
             <wp:cNvGraphicFramePr>
               <a:graphicFrameLocks xmlns:a="http://schemas.openxmlformats.org/drawingml/2006/main" noChangeAspect="1"/>
             </wp:cNvGraphicFramePr>
@@ -7763,7 +7803,7 @@
                   <pic:spPr>
                     <a:xfrm>
                       <a:off x="0" y="0"/>
-                      <a:ext cx="228600" cy="190500"/>
+                      <a:ext cx="219075" cy="210312"/>
                     </a:xfrm>
                     <a:prstGeom prst="rect">
                       <a:avLst/>
@@ -7785,37 +7825,112 @@
         <w:rPr>
           <w:lang w:val="en-GB"/>
         </w:rPr>
-        <w:t xml:space="preserve"> fold</w:t>
-      </w:r>
-      <w:r>
-        <w:rPr>
-          <w:lang w:val="en-GB"/>
-        </w:rPr>
-        <w:t>ed</w:t>
-      </w:r>
-      <w:r>
-        <w:rPr>
-          <w:lang w:val="en-GB"/>
-        </w:rPr>
+        <w:t xml:space="preserve"> “terminal” </w:t>
+      </w:r>
+      <w:r>
+        <w:rPr>
+          <w:lang w:val="en-GB"/>
+        </w:rPr>
+        <w:t>cluster:</w:t>
+      </w:r>
+      <w:r>
+        <w:rPr>
+          <w:lang w:val="en-GB"/>
+        </w:rPr>
+        <w:t xml:space="preserve"> it does not contain any clusters</w:t>
+      </w:r>
+      <w:r>
+        <w:rPr>
+          <w:lang w:val="en-GB"/>
+        </w:rPr>
+        <w:t xml:space="preserve">. </w:t>
+      </w:r>
+      <w:r>
+        <w:rPr>
+          <w:lang w:val="en-GB"/>
+        </w:rPr>
+        <w:t>You</w:t>
+      </w:r>
+      <w:r>
+        <w:rPr>
+          <w:lang w:val="en-GB"/>
+        </w:rPr>
+        <w:t xml:space="preserve"> can neither open nor close it.</w:t>
+      </w:r>
+    </w:p>
+    <w:p>
+      <w:pPr>
+        <w:ind w:firstLine="0"/>
+        <w:rPr>
+          <w:lang w:val="en-GB"/>
+        </w:rPr>
+      </w:pPr>
+    </w:p>
+    <w:p>
+      <w:pPr>
+        <w:ind w:firstLine="0"/>
+        <w:rPr>
+          <w:lang w:val="en-GB"/>
+        </w:rPr>
+      </w:pPr>
+      <w:r>
+        <w:rPr>
+          <w:lang w:val="en-GB"/>
+        </w:rPr>
+        <w:t>Navigation, selection, folding and unfolding can be done via the arrow keys</w:t>
+      </w:r>
+      <w:r>
+        <w:rPr>
+          <w:lang w:val="en-GB"/>
+        </w:rPr>
+        <w:t>.</w:t>
+      </w:r>
+    </w:p>
+    <w:p>
+      <w:pPr>
+        <w:pStyle w:val="Titre3"/>
+        <w:rPr>
+          <w:lang w:val="en-GB"/>
+        </w:rPr>
+      </w:pPr>
+      <w:r>
+        <w:fldChar w:fldCharType="begin"/>
+      </w:r>
+      <w:r>
+        <w:instrText xml:space="preserve">AUTONUMLGL </w:instrText>
+      </w:r>
+      <w:bookmarkStart w:id="13" w:name="_Toc153452394"/>
+      <w:r>
+        <w:fldChar w:fldCharType="end"/>
+      </w:r>
+      <w:r>
         <w:t xml:space="preserve"> </w:t>
       </w:r>
       <w:r>
         <w:rPr>
           <w:lang w:val="en-GB"/>
         </w:rPr>
-        <w:t>cluster:</w:t>
-      </w:r>
-      <w:r>
-        <w:rPr>
-          <w:lang w:val="en-GB"/>
-        </w:rPr>
-        <w:t xml:space="preserve"> it contains cluster</w:t>
-      </w:r>
-      <w:r>
-        <w:rPr>
-          <w:lang w:val="en-GB"/>
-        </w:rPr>
-        <w:t>s</w:t>
+        <w:t>Renaming the clusters</w:t>
+      </w:r>
+      <w:bookmarkEnd w:id="13"/>
+    </w:p>
+    <w:p>
+      <w:pPr>
+        <w:rPr>
+          <w:lang w:val="en-GB"/>
+        </w:rPr>
+      </w:pPr>
+      <w:r>
+        <w:rPr>
+          <w:lang w:val="en-GB"/>
+        </w:rPr>
+        <w:t>Clusters can be renamed</w:t>
+      </w:r>
+      <w:r>
+        <w:rPr>
+          <w:lang w:val="en-GB"/>
+        </w:rPr>
+        <w:t xml:space="preserve"> by double-clicking on the cluster name.</w:t>
       </w:r>
       <w:r>
         <w:rPr>
@@ -7827,60 +7942,81 @@
         <w:rPr>
           <w:lang w:val="en-GB"/>
         </w:rPr>
-        <w:t>that</w:t>
-      </w:r>
-      <w:r>
-        <w:rPr>
-          <w:lang w:val="en-GB"/>
-        </w:rPr>
-        <w:t xml:space="preserve"> are not visible in this </w:t>
-      </w:r>
-      <w:r>
-        <w:rPr>
-          <w:lang w:val="en-GB"/>
-        </w:rPr>
-        <w:t>unfolding</w:t>
-      </w:r>
-      <w:r>
-        <w:rPr>
-          <w:lang w:val="en-GB"/>
-        </w:rPr>
-        <w:t>. You can open this cluster.</w:t>
-      </w:r>
-    </w:p>
-    <w:p>
-      <w:pPr>
-        <w:pStyle w:val="Paragraphedeliste"/>
-        <w:numPr>
-          <w:ilvl w:val="0"/>
-          <w:numId w:val="16"/>
-        </w:numPr>
-        <w:rPr>
-          <w:lang w:val="en-GB"/>
-        </w:rPr>
-      </w:pPr>
-      <w:r>
-        <w:rPr>
-          <w:lang w:val="en-GB"/>
-        </w:rPr>
-        <w:t xml:space="preserve"> </w:t>
-      </w:r>
-      <w:r>
-        <w:rPr>
-          <w:lang w:val="en-GB"/>
-        </w:rPr>
-        <w:t xml:space="preserve"> </w:t>
-      </w:r>
+        <w:t>To restor</w:t>
+      </w:r>
+      <w:r>
+        <w:rPr>
+          <w:lang w:val="en-GB"/>
+        </w:rPr>
+        <w:t>e</w:t>
+      </w:r>
+      <w:r>
+        <w:rPr>
+          <w:lang w:val="en-GB"/>
+        </w:rPr>
+        <w:t xml:space="preserve"> its original name, you </w:t>
+      </w:r>
+      <w:proofErr w:type="gramStart"/>
+      <w:r>
+        <w:rPr>
+          <w:lang w:val="en-GB"/>
+        </w:rPr>
+        <w:t>have to</w:t>
+      </w:r>
+      <w:proofErr w:type="gramEnd"/>
+      <w:r>
+        <w:rPr>
+          <w:lang w:val="en-GB"/>
+        </w:rPr>
+        <w:t xml:space="preserve"> rename it with an empty string</w:t>
+      </w:r>
+      <w:r>
+        <w:rPr>
+          <w:lang w:val="en-GB"/>
+        </w:rPr>
+        <w:t>.</w:t>
+      </w:r>
+    </w:p>
+    <w:p>
+      <w:pPr>
+        <w:rPr>
+          <w:lang w:val="en-GB"/>
+        </w:rPr>
+      </w:pPr>
+    </w:p>
+    <w:p>
+      <w:pPr>
+        <w:jc w:val="center"/>
+        <w:rPr>
+          <w:lang w:val="en-GB"/>
+        </w:rPr>
+      </w:pPr>
+    </w:p>
+    <w:p>
+      <w:pPr>
+        <w:ind w:firstLine="0"/>
+        <w:rPr>
+          <w:rFonts w:ascii="Cambria" w:hAnsi="Cambria" w:cs="Times New Roman"/>
+          <w:color w:val="365F91"/>
+          <w:sz w:val="24"/>
+          <w:szCs w:val="24"/>
+        </w:rPr>
+      </w:pPr>
+    </w:p>
+    <w:p>
+      <w:pPr>
+        <w:jc w:val="center"/>
+      </w:pPr>
       <w:r>
         <w:rPr>
           <w:noProof/>
           <w:lang w:val="fr-FR" w:eastAsia="fr-FR" w:bidi="ar-SA"/>
         </w:rPr>
         <w:drawing>
-          <wp:inline distT="0" distB="0" distL="0" distR="0" wp14:anchorId="793AC739" wp14:editId="5EF9D289">
-            <wp:extent cx="219075" cy="210312"/>
+          <wp:inline distT="0" distB="0" distL="0" distR="0" wp14:anchorId="310EC34A" wp14:editId="1E66A87B">
+            <wp:extent cx="2593474" cy="3048000"/>
             <wp:effectExtent l="0" t="0" r="0" b="0"/>
-            <wp:docPr id="97" name="Image 97"/>
+            <wp:docPr id="98" name="Image 98"/>
             <wp:cNvGraphicFramePr>
               <a:graphicFrameLocks xmlns:a="http://schemas.openxmlformats.org/drawingml/2006/main" noChangeAspect="1"/>
             </wp:cNvGraphicFramePr>
@@ -7900,242 +8036,6 @@
                   <pic:spPr>
                     <a:xfrm>
                       <a:off x="0" y="0"/>
-                      <a:ext cx="219075" cy="210312"/>
-                    </a:xfrm>
-                    <a:prstGeom prst="rect">
-                      <a:avLst/>
-                    </a:prstGeom>
-                  </pic:spPr>
-                </pic:pic>
-              </a:graphicData>
-            </a:graphic>
-          </wp:inline>
-        </w:drawing>
-      </w:r>
-      <w:r>
-        <w:rPr>
-          <w:lang w:val="en-GB"/>
-        </w:rPr>
-        <w:t>A</w:t>
-      </w:r>
-      <w:r>
-        <w:rPr>
-          <w:lang w:val="en-GB"/>
-        </w:rPr>
-        <w:t xml:space="preserve"> “terminal” </w:t>
-      </w:r>
-      <w:r>
-        <w:rPr>
-          <w:lang w:val="en-GB"/>
-        </w:rPr>
-        <w:t>cluster:</w:t>
-      </w:r>
-      <w:r>
-        <w:rPr>
-          <w:lang w:val="en-GB"/>
-        </w:rPr>
-        <w:t xml:space="preserve"> it does not contain any clusters</w:t>
-      </w:r>
-      <w:r>
-        <w:rPr>
-          <w:lang w:val="en-GB"/>
-        </w:rPr>
-        <w:t xml:space="preserve">. </w:t>
-      </w:r>
-      <w:r>
-        <w:rPr>
-          <w:lang w:val="en-GB"/>
-        </w:rPr>
-        <w:t>You</w:t>
-      </w:r>
-      <w:r>
-        <w:rPr>
-          <w:lang w:val="en-GB"/>
-        </w:rPr>
-        <w:t xml:space="preserve"> can neither open nor close it.</w:t>
-      </w:r>
-    </w:p>
-    <w:p>
-      <w:pPr>
-        <w:ind w:firstLine="0"/>
-        <w:rPr>
-          <w:lang w:val="en-GB"/>
-        </w:rPr>
-      </w:pPr>
-    </w:p>
-    <w:p>
-      <w:pPr>
-        <w:ind w:firstLine="0"/>
-        <w:rPr>
-          <w:lang w:val="en-GB"/>
-        </w:rPr>
-      </w:pPr>
-      <w:r>
-        <w:rPr>
-          <w:lang w:val="en-GB"/>
-        </w:rPr>
-        <w:t>Navigation, selection, folding and unfolding can be done via the arrow keys</w:t>
-      </w:r>
-      <w:r>
-        <w:rPr>
-          <w:lang w:val="en-GB"/>
-        </w:rPr>
-        <w:t>.</w:t>
-      </w:r>
-    </w:p>
-    <w:p>
-      <w:pPr>
-        <w:pStyle w:val="Titre3"/>
-        <w:rPr>
-          <w:lang w:val="en-GB"/>
-        </w:rPr>
-      </w:pPr>
-      <w:r>
-        <w:fldChar w:fldCharType="begin"/>
-      </w:r>
-      <w:r>
-        <w:instrText xml:space="preserve">AUTONUMLGL </w:instrText>
-      </w:r>
-      <w:bookmarkStart w:id="13" w:name="_Toc152159409"/>
-      <w:r>
-        <w:fldChar w:fldCharType="end"/>
-      </w:r>
-      <w:r>
-        <w:t xml:space="preserve"> </w:t>
-      </w:r>
-      <w:r>
-        <w:rPr>
-          <w:lang w:val="en-GB"/>
-        </w:rPr>
-        <w:t>Renaming the clusters</w:t>
-      </w:r>
-      <w:bookmarkEnd w:id="13"/>
-    </w:p>
-    <w:p>
-      <w:pPr>
-        <w:rPr>
-          <w:lang w:val="en-GB"/>
-        </w:rPr>
-      </w:pPr>
-      <w:r>
-        <w:rPr>
-          <w:lang w:val="en-GB"/>
-        </w:rPr>
-        <w:t>Clusters can be renamed</w:t>
-      </w:r>
-      <w:r>
-        <w:rPr>
-          <w:lang w:val="en-GB"/>
-        </w:rPr>
-        <w:t xml:space="preserve"> by double-clicking on the cluster name.</w:t>
-      </w:r>
-      <w:r>
-        <w:rPr>
-          <w:lang w:val="en-GB"/>
-        </w:rPr>
-        <w:t xml:space="preserve"> </w:t>
-      </w:r>
-      <w:r>
-        <w:rPr>
-          <w:lang w:val="en-GB"/>
-        </w:rPr>
-        <w:t>To restor</w:t>
-      </w:r>
-      <w:r>
-        <w:rPr>
-          <w:lang w:val="en-GB"/>
-        </w:rPr>
-        <w:t>e</w:t>
-      </w:r>
-      <w:r>
-        <w:rPr>
-          <w:lang w:val="en-GB"/>
-        </w:rPr>
-        <w:t xml:space="preserve"> its original name, you </w:t>
-      </w:r>
-      <w:proofErr w:type="gramStart"/>
-      <w:r>
-        <w:rPr>
-          <w:lang w:val="en-GB"/>
-        </w:rPr>
-        <w:t>have to</w:t>
-      </w:r>
-      <w:proofErr w:type="gramEnd"/>
-      <w:r>
-        <w:rPr>
-          <w:lang w:val="en-GB"/>
-        </w:rPr>
-        <w:t xml:space="preserve"> rename it with an empty string</w:t>
-      </w:r>
-      <w:r>
-        <w:rPr>
-          <w:lang w:val="en-GB"/>
-        </w:rPr>
-        <w:t>.</w:t>
-      </w:r>
-    </w:p>
-    <w:p>
-      <w:pPr>
-        <w:rPr>
-          <w:lang w:val="en-GB"/>
-        </w:rPr>
-      </w:pPr>
-    </w:p>
-    <w:p>
-      <w:pPr>
-        <w:jc w:val="center"/>
-        <w:rPr>
-          <w:lang w:val="en-GB"/>
-        </w:rPr>
-      </w:pPr>
-    </w:p>
-    <w:p>
-      <w:pPr>
-        <w:ind w:firstLine="0"/>
-        <w:rPr>
-          <w:rFonts w:ascii="Cambria" w:hAnsi="Cambria" w:cs="Times New Roman"/>
-          <w:color w:val="365F91"/>
-          <w:sz w:val="24"/>
-          <w:szCs w:val="24"/>
-        </w:rPr>
-      </w:pPr>
-    </w:p>
-    <w:p>
-      <w:pPr>
-        <w:pStyle w:val="Titre2"/>
-        <w:jc w:val="center"/>
-      </w:pPr>
-      <w:bookmarkStart w:id="14" w:name="_Toc152159410"/>
-      <w:r>
-        <w:rPr>
-          <w:noProof/>
-          <w:lang w:val="fr-FR" w:eastAsia="fr-FR" w:bidi="ar-SA"/>
-        </w:rPr>
-        <w:lastRenderedPageBreak/>
-        <w:drawing>
-          <wp:inline distT="0" distB="0" distL="0" distR="0" wp14:anchorId="310EC34A" wp14:editId="1E66A87B">
-            <wp:extent cx="2593474" cy="3048000"/>
-            <wp:effectExtent l="0" t="0" r="0" b="0"/>
-            <wp:docPr id="98" name="Image 98"/>
-            <wp:cNvGraphicFramePr>
-              <a:graphicFrameLocks xmlns:a="http://schemas.openxmlformats.org/drawingml/2006/main" noChangeAspect="1"/>
-            </wp:cNvGraphicFramePr>
-            <a:graphic xmlns:a="http://schemas.openxmlformats.org/drawingml/2006/main">
-              <a:graphicData uri="http://schemas.openxmlformats.org/drawingml/2006/picture">
-                <pic:pic xmlns:pic="http://schemas.openxmlformats.org/drawingml/2006/picture">
-                  <pic:nvPicPr>
-                    <pic:cNvPr id="0" name=""/>
-                    <pic:cNvPicPr/>
-                  </pic:nvPicPr>
-                  <pic:blipFill>
-                    <a:blip r:embed="rId15"/>
-                    <a:stretch>
-                      <a:fillRect/>
-                    </a:stretch>
-                  </pic:blipFill>
-                  <pic:spPr>
-                    <a:xfrm>
-                      <a:off x="0" y="0"/>
                       <a:ext cx="2593474" cy="3048000"/>
                     </a:xfrm>
                     <a:prstGeom prst="rect">
@@ -8167,7 +8067,6 @@
       <w:r>
         <w:t>Unfold Hierarchy</w:t>
       </w:r>
-      <w:bookmarkEnd w:id="14"/>
     </w:p>
     <w:p>
       <w:r>
@@ -8334,7 +8233,7 @@
         <mc:AlternateContent>
           <mc:Choice Requires="wps">
             <w:drawing>
-              <wp:anchor distT="0" distB="0" distL="114300" distR="114300" simplePos="0" relativeHeight="251609088" behindDoc="0" locked="0" layoutInCell="1" allowOverlap="1" wp14:anchorId="635A2BCE" wp14:editId="154F75B9">
+              <wp:anchor distT="0" distB="0" distL="114300" distR="114300" simplePos="0" relativeHeight="251585024" behindDoc="0" locked="0" layoutInCell="1" allowOverlap="1" wp14:anchorId="635A2BCE" wp14:editId="7C64C836">
                 <wp:simplePos x="0" y="0"/>
                 <wp:positionH relativeFrom="column">
                   <wp:posOffset>3137535</wp:posOffset>
@@ -8415,7 +8314,7 @@
           </mc:Choice>
           <mc:Fallback>
             <w:pict>
-              <v:shape w14:anchorId="635A2BCE" id="Rectangle à coins arrondis 131" o:spid="_x0000_s1034" type="#_x0000_t62" style="position:absolute;left:0;text-align:left;margin-left:247.05pt;margin-top:16.4pt;width:148.8pt;height:58.25pt;z-index:251609088;visibility:visible;mso-wrap-style:square;mso-width-percent:0;mso-height-percent:0;mso-wrap-distance-left:9pt;mso-wrap-distance-top:0;mso-wrap-distance-right:9pt;mso-wrap-distance-bottom:0;mso-position-horizontal:absolute;mso-position-horizontal-relative:text;mso-position-vertical:absolute;mso-position-vertical-relative:text;mso-width-percent:0;mso-height-percent:0;mso-width-relative:margin;mso-height-relative:margin;v-text-anchor:middle" o:gfxdata="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" adj="24554,35543" fillcolor="white [3201]" strokecolor="#f79646 [3209]" strokeweight="2pt">
+              <v:shape w14:anchorId="635A2BCE" id="Rectangle à coins arrondis 131" o:spid="_x0000_s1034" type="#_x0000_t62" style="position:absolute;left:0;text-align:left;margin-left:247.05pt;margin-top:16.4pt;width:148.8pt;height:58.25pt;z-index:251585024;visibility:visible;mso-wrap-style:square;mso-width-percent:0;mso-height-percent:0;mso-wrap-distance-left:9pt;mso-wrap-distance-top:0;mso-wrap-distance-right:9pt;mso-wrap-distance-bottom:0;mso-position-horizontal:absolute;mso-position-horizontal-relative:text;mso-position-vertical:absolute;mso-position-vertical-relative:text;mso-width-percent:0;mso-height-percent:0;mso-width-relative:margin;mso-height-relative:margin;v-text-anchor:middle" o:gfxdata="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" adj="24554,35543" fillcolor="white [3201]" strokecolor="#f79646 [3209]" strokeweight="2pt">
                 <v:textbox>
                   <w:txbxContent>
                     <w:p>
@@ -8482,7 +8381,7 @@
         <mc:AlternateContent>
           <mc:Choice Requires="wps">
             <w:drawing>
-              <wp:anchor distT="0" distB="0" distL="114300" distR="114300" simplePos="0" relativeHeight="251607040" behindDoc="0" locked="0" layoutInCell="1" allowOverlap="1" wp14:anchorId="246405A9" wp14:editId="2C39FADD">
+              <wp:anchor distT="0" distB="0" distL="114300" distR="114300" simplePos="0" relativeHeight="251581952" behindDoc="0" locked="0" layoutInCell="1" allowOverlap="1" wp14:anchorId="246405A9" wp14:editId="5A1896FA">
                 <wp:simplePos x="0" y="0"/>
                 <wp:positionH relativeFrom="column">
                   <wp:posOffset>1270635</wp:posOffset>
@@ -8563,7 +8462,7 @@
           </mc:Choice>
           <mc:Fallback>
             <w:pict>
-              <v:shape w14:anchorId="246405A9" id="Rectangle à coins arrondis 130" o:spid="_x0000_s1035" type="#_x0000_t62" style="position:absolute;left:0;text-align:left;margin-left:100.05pt;margin-top:.05pt;width:130.15pt;height:51.85pt;z-index:251607040;visibility:visible;mso-wrap-style:square;mso-width-percent:0;mso-height-percent:0;mso-wrap-distance-left:9pt;mso-wrap-distance-top:0;mso-wrap-distance-right:9pt;mso-wrap-distance-bottom:0;mso-position-horizontal:absolute;mso-position-horizontal-relative:text;mso-position-vertical:absolute;mso-position-vertical-relative:text;mso-width-percent:0;mso-height-percent:0;mso-width-relative:margin;mso-height-relative:margin;v-text-anchor:middle" o:gfxdata="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" adj="-2497,31869" fillcolor="white [3201]" strokecolor="#f79646 [3209]" strokeweight="2pt">
+              <v:shape w14:anchorId="246405A9" id="Rectangle à coins arrondis 130" o:spid="_x0000_s1035" type="#_x0000_t62" style="position:absolute;left:0;text-align:left;margin-left:100.05pt;margin-top:.05pt;width:130.15pt;height:51.85pt;z-index:251581952;visibility:visible;mso-wrap-style:square;mso-width-percent:0;mso-height-percent:0;mso-wrap-distance-left:9pt;mso-wrap-distance-top:0;mso-wrap-distance-right:9pt;mso-wrap-distance-bottom:0;mso-position-horizontal:absolute;mso-position-horizontal-relative:text;mso-position-vertical:absolute;mso-position-vertical-relative:text;mso-width-percent:0;mso-height-percent:0;mso-width-relative:margin;mso-height-relative:margin;v-text-anchor:middle" o:gfxdata="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" adj="-2497,31869" fillcolor="white [3201]" strokecolor="#f79646 [3209]" strokeweight="2pt">
                 <v:textbox>
                   <w:txbxContent>
                     <w:p>
@@ -8590,7 +8489,7 @@
         <mc:AlternateContent>
           <mc:Choice Requires="wps">
             <w:drawing>
-              <wp:anchor distT="0" distB="0" distL="114300" distR="114300" simplePos="0" relativeHeight="251604992" behindDoc="0" locked="0" layoutInCell="1" allowOverlap="1" wp14:anchorId="4759BB4A" wp14:editId="5872D8E7">
+              <wp:anchor distT="0" distB="0" distL="114300" distR="114300" simplePos="0" relativeHeight="251578880" behindDoc="0" locked="0" layoutInCell="1" allowOverlap="1" wp14:anchorId="4759BB4A" wp14:editId="360ADEF8">
                 <wp:simplePos x="0" y="0"/>
                 <wp:positionH relativeFrom="column">
                   <wp:posOffset>-653415</wp:posOffset>
@@ -8692,7 +8591,7 @@
           </mc:Choice>
           <mc:Fallback>
             <w:pict>
-              <v:shape w14:anchorId="4759BB4A" id="Rectangle à coins arrondis 129" o:spid="_x0000_s1036" type="#_x0000_t62" style="position:absolute;left:0;text-align:left;margin-left:-51.45pt;margin-top:1.55pt;width:119.2pt;height:54.45pt;z-index:251604992;visibility:visible;mso-wrap-style:square;mso-width-percent:0;mso-height-percent:0;mso-wrap-distance-left:9pt;mso-wrap-distance-top:0;mso-wrap-distance-right:9pt;mso-wrap-distance-bottom:0;mso-position-horizontal:absolute;mso-position-horizontal-relative:text;mso-position-vertical:absolute;mso-position-vertical-relative:text;mso-width-percent:0;mso-height-percent:0;mso-width-relative:margin;mso-height-relative:margin;v-text-anchor:middle" o:gfxdata="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" adj="17132,33993" fillcolor="white [3201]" strokecolor="#f79646 [3209]" strokeweight="2pt">
+              <v:shape w14:anchorId="4759BB4A" id="Rectangle à coins arrondis 129" o:spid="_x0000_s1036" type="#_x0000_t62" style="position:absolute;left:0;text-align:left;margin-left:-51.45pt;margin-top:1.55pt;width:119.2pt;height:54.45pt;z-index:251578880;visibility:visible;mso-wrap-style:square;mso-width-percent:0;mso-height-percent:0;mso-wrap-distance-left:9pt;mso-wrap-distance-top:0;mso-wrap-distance-right:9pt;mso-wrap-distance-bottom:0;mso-position-horizontal:absolute;mso-position-horizontal-relative:text;mso-position-vertical:absolute;mso-position-vertical-relative:text;mso-width-percent:0;mso-height-percent:0;mso-width-relative:margin;mso-height-relative:margin;v-text-anchor:middle" o:gfxdata="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" adj="17132,33993" fillcolor="white [3201]" strokecolor="#f79646 [3209]" strokeweight="2pt">
                 <v:path arrowok="t"/>
                 <v:textbox>
                   <w:txbxContent>
@@ -8789,7 +8688,7 @@
         <mc:AlternateContent>
           <mc:Choice Requires="wps">
             <w:drawing>
-              <wp:anchor distT="0" distB="0" distL="114300" distR="114300" simplePos="0" relativeHeight="251697152" behindDoc="0" locked="0" layoutInCell="1" allowOverlap="1" wp14:anchorId="348E9FC3" wp14:editId="5E93D53A">
+              <wp:anchor distT="0" distB="0" distL="114300" distR="114300" simplePos="0" relativeHeight="251717120" behindDoc="0" locked="0" layoutInCell="1" allowOverlap="1" wp14:anchorId="348E9FC3" wp14:editId="3A31653C">
                 <wp:simplePos x="0" y="0"/>
                 <wp:positionH relativeFrom="column">
                   <wp:posOffset>4775835</wp:posOffset>
@@ -8869,7 +8768,7 @@
           </mc:Choice>
           <mc:Fallback>
             <w:pict>
-              <v:shape w14:anchorId="348E9FC3" id="Rectangle à coins arrondis 134" o:spid="_x0000_s1037" type="#_x0000_t62" style="position:absolute;left:0;text-align:left;margin-left:376.05pt;margin-top:5.25pt;width:148.25pt;height:38.55pt;z-index:251697152;visibility:visible;mso-wrap-style:square;mso-width-percent:0;mso-height-percent:0;mso-wrap-distance-left:9pt;mso-wrap-distance-top:0;mso-wrap-distance-right:9pt;mso-wrap-distance-bottom:0;mso-position-horizontal:absolute;mso-position-horizontal-relative:text;mso-position-vertical:absolute;mso-position-vertical-relative:text;mso-width-percent:0;mso-height-percent:0;mso-width-relative:margin;mso-height-relative:margin;v-text-anchor:middle" o:gfxdata="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" adj="1464,-18435" fillcolor="white [3201]" strokecolor="#f79646 [3209]" strokeweight="2pt">
+              <v:shape w14:anchorId="348E9FC3" id="Rectangle à coins arrondis 134" o:spid="_x0000_s1037" type="#_x0000_t62" style="position:absolute;left:0;text-align:left;margin-left:376.05pt;margin-top:5.25pt;width:148.25pt;height:38.55pt;z-index:251717120;visibility:visible;mso-wrap-style:square;mso-width-percent:0;mso-height-percent:0;mso-wrap-distance-left:9pt;mso-wrap-distance-top:0;mso-wrap-distance-right:9pt;mso-wrap-distance-bottom:0;mso-position-horizontal:absolute;mso-position-horizontal-relative:text;mso-position-vertical:absolute;mso-position-vertical-relative:text;mso-width-percent:0;mso-height-percent:0;mso-width-relative:margin;mso-height-relative:margin;v-text-anchor:middle" o:gfxdata="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" adj="1464,-18435" fillcolor="white [3201]" strokecolor="#f79646 [3209]" strokeweight="2pt">
                 <v:textbox>
                   <w:txbxContent>
                     <w:p>
@@ -8895,7 +8794,7 @@
         <mc:AlternateContent>
           <mc:Choice Requires="wps">
             <w:drawing>
-              <wp:anchor distT="0" distB="0" distL="114300" distR="114300" simplePos="0" relativeHeight="251695104" behindDoc="0" locked="0" layoutInCell="1" allowOverlap="1" wp14:anchorId="686806A8" wp14:editId="79D44D25">
+              <wp:anchor distT="0" distB="0" distL="114300" distR="114300" simplePos="0" relativeHeight="251714048" behindDoc="0" locked="0" layoutInCell="1" allowOverlap="1" wp14:anchorId="686806A8" wp14:editId="57ED004D">
                 <wp:simplePos x="0" y="0"/>
                 <wp:positionH relativeFrom="column">
                   <wp:posOffset>5462905</wp:posOffset>
@@ -8981,7 +8880,7 @@
           </mc:Choice>
           <mc:Fallback>
             <w:pict>
-              <v:shape w14:anchorId="686806A8" id="Rectangle à coins arrondis 156" o:spid="_x0000_s1038" type="#_x0000_t62" style="position:absolute;left:0;text-align:left;margin-left:430.15pt;margin-top:670.5pt;width:129.5pt;height:36.2pt;z-index:251695104;visibility:visible;mso-wrap-style:square;mso-width-percent:0;mso-height-percent:0;mso-wrap-distance-left:9pt;mso-wrap-distance-top:0;mso-wrap-distance-right:9pt;mso-wrap-distance-bottom:0;mso-position-horizontal:absolute;mso-position-horizontal-relative:text;mso-position-vertical:absolute;mso-position-vertical-relative:text;mso-width-percent:0;mso-height-percent:0;mso-width-relative:margin;mso-height-relative:margin;v-text-anchor:middle" o:gfxdata="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" adj="1484,-6802" fillcolor="white [3201]" strokecolor="#f79646 [3209]" strokeweight="2pt">
+              <v:shape w14:anchorId="686806A8" id="Rectangle à coins arrondis 156" o:spid="_x0000_s1038" type="#_x0000_t62" style="position:absolute;left:0;text-align:left;margin-left:430.15pt;margin-top:670.5pt;width:129.5pt;height:36.2pt;z-index:251714048;visibility:visible;mso-wrap-style:square;mso-width-percent:0;mso-height-percent:0;mso-wrap-distance-left:9pt;mso-wrap-distance-top:0;mso-wrap-distance-right:9pt;mso-wrap-distance-bottom:0;mso-position-horizontal:absolute;mso-position-horizontal-relative:text;mso-position-vertical:absolute;mso-position-vertical-relative:text;mso-width-percent:0;mso-height-percent:0;mso-width-relative:margin;mso-height-relative:margin;v-text-anchor:middle" o:gfxdata="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" adj="1484,-6802" fillcolor="white [3201]" strokecolor="#f79646 [3209]" strokeweight="2pt">
                 <v:textbox>
                   <w:txbxContent>
                     <w:p>
@@ -9013,7 +8912,7 @@
         <mc:AlternateContent>
           <mc:Choice Requires="wps">
             <w:drawing>
-              <wp:anchor distT="0" distB="0" distL="114300" distR="114300" simplePos="0" relativeHeight="251693056" behindDoc="0" locked="0" layoutInCell="1" allowOverlap="1" wp14:anchorId="60A076C8" wp14:editId="06F9B7B1">
+              <wp:anchor distT="0" distB="0" distL="114300" distR="114300" simplePos="0" relativeHeight="251710976" behindDoc="0" locked="0" layoutInCell="1" allowOverlap="1" wp14:anchorId="60A076C8" wp14:editId="6867246B">
                 <wp:simplePos x="0" y="0"/>
                 <wp:positionH relativeFrom="column">
                   <wp:posOffset>5462905</wp:posOffset>
@@ -9099,7 +8998,7 @@
           </mc:Choice>
           <mc:Fallback>
             <w:pict>
-              <v:shape w14:anchorId="60A076C8" id="Rectangle à coins arrondis 155" o:spid="_x0000_s1039" type="#_x0000_t62" style="position:absolute;left:0;text-align:left;margin-left:430.15pt;margin-top:670.5pt;width:129.5pt;height:36.2pt;z-index:251693056;visibility:visible;mso-wrap-style:square;mso-width-percent:0;mso-height-percent:0;mso-wrap-distance-left:9pt;mso-wrap-distance-top:0;mso-wrap-distance-right:9pt;mso-wrap-distance-bottom:0;mso-position-horizontal:absolute;mso-position-horizontal-relative:text;mso-position-vertical:absolute;mso-position-vertical-relative:text;mso-width-percent:0;mso-height-percent:0;mso-width-relative:margin;mso-height-relative:margin;v-text-anchor:middle" o:gfxdata="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" adj="1484,-6802" fillcolor="white [3201]" strokecolor="#f79646 [3209]" strokeweight="2pt">
+              <v:shape w14:anchorId="60A076C8" id="Rectangle à coins arrondis 155" o:spid="_x0000_s1039" type="#_x0000_t62" style="position:absolute;left:0;text-align:left;margin-left:430.15pt;margin-top:670.5pt;width:129.5pt;height:36.2pt;z-index:251710976;visibility:visible;mso-wrap-style:square;mso-width-percent:0;mso-height-percent:0;mso-wrap-distance-left:9pt;mso-wrap-distance-top:0;mso-wrap-distance-right:9pt;mso-wrap-distance-bottom:0;mso-position-horizontal:absolute;mso-position-horizontal-relative:text;mso-position-vertical:absolute;mso-position-vertical-relative:text;mso-width-percent:0;mso-height-percent:0;mso-width-relative:margin;mso-height-relative:margin;v-text-anchor:middle" o:gfxdata="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" adj="1484,-6802" fillcolor="white [3201]" strokecolor="#f79646 [3209]" strokeweight="2pt">
                 <v:textbox>
                   <w:txbxContent>
                     <w:p>
@@ -9131,7 +9030,7 @@
         <mc:AlternateContent>
           <mc:Choice Requires="wps">
             <w:drawing>
-              <wp:anchor distT="0" distB="0" distL="114300" distR="114300" simplePos="0" relativeHeight="251691008" behindDoc="0" locked="0" layoutInCell="1" allowOverlap="1" wp14:anchorId="3508BD65" wp14:editId="2B569918">
+              <wp:anchor distT="0" distB="0" distL="114300" distR="114300" simplePos="0" relativeHeight="251707904" behindDoc="0" locked="0" layoutInCell="1" allowOverlap="1" wp14:anchorId="3508BD65" wp14:editId="0FB330E3">
                 <wp:simplePos x="0" y="0"/>
                 <wp:positionH relativeFrom="column">
                   <wp:posOffset>5462905</wp:posOffset>
@@ -9217,7 +9116,7 @@
           </mc:Choice>
           <mc:Fallback>
             <w:pict>
-              <v:shape w14:anchorId="3508BD65" id="Rectangle à coins arrondis 153" o:spid="_x0000_s1040" type="#_x0000_t62" style="position:absolute;left:0;text-align:left;margin-left:430.15pt;margin-top:670.5pt;width:129.5pt;height:36.2pt;z-index:251691008;visibility:visible;mso-wrap-style:square;mso-width-percent:0;mso-height-percent:0;mso-wrap-distance-left:9pt;mso-wrap-distance-top:0;mso-wrap-distance-right:9pt;mso-wrap-distance-bottom:0;mso-position-horizontal:absolute;mso-position-horizontal-relative:text;mso-position-vertical:absolute;mso-position-vertical-relative:text;mso-width-percent:0;mso-height-percent:0;mso-width-relative:margin;mso-height-relative:margin;v-text-anchor:middle" o:gfxdata="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" adj="1484,-6802" fillcolor="white [3201]" strokecolor="#f79646 [3209]" strokeweight="2pt">
+              <v:shape w14:anchorId="3508BD65" id="Rectangle à coins arrondis 153" o:spid="_x0000_s1040" type="#_x0000_t62" style="position:absolute;left:0;text-align:left;margin-left:430.15pt;margin-top:670.5pt;width:129.5pt;height:36.2pt;z-index:251707904;visibility:visible;mso-wrap-style:square;mso-width-percent:0;mso-height-percent:0;mso-wrap-distance-left:9pt;mso-wrap-distance-top:0;mso-wrap-distance-right:9pt;mso-wrap-distance-bottom:0;mso-position-horizontal:absolute;mso-position-horizontal-relative:text;mso-position-vertical:absolute;mso-position-vertical-relative:text;mso-width-percent:0;mso-height-percent:0;mso-width-relative:margin;mso-height-relative:margin;v-text-anchor:middle" o:gfxdata="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" adj="1484,-6802" fillcolor="white [3201]" strokecolor="#f79646 [3209]" strokeweight="2pt">
                 <v:textbox>
                   <w:txbxContent>
                     <w:p>
@@ -9251,7 +9150,7 @@
         <mc:AlternateContent>
           <mc:Choice Requires="wps">
             <w:drawing>
-              <wp:anchor distT="0" distB="0" distL="114300" distR="114300" simplePos="0" relativeHeight="251613184" behindDoc="0" locked="0" layoutInCell="1" allowOverlap="1" wp14:anchorId="343BF98C" wp14:editId="7BE142CD">
+              <wp:anchor distT="0" distB="0" distL="114300" distR="114300" simplePos="0" relativeHeight="251591168" behindDoc="0" locked="0" layoutInCell="1" allowOverlap="1" wp14:anchorId="343BF98C" wp14:editId="5EFD01F7">
                 <wp:simplePos x="0" y="0"/>
                 <wp:positionH relativeFrom="column">
                   <wp:posOffset>2773680</wp:posOffset>
@@ -9331,7 +9230,7 @@
           </mc:Choice>
           <mc:Fallback>
             <w:pict>
-              <v:shape w14:anchorId="343BF98C" id="_x0000_s1041" type="#_x0000_t62" style="position:absolute;left:0;text-align:left;margin-left:218.4pt;margin-top:10.25pt;width:148.25pt;height:38.55pt;z-index:251613184;visibility:visible;mso-wrap-style:square;mso-width-percent:0;mso-height-percent:0;mso-wrap-distance-left:9pt;mso-wrap-distance-top:0;mso-wrap-distance-right:9pt;mso-wrap-distance-bottom:0;mso-position-horizontal:absolute;mso-position-horizontal-relative:text;mso-position-vertical:absolute;mso-position-vertical-relative:text;mso-width-percent:0;mso-height-percent:0;mso-width-relative:margin;mso-height-relative:margin;v-text-anchor:middle" o:gfxdata="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" adj="5180,-19275" fillcolor="white [3201]" strokecolor="#f79646 [3209]" strokeweight="2pt">
+              <v:shape w14:anchorId="343BF98C" id="_x0000_s1041" type="#_x0000_t62" style="position:absolute;left:0;text-align:left;margin-left:218.4pt;margin-top:10.25pt;width:148.25pt;height:38.55pt;z-index:251591168;visibility:visible;mso-wrap-style:square;mso-width-percent:0;mso-height-percent:0;mso-wrap-distance-left:9pt;mso-wrap-distance-top:0;mso-wrap-distance-right:9pt;mso-wrap-distance-bottom:0;mso-position-horizontal:absolute;mso-position-horizontal-relative:text;mso-position-vertical:absolute;mso-position-vertical-relative:text;mso-width-percent:0;mso-height-percent:0;mso-width-relative:margin;mso-height-relative:margin;v-text-anchor:middle" o:gfxdata="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" adj="5180,-19275" fillcolor="white [3201]" strokecolor="#f79646 [3209]" strokeweight="2pt">
                 <v:textbox>
                   <w:txbxContent>
                     <w:p>
@@ -9359,7 +9258,7 @@
         <mc:AlternateContent>
           <mc:Choice Requires="wps">
             <w:drawing>
-              <wp:anchor distT="0" distB="0" distL="114300" distR="114300" simplePos="0" relativeHeight="251699200" behindDoc="0" locked="0" layoutInCell="1" allowOverlap="1" wp14:anchorId="0BCCB59A" wp14:editId="475F83A0">
+              <wp:anchor distT="0" distB="0" distL="114300" distR="114300" simplePos="0" relativeHeight="251720192" behindDoc="0" locked="0" layoutInCell="1" allowOverlap="1" wp14:anchorId="0BCCB59A" wp14:editId="140591C8">
                 <wp:simplePos x="0" y="0"/>
                 <wp:positionH relativeFrom="column">
                   <wp:posOffset>518160</wp:posOffset>
@@ -9439,7 +9338,7 @@
           </mc:Choice>
           <mc:Fallback>
             <w:pict>
-              <v:shape w14:anchorId="0BCCB59A" id="_x0000_s1042" type="#_x0000_t62" style="position:absolute;left:0;text-align:left;margin-left:40.8pt;margin-top:3.9pt;width:148.25pt;height:53.25pt;z-index:251699200;visibility:visible;mso-wrap-style:square;mso-width-percent:0;mso-height-percent:0;mso-wrap-distance-left:9pt;mso-wrap-distance-top:0;mso-wrap-distance-right:9pt;mso-wrap-distance-bottom:0;mso-position-horizontal:absolute;mso-position-horizontal-relative:text;mso-position-vertical:absolute;mso-position-vertical-relative:text;mso-width-percent:0;mso-height-percent:0;mso-width-relative:margin;mso-height-relative:margin;v-text-anchor:middle" o:gfxdata="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" adj="14250,-17377" fillcolor="white [3201]" strokecolor="#f79646 [3209]" strokeweight="2pt">
+              <v:shape w14:anchorId="0BCCB59A" id="_x0000_s1042" type="#_x0000_t62" style="position:absolute;left:0;text-align:left;margin-left:40.8pt;margin-top:3.9pt;width:148.25pt;height:53.25pt;z-index:251720192;visibility:visible;mso-wrap-style:square;mso-width-percent:0;mso-height-percent:0;mso-wrap-distance-left:9pt;mso-wrap-distance-top:0;mso-wrap-distance-right:9pt;mso-wrap-distance-bottom:0;mso-position-horizontal:absolute;mso-position-horizontal-relative:text;mso-position-vertical:absolute;mso-position-vertical-relative:text;mso-width-percent:0;mso-height-percent:0;mso-width-relative:margin;mso-height-relative:margin;v-text-anchor:middle" o:gfxdata="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" adj="14250,-17377" fillcolor="white [3201]" strokecolor="#f79646 [3209]" strokeweight="2pt">
                 <v:textbox>
                   <w:txbxContent>
                     <w:p>
@@ -9478,7 +9377,7 @@
         <mc:AlternateContent>
           <mc:Choice Requires="wps">
             <w:drawing>
-              <wp:anchor distT="0" distB="0" distL="114300" distR="114300" simplePos="0" relativeHeight="251615232" behindDoc="0" locked="0" layoutInCell="1" allowOverlap="1" wp14:anchorId="3649712F" wp14:editId="3A87ECAB">
+              <wp:anchor distT="0" distB="0" distL="114300" distR="114300" simplePos="0" relativeHeight="251594240" behindDoc="0" locked="0" layoutInCell="1" allowOverlap="1" wp14:anchorId="3649712F" wp14:editId="2B415B77">
                 <wp:simplePos x="0" y="0"/>
                 <wp:positionH relativeFrom="column">
                   <wp:posOffset>4742815</wp:posOffset>
@@ -9564,7 +9463,7 @@
           </mc:Choice>
           <mc:Fallback>
             <w:pict>
-              <v:shape w14:anchorId="3649712F" id="Rectangle à coins arrondis 135" o:spid="_x0000_s1043" type="#_x0000_t62" style="position:absolute;left:0;text-align:left;margin-left:373.45pt;margin-top:287.55pt;width:129.5pt;height:36.2pt;z-index:251615232;visibility:visible;mso-wrap-style:square;mso-width-percent:0;mso-height-percent:0;mso-wrap-distance-left:9pt;mso-wrap-distance-top:0;mso-wrap-distance-right:9pt;mso-wrap-distance-bottom:0;mso-position-horizontal:absolute;mso-position-horizontal-relative:text;mso-position-vertical:absolute;mso-position-vertical-relative:text;mso-width-percent:0;mso-height-percent:0;mso-width-relative:margin;mso-height-relative:margin;v-text-anchor:middle" o:gfxdata="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" adj="1484,-6802" fillcolor="white [3201]" strokecolor="#f79646 [3209]" strokeweight="2pt">
+              <v:shape w14:anchorId="3649712F" id="Rectangle à coins arrondis 135" o:spid="_x0000_s1043" type="#_x0000_t62" style="position:absolute;left:0;text-align:left;margin-left:373.45pt;margin-top:287.55pt;width:129.5pt;height:36.2pt;z-index:251594240;visibility:visible;mso-wrap-style:square;mso-width-percent:0;mso-height-percent:0;mso-wrap-distance-left:9pt;mso-wrap-distance-top:0;mso-wrap-distance-right:9pt;mso-wrap-distance-bottom:0;mso-position-horizontal:absolute;mso-position-horizontal-relative:text;mso-position-vertical:absolute;mso-position-vertical-relative:text;mso-width-percent:0;mso-height-percent:0;mso-width-relative:margin;mso-height-relative:margin;v-text-anchor:middle" o:gfxdata="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" adj="1484,-6802" fillcolor="white [3201]" strokecolor="#f79646 [3209]" strokeweight="2pt">
                 <v:textbox>
                   <w:txbxContent>
                     <w:p>
@@ -9596,7 +9495,7 @@
         <mc:AlternateContent>
           <mc:Choice Requires="wps">
             <w:drawing>
-              <wp:anchor distT="0" distB="0" distL="114300" distR="114300" simplePos="0" relativeHeight="251611136" behindDoc="0" locked="0" layoutInCell="1" allowOverlap="1" wp14:anchorId="0B8F38BC" wp14:editId="10804B42">
+              <wp:anchor distT="0" distB="0" distL="114300" distR="114300" simplePos="0" relativeHeight="251588096" behindDoc="0" locked="0" layoutInCell="1" allowOverlap="1" wp14:anchorId="0B8F38BC" wp14:editId="4161C630">
                 <wp:simplePos x="0" y="0"/>
                 <wp:positionH relativeFrom="column">
                   <wp:posOffset>979805</wp:posOffset>
@@ -9686,7 +9585,7 @@
           </mc:Choice>
           <mc:Fallback>
             <w:pict>
-              <v:shape w14:anchorId="0B8F38BC" id="Rectangle à coins arrondis 132" o:spid="_x0000_s1044" type="#_x0000_t62" style="position:absolute;left:0;text-align:left;margin-left:77.15pt;margin-top:323.75pt;width:151.25pt;height:56.25pt;z-index:251611136;visibility:visible;mso-wrap-style:square;mso-width-percent:0;mso-height-percent:0;mso-wrap-distance-left:9pt;mso-wrap-distance-top:0;mso-wrap-distance-right:9pt;mso-wrap-distance-bottom:0;mso-position-horizontal:absolute;mso-position-horizontal-relative:text;mso-position-vertical:absolute;mso-position-vertical-relative:text;mso-width-percent:0;mso-height-percent:0;mso-width-relative:margin;mso-height-relative:margin;v-text-anchor:middle" o:gfxdata="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" adj="14988,-11846" fillcolor="white [3201]" strokecolor="#f79646 [3209]" strokeweight="2pt">
+              <v:shape w14:anchorId="0B8F38BC" id="Rectangle à coins arrondis 132" o:spid="_x0000_s1044" type="#_x0000_t62" style="position:absolute;left:0;text-align:left;margin-left:77.15pt;margin-top:323.75pt;width:151.25pt;height:56.25pt;z-index:251588096;visibility:visible;mso-wrap-style:square;mso-width-percent:0;mso-height-percent:0;mso-wrap-distance-left:9pt;mso-wrap-distance-top:0;mso-wrap-distance-right:9pt;mso-wrap-distance-bottom:0;mso-position-horizontal:absolute;mso-position-horizontal-relative:text;mso-position-vertical:absolute;mso-position-vertical-relative:text;mso-width-percent:0;mso-height-percent:0;mso-width-relative:margin;mso-height-relative:margin;v-text-anchor:middle" o:gfxdata="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" adj="14988,-11846" fillcolor="white [3201]" strokecolor="#f79646 [3209]" strokeweight="2pt">
                 <v:textbox>
                   <w:txbxContent>
                     <w:p>
@@ -9757,7 +9656,7 @@
       <w:r>
         <w:instrText xml:space="preserve">AUTONUMLGL </w:instrText>
       </w:r>
-      <w:bookmarkStart w:id="15" w:name="_Toc152159411"/>
+      <w:bookmarkStart w:id="14" w:name="_Toc153452395"/>
       <w:r>
         <w:fldChar w:fldCharType="end"/>
       </w:r>
@@ -9776,7 +9675,7 @@
         </w:rPr>
         <w:t>ierarchy</w:t>
       </w:r>
-      <w:bookmarkEnd w:id="15"/>
+      <w:bookmarkEnd w:id="14"/>
     </w:p>
     <w:p>
       <w:pPr>
@@ -10025,7 +9924,7 @@
                     <pic:cNvPicPr/>
                   </pic:nvPicPr>
                   <pic:blipFill>
-                    <a:blip r:embed="rId30"/>
+                    <a:blip r:embed="rId29"/>
                     <a:stretch>
                       <a:fillRect/>
                     </a:stretch>
@@ -10072,7 +9971,7 @@
                     <pic:cNvPicPr/>
                   </pic:nvPicPr>
                   <pic:blipFill>
-                    <a:blip r:embed="rId31"/>
+                    <a:blip r:embed="rId30"/>
                     <a:stretch>
                       <a:fillRect/>
                     </a:stretch>
@@ -10239,7 +10138,7 @@
       <w:r>
         <w:instrText xml:space="preserve">AUTONUMLGL </w:instrText>
       </w:r>
-      <w:bookmarkStart w:id="16" w:name="_Toc152159412"/>
+      <w:bookmarkStart w:id="15" w:name="_Toc153452396"/>
       <w:r>
         <w:fldChar w:fldCharType="end"/>
       </w:r>
@@ -10252,7 +10151,7 @@
         </w:rPr>
         <w:t>Composition</w:t>
       </w:r>
-      <w:bookmarkEnd w:id="16"/>
+      <w:bookmarkEnd w:id="15"/>
     </w:p>
     <w:p>
       <w:pPr>
@@ -10949,7 +10848,7 @@
       <w:r>
         <w:instrText xml:space="preserve">AUTONUMLGL </w:instrText>
       </w:r>
-      <w:bookmarkStart w:id="17" w:name="_Toc152159413"/>
+      <w:bookmarkStart w:id="16" w:name="_Toc153452397"/>
       <w:r>
         <w:fldChar w:fldCharType="end"/>
       </w:r>
@@ -10962,7 +10861,7 @@
         </w:rPr>
         <w:t>Current Cluster</w:t>
       </w:r>
-      <w:bookmarkEnd w:id="17"/>
+      <w:bookmarkEnd w:id="16"/>
     </w:p>
     <w:p>
       <w:pPr>
@@ -11034,7 +10933,7 @@
                     <pic:cNvPicPr/>
                   </pic:nvPicPr>
                   <pic:blipFill>
-                    <a:blip r:embed="rId31"/>
+                    <a:blip r:embed="rId30"/>
                     <a:stretch>
                       <a:fillRect/>
                     </a:stretch>
@@ -11087,7 +10986,7 @@
                     <pic:cNvPicPr/>
                   </pic:nvPicPr>
                   <pic:blipFill>
-                    <a:blip r:embed="rId30"/>
+                    <a:blip r:embed="rId29"/>
                     <a:stretch>
                       <a:fillRect/>
                     </a:stretch>
@@ -11578,7 +11477,7 @@
                     </pic:cNvPicPr>
                   </pic:nvPicPr>
                   <pic:blipFill rotWithShape="1">
-                    <a:blip r:embed="rId24"/>
+                    <a:blip r:embed="rId23"/>
                     <a:srcRect l="50016" t="28481" r="46409" b="65523"/>
                     <a:stretch/>
                   </pic:blipFill>
@@ -11647,7 +11546,7 @@
       <w:r>
         <w:instrText xml:space="preserve">AUTONUMLGL </w:instrText>
       </w:r>
-      <w:bookmarkStart w:id="18" w:name="_Toc152159414"/>
+      <w:bookmarkStart w:id="17" w:name="_Toc153452398"/>
       <w:r>
         <w:fldChar w:fldCharType="end"/>
       </w:r>
@@ -11660,7 +11559,7 @@
         </w:rPr>
         <w:t>Distribution</w:t>
       </w:r>
-      <w:bookmarkEnd w:id="18"/>
+      <w:bookmarkEnd w:id="17"/>
     </w:p>
     <w:p>
       <w:pPr>
@@ -12046,7 +11945,7 @@
         <mc:AlternateContent>
           <mc:Choice Requires="wps">
             <w:drawing>
-              <wp:anchor distT="0" distB="0" distL="114300" distR="114300" simplePos="0" relativeHeight="251617280" behindDoc="0" locked="0" layoutInCell="1" allowOverlap="1" wp14:anchorId="30913B87" wp14:editId="4EA56C5B">
+              <wp:anchor distT="0" distB="0" distL="114300" distR="114300" simplePos="0" relativeHeight="251597312" behindDoc="0" locked="0" layoutInCell="1" allowOverlap="1" wp14:anchorId="30913B87" wp14:editId="055EABF1">
                 <wp:simplePos x="0" y="0"/>
                 <wp:positionH relativeFrom="column">
                   <wp:posOffset>4394200</wp:posOffset>
@@ -12133,7 +12032,7 @@
           </mc:Choice>
           <mc:Fallback>
             <w:pict>
-              <v:shape w14:anchorId="30913B87" id="_x0000_s1045" type="#_x0000_t62" style="position:absolute;left:0;text-align:left;margin-left:346pt;margin-top:36.35pt;width:53.3pt;height:39pt;flip:y;z-index:251617280;visibility:visible;mso-wrap-style:square;mso-width-percent:0;mso-height-percent:0;mso-wrap-distance-left:9pt;mso-wrap-distance-top:0;mso-wrap-distance-right:9pt;mso-wrap-distance-bottom:0;mso-position-horizontal:absolute;mso-position-horizontal-relative:text;mso-position-vertical:absolute;mso-position-vertical-relative:text;mso-width-percent:0;mso-height-percent:0;mso-width-relative:page;mso-height-relative:page;v-text-anchor:middle" o:gfxdata="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" adj="5714,-9844" fillcolor="white [3201]" strokecolor="#f79646 [3209]" strokeweight="2pt">
+              <v:shape w14:anchorId="30913B87" id="_x0000_s1045" type="#_x0000_t62" style="position:absolute;left:0;text-align:left;margin-left:346pt;margin-top:36.35pt;width:53.3pt;height:39pt;flip:y;z-index:251597312;visibility:visible;mso-wrap-style:square;mso-width-percent:0;mso-height-percent:0;mso-wrap-distance-left:9pt;mso-wrap-distance-top:0;mso-wrap-distance-right:9pt;mso-wrap-distance-bottom:0;mso-position-horizontal:absolute;mso-position-horizontal-relative:text;mso-position-vertical:absolute;mso-position-vertical-relative:text;mso-width-percent:0;mso-height-percent:0;mso-width-relative:page;mso-height-relative:page;v-text-anchor:middle" o:gfxdata="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" adj="5714,-9844" fillcolor="white [3201]" strokecolor="#f79646 [3209]" strokeweight="2pt">
                 <v:textbox>
                   <w:txbxContent>
                     <w:p>
@@ -12404,7 +12303,7 @@
       <w:r>
         <w:instrText xml:space="preserve">AUTONUMLGL </w:instrText>
       </w:r>
-      <w:bookmarkStart w:id="19" w:name="_Toc152159415"/>
+      <w:bookmarkStart w:id="18" w:name="_Toc153452399"/>
       <w:r>
         <w:fldChar w:fldCharType="end"/>
       </w:r>
@@ -12417,7 +12316,7 @@
         </w:rPr>
         <w:t>Dimensions</w:t>
       </w:r>
-      <w:bookmarkEnd w:id="19"/>
+      <w:bookmarkEnd w:id="18"/>
     </w:p>
     <w:p>
       <w:pPr>
@@ -12622,7 +12521,7 @@
       <w:r>
         <w:instrText xml:space="preserve">AUTONUMLGL </w:instrText>
       </w:r>
-      <w:bookmarkStart w:id="20" w:name="_Toc152159416"/>
+      <w:bookmarkStart w:id="19" w:name="_Toc153452400"/>
       <w:r>
         <w:fldChar w:fldCharType="end"/>
       </w:r>
@@ -12641,7 +12540,7 @@
         </w:rPr>
         <w:t xml:space="preserve"> matrix</w:t>
       </w:r>
-      <w:bookmarkEnd w:id="20"/>
+      <w:bookmarkEnd w:id="19"/>
     </w:p>
     <w:p>
       <w:pPr>
@@ -13069,7 +12968,7 @@
       <w:r>
         <w:instrText xml:space="preserve">AUTONUMLGL </w:instrText>
       </w:r>
-      <w:bookmarkStart w:id="21" w:name="_Toc152159417"/>
+      <w:bookmarkStart w:id="20" w:name="_Toc153452401"/>
       <w:r>
         <w:fldChar w:fldCharType="end"/>
       </w:r>
@@ -13088,7 +12987,7 @@
         </w:rPr>
         <w:t>riteria</w:t>
       </w:r>
-      <w:bookmarkEnd w:id="21"/>
+      <w:bookmarkEnd w:id="20"/>
     </w:p>
     <w:p>
       <w:pPr>
@@ -13866,7 +13765,7 @@
         <w:br w:type="page"/>
       </w:r>
     </w:p>
-    <w:bookmarkStart w:id="22" w:name="_Ref398292469"/>
+    <w:bookmarkStart w:id="21" w:name="_Ref398292469"/>
     <w:p>
       <w:pPr>
         <w:pStyle w:val="Titre3"/>
@@ -13882,7 +13781,7 @@
       <w:r>
         <w:instrText xml:space="preserve">AUTONUMLGL </w:instrText>
       </w:r>
-      <w:bookmarkStart w:id="23" w:name="_Toc152159418"/>
+      <w:bookmarkStart w:id="22" w:name="_Toc153452402"/>
       <w:r>
         <w:fldChar w:fldCharType="end"/>
       </w:r>
@@ -13896,8 +13795,8 @@
         </w:rPr>
         <w:t>Axis representation</w:t>
       </w:r>
+      <w:bookmarkEnd w:id="21"/>
       <w:bookmarkEnd w:id="22"/>
-      <w:bookmarkEnd w:id="23"/>
     </w:p>
     <w:p>
       <w:pPr>
@@ -14090,7 +13989,7 @@
       <w:r>
         <w:instrText xml:space="preserve">AUTONUMLGL </w:instrText>
       </w:r>
-      <w:bookmarkStart w:id="24" w:name="_Toc152159419"/>
+      <w:bookmarkStart w:id="23" w:name="_Toc153452403"/>
       <w:r>
         <w:fldChar w:fldCharType="end"/>
       </w:r>
@@ -14104,7 +14003,7 @@
         </w:rPr>
         <w:t>Contrast</w:t>
       </w:r>
-      <w:bookmarkEnd w:id="24"/>
+      <w:bookmarkEnd w:id="23"/>
     </w:p>
     <w:p>
       <w:pPr>
@@ -14356,7 +14255,7 @@
       <w:r>
         <w:instrText xml:space="preserve">AUTONUMLGL </w:instrText>
       </w:r>
-      <w:bookmarkStart w:id="25" w:name="_Toc152159420"/>
+      <w:bookmarkStart w:id="24" w:name="_Toc153452404"/>
       <w:r>
         <w:fldChar w:fldCharType="end"/>
       </w:r>
@@ -14370,7 +14269,7 @@
         </w:rPr>
         <w:t>Summary</w:t>
       </w:r>
-      <w:bookmarkEnd w:id="25"/>
+      <w:bookmarkEnd w:id="24"/>
     </w:p>
     <w:p>
       <w:pPr>
@@ -14393,7 +14292,7 @@
         <mc:AlternateContent>
           <mc:Choice Requires="wps">
             <w:drawing>
-              <wp:anchor distT="0" distB="0" distL="114300" distR="114300" simplePos="0" relativeHeight="251629568" behindDoc="0" locked="0" layoutInCell="1" allowOverlap="1" wp14:anchorId="51354180" wp14:editId="031EB095">
+              <wp:anchor distT="0" distB="0" distL="114300" distR="114300" simplePos="0" relativeHeight="251615744" behindDoc="0" locked="0" layoutInCell="1" allowOverlap="1" wp14:anchorId="51354180" wp14:editId="797042AB">
                 <wp:simplePos x="0" y="0"/>
                 <wp:positionH relativeFrom="column">
                   <wp:posOffset>5013960</wp:posOffset>
@@ -14480,7 +14379,7 @@
           </mc:Choice>
           <mc:Fallback>
             <w:pict>
-              <v:shape w14:anchorId="51354180" id="Rectangle à coins arrondis 171" o:spid="_x0000_s1046" type="#_x0000_t62" style="position:absolute;left:0;text-align:left;margin-left:394.8pt;margin-top:11.6pt;width:104.7pt;height:41.65pt;z-index:251629568;visibility:visible;mso-wrap-style:square;mso-width-percent:0;mso-height-percent:0;mso-wrap-distance-left:9pt;mso-wrap-distance-top:0;mso-wrap-distance-right:9pt;mso-wrap-distance-bottom:0;mso-position-horizontal:absolute;mso-position-horizontal-relative:text;mso-position-vertical:absolute;mso-position-vertical-relative:text;mso-width-percent:0;mso-height-percent:0;mso-width-relative:margin;mso-height-relative:margin;v-text-anchor:middle" o:gfxdata="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" adj="10573,31168" fillcolor="white [3201]" strokecolor="#f79646 [3209]" strokeweight="2pt">
+              <v:shape w14:anchorId="51354180" id="Rectangle à coins arrondis 171" o:spid="_x0000_s1046" type="#_x0000_t62" style="position:absolute;left:0;text-align:left;margin-left:394.8pt;margin-top:11.6pt;width:104.7pt;height:41.65pt;z-index:251615744;visibility:visible;mso-wrap-style:square;mso-width-percent:0;mso-height-percent:0;mso-wrap-distance-left:9pt;mso-wrap-distance-top:0;mso-wrap-distance-right:9pt;mso-wrap-distance-bottom:0;mso-position-horizontal:absolute;mso-position-horizontal-relative:text;mso-position-vertical:absolute;mso-position-vertical-relative:text;mso-width-percent:0;mso-height-percent:0;mso-width-relative:margin;mso-height-relative:margin;v-text-anchor:middle" o:gfxdata="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" adj="10573,31168" fillcolor="white [3201]" strokecolor="#f79646 [3209]" strokeweight="2pt">
                 <v:textbox>
                   <w:txbxContent>
                     <w:p>
@@ -14513,7 +14412,7 @@
         <mc:AlternateContent>
           <mc:Choice Requires="wps">
             <w:drawing>
-              <wp:anchor distT="0" distB="0" distL="114300" distR="114300" simplePos="0" relativeHeight="251621376" behindDoc="0" locked="0" layoutInCell="1" allowOverlap="1" wp14:anchorId="4B68F8E1" wp14:editId="1520A4CA">
+              <wp:anchor distT="0" distB="0" distL="114300" distR="114300" simplePos="0" relativeHeight="251603456" behindDoc="0" locked="0" layoutInCell="1" allowOverlap="1" wp14:anchorId="4B68F8E1" wp14:editId="6A68F977">
                 <wp:simplePos x="0" y="0"/>
                 <wp:positionH relativeFrom="column">
                   <wp:posOffset>-210185</wp:posOffset>
@@ -14606,7 +14505,7 @@
           </mc:Choice>
           <mc:Fallback>
             <w:pict>
-              <v:shape w14:anchorId="4B68F8E1" id="Rectangle à coins arrondis 167" o:spid="_x0000_s1047" type="#_x0000_t62" style="position:absolute;left:0;text-align:left;margin-left:-16.55pt;margin-top:13.15pt;width:125.25pt;height:41.65pt;z-index:251621376;visibility:visible;mso-wrap-style:square;mso-width-percent:0;mso-height-percent:0;mso-wrap-distance-left:9pt;mso-wrap-distance-top:0;mso-wrap-distance-right:9pt;mso-wrap-distance-bottom:0;mso-position-horizontal:absolute;mso-position-horizontal-relative:text;mso-position-vertical:absolute;mso-position-vertical-relative:text;mso-width-percent:0;mso-height-percent:0;mso-width-relative:margin;mso-height-relative:margin;v-text-anchor:middle" o:gfxdata="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" adj="18663,28065" fillcolor="white [3201]" strokecolor="#f79646 [3209]" strokeweight="2pt">
+              <v:shape w14:anchorId="4B68F8E1" id="Rectangle à coins arrondis 167" o:spid="_x0000_s1047" type="#_x0000_t62" style="position:absolute;left:0;text-align:left;margin-left:-16.55pt;margin-top:13.15pt;width:125.25pt;height:41.65pt;z-index:251603456;visibility:visible;mso-wrap-style:square;mso-width-percent:0;mso-height-percent:0;mso-wrap-distance-left:9pt;mso-wrap-distance-top:0;mso-wrap-distance-right:9pt;mso-wrap-distance-bottom:0;mso-position-horizontal:absolute;mso-position-horizontal-relative:text;mso-position-vertical:absolute;mso-position-vertical-relative:text;mso-width-percent:0;mso-height-percent:0;mso-width-relative:margin;mso-height-relative:margin;v-text-anchor:middle" o:gfxdata="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" adj="18663,28065" fillcolor="white [3201]" strokecolor="#f79646 [3209]" strokeweight="2pt">
                 <v:path arrowok="t"/>
                 <v:textbox>
                   <w:txbxContent>
@@ -14660,7 +14559,7 @@
         <mc:AlternateContent>
           <mc:Choice Requires="wps">
             <w:drawing>
-              <wp:anchor distT="0" distB="0" distL="114300" distR="114300" simplePos="0" relativeHeight="251633664" behindDoc="0" locked="0" layoutInCell="1" allowOverlap="1" wp14:anchorId="205E83B8" wp14:editId="64EFF55F">
+              <wp:anchor distT="0" distB="0" distL="114300" distR="114300" simplePos="0" relativeHeight="251621888" behindDoc="0" locked="0" layoutInCell="1" allowOverlap="1" wp14:anchorId="205E83B8" wp14:editId="5BC06CEF">
                 <wp:simplePos x="0" y="0"/>
                 <wp:positionH relativeFrom="column">
                   <wp:posOffset>2362835</wp:posOffset>
@@ -14743,7 +14642,7 @@
           </mc:Choice>
           <mc:Fallback>
             <w:pict>
-              <v:shape w14:anchorId="205E83B8" id="Rectangle à coins arrondis 174" o:spid="_x0000_s1048" type="#_x0000_t62" style="position:absolute;left:0;text-align:left;margin-left:186.05pt;margin-top:7.95pt;width:133.1pt;height:41.65pt;z-index:251633664;visibility:visible;mso-wrap-style:square;mso-width-percent:0;mso-height-percent:0;mso-wrap-distance-left:9pt;mso-wrap-distance-top:0;mso-wrap-distance-right:9pt;mso-wrap-distance-bottom:0;mso-position-horizontal:absolute;mso-position-horizontal-relative:text;mso-position-vertical:absolute;mso-position-vertical-relative:text;mso-width-percent:0;mso-height-percent:0;mso-width-relative:margin;mso-height-relative:margin;v-text-anchor:middle" o:gfxdata="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" adj="6300,24300" fillcolor="white [3201]" strokecolor="#f79646 [3209]" strokeweight="2pt">
+              <v:shape w14:anchorId="205E83B8" id="Rectangle à coins arrondis 174" o:spid="_x0000_s1048" type="#_x0000_t62" style="position:absolute;left:0;text-align:left;margin-left:186.05pt;margin-top:7.95pt;width:133.1pt;height:41.65pt;z-index:251621888;visibility:visible;mso-wrap-style:square;mso-width-percent:0;mso-height-percent:0;mso-wrap-distance-left:9pt;mso-wrap-distance-top:0;mso-wrap-distance-right:9pt;mso-wrap-distance-bottom:0;mso-position-horizontal:absolute;mso-position-horizontal-relative:text;mso-position-vertical:absolute;mso-position-vertical-relative:text;mso-width-percent:0;mso-height-percent:0;mso-width-relative:margin;mso-height-relative:margin;v-text-anchor:middle" o:gfxdata="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" adj="6300,24300" fillcolor="white [3201]" strokecolor="#f79646 [3209]" strokeweight="2pt">
                 <v:path arrowok="t"/>
                 <v:textbox>
                   <w:txbxContent>
@@ -14798,7 +14697,7 @@
         <mc:AlternateContent>
           <mc:Choice Requires="wps">
             <w:drawing>
-              <wp:anchor distT="0" distB="0" distL="114300" distR="114300" simplePos="0" relativeHeight="251627520" behindDoc="0" locked="0" layoutInCell="1" allowOverlap="1" wp14:anchorId="64A51AF2" wp14:editId="2D07A329">
+              <wp:anchor distT="0" distB="0" distL="114300" distR="114300" simplePos="0" relativeHeight="251612672" behindDoc="0" locked="0" layoutInCell="1" allowOverlap="1" wp14:anchorId="64A51AF2" wp14:editId="3B37E450">
                 <wp:simplePos x="0" y="0"/>
                 <wp:positionH relativeFrom="column">
                   <wp:posOffset>4733925</wp:posOffset>
@@ -14888,7 +14787,7 @@
           </mc:Choice>
           <mc:Fallback>
             <w:pict>
-              <v:shape w14:anchorId="64A51AF2" id="Rectangle à coins arrondis 170" o:spid="_x0000_s1049" type="#_x0000_t62" style="position:absolute;left:0;text-align:left;margin-left:372.75pt;margin-top:179.35pt;width:77.4pt;height:41.65pt;z-index:251627520;visibility:visible;mso-wrap-style:square;mso-width-percent:0;mso-height-percent:0;mso-wrap-distance-left:9pt;mso-wrap-distance-top:0;mso-wrap-distance-right:9pt;mso-wrap-distance-bottom:0;mso-position-horizontal:absolute;mso-position-horizontal-relative:text;mso-position-vertical:absolute;mso-position-vertical-relative:text;mso-width-percent:0;mso-height-percent:0;mso-width-relative:margin;mso-height-relative:margin;v-text-anchor:middle" o:gfxdata="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" adj="29988,15514" fillcolor="white [3201]" strokecolor="#f79646 [3209]" strokeweight="2pt">
+              <v:shape w14:anchorId="64A51AF2" id="Rectangle à coins arrondis 170" o:spid="_x0000_s1049" type="#_x0000_t62" style="position:absolute;left:0;text-align:left;margin-left:372.75pt;margin-top:179.35pt;width:77.4pt;height:41.65pt;z-index:251612672;visibility:visible;mso-wrap-style:square;mso-width-percent:0;mso-height-percent:0;mso-wrap-distance-left:9pt;mso-wrap-distance-top:0;mso-wrap-distance-right:9pt;mso-wrap-distance-bottom:0;mso-position-horizontal:absolute;mso-position-horizontal-relative:text;mso-position-vertical:absolute;mso-position-vertical-relative:text;mso-width-percent:0;mso-height-percent:0;mso-width-relative:margin;mso-height-relative:margin;v-text-anchor:middle" o:gfxdata="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" adj="29988,15514" fillcolor="white [3201]" strokecolor="#f79646 [3209]" strokeweight="2pt">
                 <v:path arrowok="t"/>
                 <v:textbox>
                   <w:txbxContent>
@@ -14925,7 +14824,7 @@
         <mc:AlternateContent>
           <mc:Choice Requires="wps">
             <w:drawing>
-              <wp:anchor distT="0" distB="0" distL="114300" distR="114300" simplePos="0" relativeHeight="251625472" behindDoc="0" locked="0" layoutInCell="1" allowOverlap="1" wp14:anchorId="190B2F4B" wp14:editId="5D220A17">
+              <wp:anchor distT="0" distB="0" distL="114300" distR="114300" simplePos="0" relativeHeight="251609600" behindDoc="0" locked="0" layoutInCell="1" allowOverlap="1" wp14:anchorId="190B2F4B" wp14:editId="585B2218">
                 <wp:simplePos x="0" y="0"/>
                 <wp:positionH relativeFrom="column">
                   <wp:posOffset>4661535</wp:posOffset>
@@ -15012,7 +14911,7 @@
           </mc:Choice>
           <mc:Fallback>
             <w:pict>
-              <v:shape w14:anchorId="190B2F4B" id="Rectangle à coins arrondis 169" o:spid="_x0000_s1050" type="#_x0000_t62" style="position:absolute;left:0;text-align:left;margin-left:367.05pt;margin-top:122.2pt;width:77.4pt;height:41.65pt;z-index:251625472;visibility:visible;mso-wrap-style:square;mso-width-percent:0;mso-height-percent:0;mso-wrap-distance-left:9pt;mso-wrap-distance-top:0;mso-wrap-distance-right:9pt;mso-wrap-distance-bottom:0;mso-position-horizontal:absolute;mso-position-horizontal-relative:text;mso-position-vertical:absolute;mso-position-vertical-relative:text;mso-width-percent:0;mso-height-percent:0;mso-width-relative:margin;mso-height-relative:margin;v-text-anchor:middle" o:gfxdata="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" adj="28732,-20659" fillcolor="white [3201]" strokecolor="#f79646 [3209]" strokeweight="2pt">
+              <v:shape w14:anchorId="190B2F4B" id="Rectangle à coins arrondis 169" o:spid="_x0000_s1050" type="#_x0000_t62" style="position:absolute;left:0;text-align:left;margin-left:367.05pt;margin-top:122.2pt;width:77.4pt;height:41.65pt;z-index:251609600;visibility:visible;mso-wrap-style:square;mso-width-percent:0;mso-height-percent:0;mso-wrap-distance-left:9pt;mso-wrap-distance-top:0;mso-wrap-distance-right:9pt;mso-wrap-distance-bottom:0;mso-position-horizontal:absolute;mso-position-horizontal-relative:text;mso-position-vertical:absolute;mso-position-vertical-relative:text;mso-width-percent:0;mso-height-percent:0;mso-width-relative:margin;mso-height-relative:margin;v-text-anchor:middle" o:gfxdata="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" adj="28732,-20659" fillcolor="white [3201]" strokecolor="#f79646 [3209]" strokeweight="2pt">
                 <v:path arrowok="t"/>
                 <v:textbox>
                   <w:txbxContent>
@@ -15046,7 +14945,7 @@
         <mc:AlternateContent>
           <mc:Choice Requires="wps">
             <w:drawing>
-              <wp:anchor distT="0" distB="0" distL="114300" distR="114300" simplePos="0" relativeHeight="251623424" behindDoc="0" locked="0" layoutInCell="1" allowOverlap="1" wp14:anchorId="7DE9F6E2" wp14:editId="13B136D6">
+              <wp:anchor distT="0" distB="0" distL="114300" distR="114300" simplePos="0" relativeHeight="251606528" behindDoc="0" locked="0" layoutInCell="1" allowOverlap="1" wp14:anchorId="7DE9F6E2" wp14:editId="583730E2">
                 <wp:simplePos x="0" y="0"/>
                 <wp:positionH relativeFrom="column">
                   <wp:posOffset>-634365</wp:posOffset>
@@ -15130,7 +15029,7 @@
           </mc:Choice>
           <mc:Fallback>
             <w:pict>
-              <v:shape w14:anchorId="7DE9F6E2" id="Rectangle à coins arrondis 168" o:spid="_x0000_s1051" type="#_x0000_t62" style="position:absolute;left:0;text-align:left;margin-left:-49.95pt;margin-top:18.7pt;width:61.1pt;height:40.95pt;z-index:251623424;visibility:visible;mso-wrap-style:square;mso-width-percent:0;mso-height-percent:0;mso-wrap-distance-left:9pt;mso-wrap-distance-top:0;mso-wrap-distance-right:9pt;mso-wrap-distance-bottom:0;mso-position-horizontal:absolute;mso-position-horizontal-relative:text;mso-position-vertical:absolute;mso-position-vertical-relative:text;mso-width-percent:0;mso-height-percent:0;mso-width-relative:margin;mso-height-relative:margin;v-text-anchor:middle" o:gfxdata="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" adj="23085,29459" fillcolor="white [3201]" strokecolor="#f79646 [3209]" strokeweight="2pt">
+              <v:shape w14:anchorId="7DE9F6E2" id="Rectangle à coins arrondis 168" o:spid="_x0000_s1051" type="#_x0000_t62" style="position:absolute;left:0;text-align:left;margin-left:-49.95pt;margin-top:18.7pt;width:61.1pt;height:40.95pt;z-index:251606528;visibility:visible;mso-wrap-style:square;mso-width-percent:0;mso-height-percent:0;mso-wrap-distance-left:9pt;mso-wrap-distance-top:0;mso-wrap-distance-right:9pt;mso-wrap-distance-bottom:0;mso-position-horizontal:absolute;mso-position-horizontal-relative:text;mso-position-vertical:absolute;mso-position-vertical-relative:text;mso-width-percent:0;mso-height-percent:0;mso-width-relative:margin;mso-height-relative:margin;v-text-anchor:middle" o:gfxdata="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" adj="23085,29459" fillcolor="white [3201]" strokecolor="#f79646 [3209]" strokeweight="2pt">
                 <v:textbox>
                   <w:txbxContent>
                     <w:p>
@@ -15160,7 +15059,7 @@
         <mc:AlternateContent>
           <mc:Choice Requires="wps">
             <w:drawing>
-              <wp:anchor distT="0" distB="0" distL="114300" distR="114300" simplePos="0" relativeHeight="251631616" behindDoc="0" locked="0" layoutInCell="1" allowOverlap="1" wp14:anchorId="1091779A" wp14:editId="37A609D7">
+              <wp:anchor distT="0" distB="0" distL="114300" distR="114300" simplePos="0" relativeHeight="251618816" behindDoc="0" locked="0" layoutInCell="1" allowOverlap="1" wp14:anchorId="1091779A" wp14:editId="291312AE">
                 <wp:simplePos x="0" y="0"/>
                 <wp:positionH relativeFrom="column">
                   <wp:posOffset>3392170</wp:posOffset>
@@ -15247,7 +15146,7 @@
           </mc:Choice>
           <mc:Fallback>
             <w:pict>
-              <v:shape w14:anchorId="1091779A" id="Rectangle à coins arrondis 173" o:spid="_x0000_s1052" type="#_x0000_t62" style="position:absolute;left:0;text-align:left;margin-left:267.1pt;margin-top:80.45pt;width:77.4pt;height:41.65pt;z-index:251631616;visibility:visible;mso-wrap-style:square;mso-width-percent:0;mso-height-percent:0;mso-wrap-distance-left:9pt;mso-wrap-distance-top:0;mso-wrap-distance-right:9pt;mso-wrap-distance-bottom:0;mso-position-horizontal:absolute;mso-position-horizontal-relative:text;mso-position-vertical:absolute;mso-position-vertical-relative:text;mso-width-percent:0;mso-height-percent:0;mso-width-relative:margin;mso-height-relative:margin;v-text-anchor:middle" o:gfxdata="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" adj="-9523,13004" fillcolor="white [3201]" strokecolor="#f79646 [3209]" strokeweight="2pt">
+              <v:shape w14:anchorId="1091779A" id="Rectangle à coins arrondis 173" o:spid="_x0000_s1052" type="#_x0000_t62" style="position:absolute;left:0;text-align:left;margin-left:267.1pt;margin-top:80.45pt;width:77.4pt;height:41.65pt;z-index:251618816;visibility:visible;mso-wrap-style:square;mso-width-percent:0;mso-height-percent:0;mso-wrap-distance-left:9pt;mso-wrap-distance-top:0;mso-wrap-distance-right:9pt;mso-wrap-distance-bottom:0;mso-position-horizontal:absolute;mso-position-horizontal-relative:text;mso-position-vertical:absolute;mso-position-vertical-relative:text;mso-width-percent:0;mso-height-percent:0;mso-width-relative:margin;mso-height-relative:margin;v-text-anchor:middle" o:gfxdata="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" adj="-9523,13004" fillcolor="white [3201]" strokecolor="#f79646 [3209]" strokeweight="2pt">
                 <v:path arrowok="t"/>
                 <v:textbox>
                   <w:txbxContent>
@@ -15347,7 +15246,7 @@
         <mc:AlternateContent>
           <mc:Choice Requires="wps">
             <w:drawing>
-              <wp:anchor distT="0" distB="0" distL="114300" distR="114300" simplePos="0" relativeHeight="251619328" behindDoc="0" locked="0" layoutInCell="1" allowOverlap="1" wp14:anchorId="73D6ABC8" wp14:editId="0D890667">
+              <wp:anchor distT="0" distB="0" distL="114300" distR="114300" simplePos="0" relativeHeight="251600384" behindDoc="0" locked="0" layoutInCell="1" allowOverlap="1" wp14:anchorId="73D6ABC8" wp14:editId="1BF6E983">
                 <wp:simplePos x="0" y="0"/>
                 <wp:positionH relativeFrom="column">
                   <wp:posOffset>-205740</wp:posOffset>
@@ -15434,7 +15333,7 @@
           </mc:Choice>
           <mc:Fallback>
             <w:pict>
-              <v:shape w14:anchorId="73D6ABC8" id="Rectangle à coins arrondis 166" o:spid="_x0000_s1053" type="#_x0000_t62" style="position:absolute;left:0;text-align:left;margin-left:-16.2pt;margin-top:13.45pt;width:96.2pt;height:41.65pt;z-index:251619328;visibility:visible;mso-wrap-style:square;mso-width-percent:0;mso-height-percent:0;mso-wrap-distance-left:9pt;mso-wrap-distance-top:0;mso-wrap-distance-right:9pt;mso-wrap-distance-bottom:0;mso-position-horizontal:absolute;mso-position-horizontal-relative:text;mso-position-vertical:absolute;mso-position-vertical-relative:text;mso-width-percent:0;mso-height-percent:0;mso-width-relative:margin;mso-height-relative:margin;v-text-anchor:middle" o:gfxdata="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" adj="9331,-8761" fillcolor="white [3201]" strokecolor="#f79646 [3209]" strokeweight="2pt">
+              <v:shape w14:anchorId="73D6ABC8" id="Rectangle à coins arrondis 166" o:spid="_x0000_s1053" type="#_x0000_t62" style="position:absolute;left:0;text-align:left;margin-left:-16.2pt;margin-top:13.45pt;width:96.2pt;height:41.65pt;z-index:251600384;visibility:visible;mso-wrap-style:square;mso-width-percent:0;mso-height-percent:0;mso-wrap-distance-left:9pt;mso-wrap-distance-top:0;mso-wrap-distance-right:9pt;mso-wrap-distance-bottom:0;mso-position-horizontal:absolute;mso-position-horizontal-relative:text;mso-position-vertical:absolute;mso-position-vertical-relative:text;mso-width-percent:0;mso-height-percent:0;mso-width-relative:margin;mso-height-relative:margin;v-text-anchor:middle" o:gfxdata="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" adj="9331,-8761" fillcolor="white [3201]" strokecolor="#f79646 [3209]" strokeweight="2pt">
                 <v:path arrowok="t"/>
                 <v:textbox>
                   <w:txbxContent>
@@ -15481,7 +15380,7 @@
       <w:r>
         <w:instrText xml:space="preserve">AUTONUMLGL </w:instrText>
       </w:r>
-      <w:bookmarkStart w:id="26" w:name="_Toc152159421"/>
+      <w:bookmarkStart w:id="25" w:name="_Toc153452405"/>
       <w:r>
         <w:fldChar w:fldCharType="end"/>
       </w:r>
@@ -15494,92 +15393,92 @@
         </w:rPr>
         <w:t>Annotation</w:t>
       </w:r>
+      <w:bookmarkEnd w:id="25"/>
+    </w:p>
+    <w:p>
+      <w:pPr>
+        <w:rPr>
+          <w:lang w:val="en-GB"/>
+        </w:rPr>
+      </w:pPr>
+      <w:r>
+        <w:rPr>
+          <w:lang w:val="en-GB"/>
+        </w:rPr>
+        <w:t xml:space="preserve">This view is a simple text box that allows </w:t>
+      </w:r>
+      <w:r>
+        <w:rPr>
+          <w:lang w:val="en-GB"/>
+        </w:rPr>
+        <w:t>annotating</w:t>
+      </w:r>
+      <w:r>
+        <w:rPr>
+          <w:lang w:val="en-GB"/>
+        </w:rPr>
+        <w:t xml:space="preserve"> each cluster.</w:t>
+      </w:r>
+      <w:r>
+        <w:rPr>
+          <w:lang w:val="en-GB"/>
+        </w:rPr>
+        <w:t xml:space="preserve"> The </w:t>
+      </w:r>
+      <w:r>
+        <w:rPr>
+          <w:lang w:val="en-GB"/>
+        </w:rPr>
+        <w:t xml:space="preserve">annotation is saved int the </w:t>
+      </w:r>
+      <w:proofErr w:type="spellStart"/>
+      <w:r>
+        <w:rPr>
+          <w:lang w:val="en-GB"/>
+        </w:rPr>
+        <w:t>khcj</w:t>
+      </w:r>
+      <w:proofErr w:type="spellEnd"/>
+      <w:r>
+        <w:rPr>
+          <w:lang w:val="en-GB"/>
+        </w:rPr>
+        <w:t xml:space="preserve"> </w:t>
+      </w:r>
+      <w:r>
+        <w:rPr>
+          <w:lang w:val="en-GB"/>
+        </w:rPr>
+        <w:t>file.</w:t>
+      </w:r>
+    </w:p>
+    <w:p>
+      <w:pPr>
+        <w:pStyle w:val="Titre2"/>
+        <w:rPr>
+          <w:lang w:val="en-GB"/>
+        </w:rPr>
+      </w:pPr>
+      <w:r>
+        <w:fldChar w:fldCharType="begin"/>
+      </w:r>
+      <w:r>
+        <w:instrText xml:space="preserve">AUTONUMLGL </w:instrText>
+      </w:r>
+      <w:bookmarkStart w:id="26" w:name="_Toc153452406"/>
+      <w:r>
+        <w:fldChar w:fldCharType="end"/>
+      </w:r>
+      <w:r>
+        <w:t xml:space="preserve"> </w:t>
+      </w:r>
+      <w:r>
+        <w:rPr>
+          <w:lang w:val="en-GB"/>
+        </w:rPr>
+        <w:t>External data</w:t>
+      </w:r>
       <w:bookmarkEnd w:id="26"/>
-    </w:p>
-    <w:p>
-      <w:pPr>
-        <w:rPr>
-          <w:lang w:val="en-GB"/>
-        </w:rPr>
-      </w:pPr>
-      <w:r>
-        <w:rPr>
-          <w:lang w:val="en-GB"/>
-        </w:rPr>
-        <w:t xml:space="preserve">This view is a simple text box that allows </w:t>
-      </w:r>
-      <w:r>
-        <w:rPr>
-          <w:lang w:val="en-GB"/>
-        </w:rPr>
-        <w:t>annotating</w:t>
-      </w:r>
-      <w:r>
-        <w:rPr>
-          <w:lang w:val="en-GB"/>
-        </w:rPr>
-        <w:t xml:space="preserve"> each cluster.</w:t>
-      </w:r>
-      <w:r>
-        <w:rPr>
-          <w:lang w:val="en-GB"/>
-        </w:rPr>
-        <w:t xml:space="preserve"> The </w:t>
-      </w:r>
-      <w:r>
-        <w:rPr>
-          <w:lang w:val="en-GB"/>
-        </w:rPr>
-        <w:t xml:space="preserve">annotation is saved int the </w:t>
-      </w:r>
-      <w:proofErr w:type="spellStart"/>
-      <w:r>
-        <w:rPr>
-          <w:lang w:val="en-GB"/>
-        </w:rPr>
-        <w:t>khcj</w:t>
-      </w:r>
-      <w:proofErr w:type="spellEnd"/>
-      <w:r>
-        <w:rPr>
-          <w:lang w:val="en-GB"/>
-        </w:rPr>
-        <w:t xml:space="preserve"> </w:t>
-      </w:r>
-      <w:r>
-        <w:rPr>
-          <w:lang w:val="en-GB"/>
-        </w:rPr>
-        <w:t>file.</w:t>
-      </w:r>
-    </w:p>
-    <w:p>
-      <w:pPr>
-        <w:pStyle w:val="Titre2"/>
-        <w:rPr>
-          <w:lang w:val="en-GB"/>
-        </w:rPr>
-      </w:pPr>
-      <w:r>
-        <w:fldChar w:fldCharType="begin"/>
-      </w:r>
-      <w:r>
-        <w:instrText xml:space="preserve">AUTONUMLGL </w:instrText>
-      </w:r>
-      <w:bookmarkStart w:id="27" w:name="_Toc152159422"/>
-      <w:r>
-        <w:fldChar w:fldCharType="end"/>
-      </w:r>
-      <w:r>
-        <w:t xml:space="preserve"> </w:t>
-      </w:r>
-      <w:r>
-        <w:rPr>
-          <w:lang w:val="en-GB"/>
-        </w:rPr>
-        <w:t>External data</w:t>
-      </w:r>
-      <w:bookmarkEnd w:id="27"/>
     </w:p>
     <w:p>
       <w:pPr>
@@ -15906,7 +15805,7 @@
       <w:r>
         <w:instrText xml:space="preserve">AUTONUMLGL </w:instrText>
       </w:r>
-      <w:bookmarkStart w:id="28" w:name="_Toc152159423"/>
+      <w:bookmarkStart w:id="27" w:name="_Toc153452407"/>
       <w:r>
         <w:fldChar w:fldCharType="end"/>
       </w:r>
@@ -15919,7 +15818,7 @@
         </w:rPr>
         <w:t>How to import external data</w:t>
       </w:r>
-      <w:bookmarkEnd w:id="28"/>
+      <w:bookmarkEnd w:id="27"/>
     </w:p>
     <w:p>
       <w:pPr>
@@ -16885,7 +16784,7 @@
       <w:r>
         <w:instrText xml:space="preserve">AUTONUMLGL </w:instrText>
       </w:r>
-      <w:bookmarkStart w:id="29" w:name="_Toc152159424"/>
+      <w:bookmarkStart w:id="28" w:name="_Toc153452408"/>
       <w:r>
         <w:fldChar w:fldCharType="end"/>
       </w:r>
@@ -16898,7 +16797,7 @@
         </w:rPr>
         <w:t>Details on the format of external data files</w:t>
       </w:r>
-      <w:bookmarkEnd w:id="29"/>
+      <w:bookmarkEnd w:id="28"/>
     </w:p>
     <w:p>
       <w:pPr>
@@ -17396,7 +17295,7 @@
       <w:r>
         <w:instrText xml:space="preserve">AUTONUMLGL </w:instrText>
       </w:r>
-      <w:bookmarkStart w:id="30" w:name="_Toc152159425"/>
+      <w:bookmarkStart w:id="29" w:name="_Toc153452409"/>
       <w:r>
         <w:fldChar w:fldCharType="end"/>
       </w:r>
@@ -17409,7 +17308,7 @@
       <w:r>
         <w:t>views</w:t>
       </w:r>
-      <w:bookmarkEnd w:id="30"/>
+      <w:bookmarkEnd w:id="29"/>
     </w:p>
     <w:p>
       <w:pPr>
@@ -17459,7 +17358,7 @@
         <mc:AlternateContent>
           <mc:Choice Requires="wps">
             <w:drawing>
-              <wp:anchor distT="0" distB="0" distL="114300" distR="114300" simplePos="0" relativeHeight="251664384" behindDoc="0" locked="0" layoutInCell="1" allowOverlap="1" wp14:anchorId="174B291C" wp14:editId="3974D97C">
+              <wp:anchor distT="0" distB="0" distL="114300" distR="114300" simplePos="0" relativeHeight="251667968" behindDoc="0" locked="0" layoutInCell="1" allowOverlap="1" wp14:anchorId="174B291C" wp14:editId="7D64287E">
                 <wp:simplePos x="0" y="0"/>
                 <wp:positionH relativeFrom="column">
                   <wp:posOffset>2899410</wp:posOffset>
@@ -17523,11 +17422,11 @@
           </mc:Choice>
           <mc:Fallback>
             <w:pict>
-              <v:shapetype w14:anchorId="701CF883" id="_x0000_t32" coordsize="21600,21600" o:spt="32" o:oned="t" path="m,l21600,21600e" filled="f">
+              <v:shapetype w14:anchorId="34159960" id="_x0000_t32" coordsize="21600,21600" o:spt="32" o:oned="t" path="m,l21600,21600e" filled="f">
                 <v:path arrowok="t" fillok="f" o:connecttype="none"/>
                 <o:lock v:ext="edit" shapetype="t"/>
               </v:shapetype>
-              <v:shape id="AutoShape 54" o:spid="_x0000_s1026" type="#_x0000_t32" style="position:absolute;margin-left:228.3pt;margin-top:269.25pt;width:157.45pt;height:50.25pt;flip:x y;z-index:251664384;visibility:visible;mso-wrap-style:square;mso-width-percent:0;mso-height-percent:0;mso-wrap-distance-left:9pt;mso-wrap-distance-top:0;mso-wrap-distance-right:9pt;mso-wrap-distance-bottom:0;mso-position-horizontal:absolute;mso-position-horizontal-relative:text;mso-position-vertical:absolute;mso-position-vertical-relative:text;mso-width-percent:0;mso-height-percent:0;mso-width-relative:page;mso-height-relative:page" o:gfxdata="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" strokecolor="#c0504d [3205]" strokeweight="5pt">
+              <v:shape id="AutoShape 54" o:spid="_x0000_s1026" type="#_x0000_t32" style="position:absolute;margin-left:228.3pt;margin-top:269.25pt;width:157.45pt;height:50.25pt;flip:x y;z-index:251667968;visibility:visible;mso-wrap-style:square;mso-width-percent:0;mso-height-percent:0;mso-wrap-distance-left:9pt;mso-wrap-distance-top:0;mso-wrap-distance-right:9pt;mso-wrap-distance-bottom:0;mso-position-horizontal:absolute;mso-position-horizontal-relative:text;mso-position-vertical:absolute;mso-position-vertical-relative:text;mso-width-percent:0;mso-height-percent:0;mso-width-relative:page;mso-height-relative:page" o:gfxdata="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" strokecolor="#c0504d [3205]" strokeweight="5pt">
                 <v:stroke endarrow="block"/>
               </v:shape>
             </w:pict>
@@ -17542,7 +17441,7 @@
         <mc:AlternateContent>
           <mc:Choice Requires="wps">
             <w:drawing>
-              <wp:anchor distT="0" distB="0" distL="114300" distR="114300" simplePos="0" relativeHeight="251662336" behindDoc="0" locked="0" layoutInCell="1" allowOverlap="1" wp14:anchorId="52C83A5F" wp14:editId="66741D8F">
+              <wp:anchor distT="0" distB="0" distL="114300" distR="114300" simplePos="0" relativeHeight="251664896" behindDoc="0" locked="0" layoutInCell="1" allowOverlap="1" wp14:anchorId="52C83A5F" wp14:editId="13389977">
                 <wp:simplePos x="0" y="0"/>
                 <wp:positionH relativeFrom="column">
                   <wp:posOffset>1832610</wp:posOffset>
@@ -17606,7 +17505,7 @@
           </mc:Choice>
           <mc:Fallback>
             <w:pict>
-              <v:shape w14:anchorId="3948AD29" id="AutoShape 53" o:spid="_x0000_s1026" type="#_x0000_t32" style="position:absolute;margin-left:144.3pt;margin-top:269.25pt;width:231.75pt;height:45.75pt;flip:x y;z-index:251662336;visibility:visible;mso-wrap-style:square;mso-width-percent:0;mso-height-percent:0;mso-wrap-distance-left:9pt;mso-wrap-distance-top:0;mso-wrap-distance-right:9pt;mso-wrap-distance-bottom:0;mso-position-horizontal:absolute;mso-position-horizontal-relative:text;mso-position-vertical:absolute;mso-position-vertical-relative:text;mso-width-percent:0;mso-height-percent:0;mso-width-relative:page;mso-height-relative:page" o:gfxdata="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" strokecolor="#c0504d [3205]" strokeweight="5pt">
+              <v:shape w14:anchorId="3185FA3C" id="AutoShape 53" o:spid="_x0000_s1026" type="#_x0000_t32" style="position:absolute;margin-left:144.3pt;margin-top:269.25pt;width:231.75pt;height:45.75pt;flip:x y;z-index:251664896;visibility:visible;mso-wrap-style:square;mso-width-percent:0;mso-height-percent:0;mso-wrap-distance-left:9pt;mso-wrap-distance-top:0;mso-wrap-distance-right:9pt;mso-wrap-distance-bottom:0;mso-position-horizontal:absolute;mso-position-horizontal-relative:text;mso-position-vertical:absolute;mso-position-vertical-relative:text;mso-width-percent:0;mso-height-percent:0;mso-width-relative:page;mso-height-relative:page" o:gfxdata="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" strokecolor="#c0504d [3205]" strokeweight="5pt">
                 <v:stroke endarrow="block"/>
               </v:shape>
             </w:pict>
@@ -17621,7 +17520,7 @@
         <mc:AlternateContent>
           <mc:Choice Requires="wps">
             <w:drawing>
-              <wp:anchor distT="0" distB="0" distL="114300" distR="114300" simplePos="0" relativeHeight="251660288" behindDoc="0" locked="0" layoutInCell="1" allowOverlap="1" wp14:anchorId="0F9EE8FE" wp14:editId="5E5D1D48">
+              <wp:anchor distT="0" distB="0" distL="114300" distR="114300" simplePos="0" relativeHeight="251661824" behindDoc="0" locked="0" layoutInCell="1" allowOverlap="1" wp14:anchorId="0F9EE8FE" wp14:editId="7E7CC258">
                 <wp:simplePos x="0" y="0"/>
                 <wp:positionH relativeFrom="column">
                   <wp:posOffset>1642110</wp:posOffset>
@@ -17685,7 +17584,7 @@
           </mc:Choice>
           <mc:Fallback>
             <w:pict>
-              <v:shape w14:anchorId="3C80E454" id="AutoShape 52" o:spid="_x0000_s1026" type="#_x0000_t32" style="position:absolute;margin-left:129.3pt;margin-top:173.25pt;width:250.5pt;height:141.75pt;flip:x y;z-index:251660288;visibility:visible;mso-wrap-style:square;mso-width-percent:0;mso-height-percent:0;mso-wrap-distance-left:9pt;mso-wrap-distance-top:0;mso-wrap-distance-right:9pt;mso-wrap-distance-bottom:0;mso-position-horizontal:absolute;mso-position-horizontal-relative:text;mso-position-vertical:absolute;mso-position-vertical-relative:text;mso-width-percent:0;mso-height-percent:0;mso-width-relative:page;mso-height-relative:page" o:gfxdata="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" strokecolor="#c0504d [3205]" strokeweight="5pt">
+              <v:shape w14:anchorId="22574789" id="AutoShape 52" o:spid="_x0000_s1026" type="#_x0000_t32" style="position:absolute;margin-left:129.3pt;margin-top:173.25pt;width:250.5pt;height:141.75pt;flip:x y;z-index:251661824;visibility:visible;mso-wrap-style:square;mso-width-percent:0;mso-height-percent:0;mso-wrap-distance-left:9pt;mso-wrap-distance-top:0;mso-wrap-distance-right:9pt;mso-wrap-distance-bottom:0;mso-position-horizontal:absolute;mso-position-horizontal-relative:text;mso-position-vertical:absolute;mso-position-vertical-relative:text;mso-width-percent:0;mso-height-percent:0;mso-width-relative:page;mso-height-relative:page" o:gfxdata="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" strokecolor="#c0504d [3205]" strokeweight="5pt">
                 <v:stroke endarrow="block"/>
               </v:shape>
             </w:pict>
@@ -17700,7 +17599,7 @@
         <mc:AlternateContent>
           <mc:Choice Requires="wps">
             <w:drawing>
-              <wp:anchor distT="0" distB="0" distL="114300" distR="114300" simplePos="0" relativeHeight="251658240" behindDoc="0" locked="0" layoutInCell="1" allowOverlap="1" wp14:anchorId="35393829" wp14:editId="6F2C5109">
+              <wp:anchor distT="0" distB="0" distL="114300" distR="114300" simplePos="0" relativeHeight="251658752" behindDoc="0" locked="0" layoutInCell="1" allowOverlap="1" wp14:anchorId="35393829" wp14:editId="1D6673FF">
                 <wp:simplePos x="0" y="0"/>
                 <wp:positionH relativeFrom="column">
                   <wp:posOffset>3375660</wp:posOffset>
@@ -17764,7 +17663,7 @@
           </mc:Choice>
           <mc:Fallback>
             <w:pict>
-              <v:shape w14:anchorId="61FF290C" id="AutoShape 51" o:spid="_x0000_s1026" type="#_x0000_t32" style="position:absolute;margin-left:265.8pt;margin-top:173.25pt;width:119.95pt;height:134.25pt;flip:x y;z-index:251658240;visibility:visible;mso-wrap-style:square;mso-width-percent:0;mso-height-percent:0;mso-wrap-distance-left:9pt;mso-wrap-distance-top:0;mso-wrap-distance-right:9pt;mso-wrap-distance-bottom:0;mso-position-horizontal:absolute;mso-position-horizontal-relative:text;mso-position-vertical:absolute;mso-position-vertical-relative:text;mso-width-percent:0;mso-height-percent:0;mso-width-relative:page;mso-height-relative:page" o:gfxdata="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" strokecolor="#c0504d [3205]" strokeweight="5pt">
+              <v:shape w14:anchorId="0D9456DB" id="AutoShape 51" o:spid="_x0000_s1026" type="#_x0000_t32" style="position:absolute;margin-left:265.8pt;margin-top:173.25pt;width:119.95pt;height:134.25pt;flip:x y;z-index:251658752;visibility:visible;mso-wrap-style:square;mso-width-percent:0;mso-height-percent:0;mso-wrap-distance-left:9pt;mso-wrap-distance-top:0;mso-wrap-distance-right:9pt;mso-wrap-distance-bottom:0;mso-position-horizontal:absolute;mso-position-horizontal-relative:text;mso-position-vertical:absolute;mso-position-vertical-relative:text;mso-width-percent:0;mso-height-percent:0;mso-width-relative:page;mso-height-relative:page" o:gfxdata="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" strokecolor="#c0504d [3205]" strokeweight="5pt">
                 <v:stroke endarrow="block"/>
               </v:shape>
             </w:pict>
@@ -17779,7 +17678,7 @@
         <mc:AlternateContent>
           <mc:Choice Requires="wps">
             <w:drawing>
-              <wp:anchor distT="0" distB="0" distL="114300" distR="114300" simplePos="0" relativeHeight="251656192" behindDoc="0" locked="0" layoutInCell="1" allowOverlap="1" wp14:anchorId="122DC5CD" wp14:editId="010A02F2">
+              <wp:anchor distT="0" distB="0" distL="114300" distR="114300" simplePos="0" relativeHeight="251655680" behindDoc="0" locked="0" layoutInCell="1" allowOverlap="1" wp14:anchorId="122DC5CD" wp14:editId="4BA53EC9">
                 <wp:simplePos x="0" y="0"/>
                 <wp:positionH relativeFrom="column">
                   <wp:posOffset>4547235</wp:posOffset>
@@ -17843,7 +17742,7 @@
           </mc:Choice>
           <mc:Fallback>
             <w:pict>
-              <v:shape w14:anchorId="2068D01F" id="AutoShape 50" o:spid="_x0000_s1026" type="#_x0000_t32" style="position:absolute;margin-left:358.05pt;margin-top:101.25pt;width:33.75pt;height:206.25pt;flip:x y;z-index:251656192;visibility:visible;mso-wrap-style:square;mso-width-percent:0;mso-height-percent:0;mso-wrap-distance-left:9pt;mso-wrap-distance-top:0;mso-wrap-distance-right:9pt;mso-wrap-distance-bottom:0;mso-position-horizontal:absolute;mso-position-horizontal-relative:text;mso-position-vertical:absolute;mso-position-vertical-relative:text;mso-width-percent:0;mso-height-percent:0;mso-width-relative:page;mso-height-relative:page" o:gfxdata="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" strokecolor="#c0504d [3205]" strokeweight="5pt">
+              <v:shape w14:anchorId="43E2716C" id="AutoShape 50" o:spid="_x0000_s1026" type="#_x0000_t32" style="position:absolute;margin-left:358.05pt;margin-top:101.25pt;width:33.75pt;height:206.25pt;flip:x y;z-index:251655680;visibility:visible;mso-wrap-style:square;mso-width-percent:0;mso-height-percent:0;mso-wrap-distance-left:9pt;mso-wrap-distance-top:0;mso-wrap-distance-right:9pt;mso-wrap-distance-bottom:0;mso-position-horizontal:absolute;mso-position-horizontal-relative:text;mso-position-vertical:absolute;mso-position-vertical-relative:text;mso-width-percent:0;mso-height-percent:0;mso-width-relative:page;mso-height-relative:page" o:gfxdata="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" strokecolor="#c0504d [3205]" strokeweight="5pt">
                 <v:stroke endarrow="block"/>
               </v:shape>
             </w:pict>
@@ -17904,7 +17803,7 @@
         <mc:AlternateContent>
           <mc:Choice Requires="wps">
             <w:drawing>
-              <wp:anchor distT="0" distB="0" distL="114300" distR="114300" simplePos="0" relativeHeight="251635712" behindDoc="0" locked="0" layoutInCell="1" allowOverlap="1" wp14:anchorId="111F202F" wp14:editId="72226FA2">
+              <wp:anchor distT="0" distB="0" distL="114300" distR="114300" simplePos="0" relativeHeight="251624960" behindDoc="0" locked="0" layoutInCell="1" allowOverlap="1" wp14:anchorId="111F202F" wp14:editId="001FF0DC">
                 <wp:simplePos x="0" y="0"/>
                 <wp:positionH relativeFrom="column">
                   <wp:posOffset>3969385</wp:posOffset>
@@ -17984,7 +17883,7 @@
           </mc:Choice>
           <mc:Fallback>
             <w:pict>
-              <v:shape w14:anchorId="111F202F" id="Rectangle à coins arrondis 198" o:spid="_x0000_s1054" type="#_x0000_t62" style="position:absolute;left:0;text-align:left;margin-left:312.55pt;margin-top:11.85pt;width:116.15pt;height:55.05pt;z-index:251635712;visibility:visible;mso-wrap-style:square;mso-width-percent:0;mso-height-percent:0;mso-wrap-distance-left:9pt;mso-wrap-distance-top:0;mso-wrap-distance-right:9pt;mso-wrap-distance-bottom:0;mso-position-horizontal:absolute;mso-position-horizontal-relative:text;mso-position-vertical:absolute;mso-position-vertical-relative:text;mso-width-percent:0;mso-height-percent:0;mso-width-relative:margin;mso-height-relative:margin;v-text-anchor:middle" o:gfxdata="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" adj="14366,-19148" fillcolor="white [3201]" strokecolor="#c0504d [3205]" strokeweight="2pt">
+              <v:shape w14:anchorId="111F202F" id="Rectangle à coins arrondis 198" o:spid="_x0000_s1054" type="#_x0000_t62" style="position:absolute;left:0;text-align:left;margin-left:312.55pt;margin-top:11.85pt;width:116.15pt;height:55.05pt;z-index:251624960;visibility:visible;mso-wrap-style:square;mso-width-percent:0;mso-height-percent:0;mso-wrap-distance-left:9pt;mso-wrap-distance-top:0;mso-wrap-distance-right:9pt;mso-wrap-distance-bottom:0;mso-position-horizontal:absolute;mso-position-horizontal-relative:text;mso-position-vertical:absolute;mso-position-vertical-relative:text;mso-width-percent:0;mso-height-percent:0;mso-width-relative:margin;mso-height-relative:margin;v-text-anchor:middle" o:gfxdata="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" adj="14366,-19148" fillcolor="white [3201]" strokecolor="#c0504d [3205]" strokeweight="2pt">
                 <v:textbox>
                   <w:txbxContent>
                     <w:p>
@@ -18036,7 +17935,7 @@
         <mc:AlternateContent>
           <mc:Choice Requires="wps">
             <w:drawing>
-              <wp:anchor distT="0" distB="0" distL="114300" distR="114300" simplePos="0" relativeHeight="251709440" behindDoc="0" locked="0" layoutInCell="1" allowOverlap="1" wp14:anchorId="2E217B69" wp14:editId="558831CD">
+              <wp:anchor distT="0" distB="0" distL="114300" distR="114300" simplePos="0" relativeHeight="251735552" behindDoc="0" locked="0" layoutInCell="1" allowOverlap="1" wp14:anchorId="2E217B69" wp14:editId="39590A7E">
                 <wp:simplePos x="0" y="0"/>
                 <wp:positionH relativeFrom="column">
                   <wp:posOffset>1337310</wp:posOffset>
@@ -18100,7 +17999,7 @@
           </mc:Choice>
           <mc:Fallback>
             <w:pict>
-              <v:shape w14:anchorId="7B73A339" id="AutoShape 50" o:spid="_x0000_s1026" type="#_x0000_t32" style="position:absolute;margin-left:105.3pt;margin-top:246.35pt;width:274.5pt;height:87pt;z-index:251709440;visibility:visible;mso-wrap-style:square;mso-width-percent:0;mso-height-percent:0;mso-wrap-distance-left:9pt;mso-wrap-distance-top:0;mso-wrap-distance-right:9pt;mso-wrap-distance-bottom:0;mso-position-horizontal:absolute;mso-position-horizontal-relative:text;mso-position-vertical:absolute;mso-position-vertical-relative:text;mso-width-percent:0;mso-height-percent:0;mso-width-relative:page;mso-height-relative:page" o:gfxdata="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" strokecolor="#c0504d [3205]" strokeweight="5pt">
+              <v:shape w14:anchorId="45189A31" id="AutoShape 50" o:spid="_x0000_s1026" type="#_x0000_t32" style="position:absolute;margin-left:105.3pt;margin-top:246.35pt;width:274.5pt;height:87pt;z-index:251735552;visibility:visible;mso-wrap-style:square;mso-width-percent:0;mso-height-percent:0;mso-wrap-distance-left:9pt;mso-wrap-distance-top:0;mso-wrap-distance-right:9pt;mso-wrap-distance-bottom:0;mso-position-horizontal:absolute;mso-position-horizontal-relative:text;mso-position-vertical:absolute;mso-position-vertical-relative:text;mso-width-percent:0;mso-height-percent:0;mso-width-relative:page;mso-height-relative:page" o:gfxdata="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" strokecolor="#c0504d [3205]" strokeweight="5pt">
                 <v:stroke endarrow="block"/>
               </v:shape>
             </w:pict>
@@ -18115,7 +18014,7 @@
         <mc:AlternateContent>
           <mc:Choice Requires="wps">
             <w:drawing>
-              <wp:anchor distT="0" distB="0" distL="114300" distR="114300" simplePos="0" relativeHeight="251707392" behindDoc="0" locked="0" layoutInCell="1" allowOverlap="1" wp14:anchorId="64EB6A53" wp14:editId="365ADEB9">
+              <wp:anchor distT="0" distB="0" distL="114300" distR="114300" simplePos="0" relativeHeight="251732480" behindDoc="0" locked="0" layoutInCell="1" allowOverlap="1" wp14:anchorId="64EB6A53" wp14:editId="095913CB">
                 <wp:simplePos x="0" y="0"/>
                 <wp:positionH relativeFrom="column">
                   <wp:posOffset>1337310</wp:posOffset>
@@ -18179,7 +18078,7 @@
           </mc:Choice>
           <mc:Fallback>
             <w:pict>
-              <v:shape w14:anchorId="1E210A2E" id="AutoShape 50" o:spid="_x0000_s1026" type="#_x0000_t32" style="position:absolute;margin-left:105.3pt;margin-top:99.35pt;width:295.5pt;height:147pt;flip:y;z-index:251707392;visibility:visible;mso-wrap-style:square;mso-width-percent:0;mso-height-percent:0;mso-wrap-distance-left:9pt;mso-wrap-distance-top:0;mso-wrap-distance-right:9pt;mso-wrap-distance-bottom:0;mso-position-horizontal:absolute;mso-position-horizontal-relative:text;mso-position-vertical:absolute;mso-position-vertical-relative:text;mso-width-percent:0;mso-height-percent:0;mso-width-relative:page;mso-height-relative:page" o:gfxdata="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" strokecolor="#c0504d [3205]" strokeweight="5pt">
+              <v:shape w14:anchorId="2E8F7849" id="AutoShape 50" o:spid="_x0000_s1026" type="#_x0000_t32" style="position:absolute;margin-left:105.3pt;margin-top:99.35pt;width:295.5pt;height:147pt;flip:y;z-index:251732480;visibility:visible;mso-wrap-style:square;mso-width-percent:0;mso-height-percent:0;mso-wrap-distance-left:9pt;mso-wrap-distance-top:0;mso-wrap-distance-right:9pt;mso-wrap-distance-bottom:0;mso-position-horizontal:absolute;mso-position-horizontal-relative:text;mso-position-vertical:absolute;mso-position-vertical-relative:text;mso-width-percent:0;mso-height-percent:0;mso-width-relative:page;mso-height-relative:page" o:gfxdata="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" strokecolor="#c0504d [3205]" strokeweight="5pt">
                 <v:stroke endarrow="block"/>
               </v:shape>
             </w:pict>
@@ -18194,7 +18093,7 @@
         <mc:AlternateContent>
           <mc:Choice Requires="wps">
             <w:drawing>
-              <wp:anchor distT="0" distB="0" distL="114300" distR="114300" simplePos="0" relativeHeight="251705344" behindDoc="0" locked="0" layoutInCell="1" allowOverlap="1" wp14:anchorId="571F409D" wp14:editId="64FEA5F8">
+              <wp:anchor distT="0" distB="0" distL="114300" distR="114300" simplePos="0" relativeHeight="251729408" behindDoc="0" locked="0" layoutInCell="1" allowOverlap="1" wp14:anchorId="571F409D" wp14:editId="61BF7785">
                 <wp:simplePos x="0" y="0"/>
                 <wp:positionH relativeFrom="column">
                   <wp:posOffset>1337310</wp:posOffset>
@@ -18258,7 +18157,7 @@
           </mc:Choice>
           <mc:Fallback>
             <w:pict>
-              <v:shape w14:anchorId="718512A9" id="AutoShape 50" o:spid="_x0000_s1026" type="#_x0000_t32" style="position:absolute;margin-left:105.3pt;margin-top:161.6pt;width:79.5pt;height:84.75pt;flip:y;z-index:251705344;visibility:visible;mso-wrap-style:square;mso-width-percent:0;mso-height-percent:0;mso-wrap-distance-left:9pt;mso-wrap-distance-top:0;mso-wrap-distance-right:9pt;mso-wrap-distance-bottom:0;mso-position-horizontal:absolute;mso-position-horizontal-relative:text;mso-position-vertical:absolute;mso-position-vertical-relative:text;mso-width-percent:0;mso-height-percent:0;mso-width-relative:page;mso-height-relative:page" o:gfxdata="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" strokecolor="#c0504d [3205]" strokeweight="5pt">
+              <v:shape w14:anchorId="6D4C8BBF" id="AutoShape 50" o:spid="_x0000_s1026" type="#_x0000_t32" style="position:absolute;margin-left:105.3pt;margin-top:161.6pt;width:79.5pt;height:84.75pt;flip:y;z-index:251729408;visibility:visible;mso-wrap-style:square;mso-width-percent:0;mso-height-percent:0;mso-wrap-distance-left:9pt;mso-wrap-distance-top:0;mso-wrap-distance-right:9pt;mso-wrap-distance-bottom:0;mso-position-horizontal:absolute;mso-position-horizontal-relative:text;mso-position-vertical:absolute;mso-position-vertical-relative:text;mso-width-percent:0;mso-height-percent:0;mso-width-relative:page;mso-height-relative:page" o:gfxdata="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" strokecolor="#c0504d [3205]" strokeweight="5pt">
                 <v:stroke endarrow="block"/>
               </v:shape>
             </w:pict>
@@ -18273,7 +18172,7 @@
         <mc:AlternateContent>
           <mc:Choice Requires="wps">
             <w:drawing>
-              <wp:anchor distT="0" distB="0" distL="114300" distR="114300" simplePos="0" relativeHeight="251645952" behindDoc="0" locked="0" layoutInCell="1" allowOverlap="1" wp14:anchorId="1831FA41" wp14:editId="505A5D50">
+              <wp:anchor distT="0" distB="0" distL="114300" distR="114300" simplePos="0" relativeHeight="251640320" behindDoc="0" locked="0" layoutInCell="1" allowOverlap="1" wp14:anchorId="1831FA41" wp14:editId="04F84EAD">
                 <wp:simplePos x="0" y="0"/>
                 <wp:positionH relativeFrom="column">
                   <wp:posOffset>-95250</wp:posOffset>
@@ -18362,7 +18261,7 @@
           </mc:Choice>
           <mc:Fallback>
             <w:pict>
-              <v:shape w14:anchorId="1831FA41" id="Rectangle à coins arrondis 210" o:spid="_x0000_s1055" type="#_x0000_t62" style="position:absolute;left:0;text-align:left;margin-left:-7.5pt;margin-top:320.15pt;width:140.35pt;height:75pt;z-index:251645952;visibility:visible;mso-wrap-style:square;mso-width-percent:0;mso-height-percent:0;mso-wrap-distance-left:9pt;mso-wrap-distance-top:0;mso-wrap-distance-right:9pt;mso-wrap-distance-bottom:0;mso-position-horizontal:absolute;mso-position-horizontal-relative:text;mso-position-vertical:absolute;mso-position-vertical-relative:text;mso-width-percent:0;mso-height-percent:0;mso-width-relative:margin;mso-height-relative:margin;v-text-anchor:middle" o:gfxdata="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" adj="15559,-16862" fillcolor="white [3201]" strokecolor="#c0504d [3205]" strokeweight="2pt">
+              <v:shape w14:anchorId="1831FA41" id="Rectangle à coins arrondis 210" o:spid="_x0000_s1055" type="#_x0000_t62" style="position:absolute;left:0;text-align:left;margin-left:-7.5pt;margin-top:320.15pt;width:140.35pt;height:75pt;z-index:251640320;visibility:visible;mso-wrap-style:square;mso-width-percent:0;mso-height-percent:0;mso-wrap-distance-left:9pt;mso-wrap-distance-top:0;mso-wrap-distance-right:9pt;mso-wrap-distance-bottom:0;mso-position-horizontal:absolute;mso-position-horizontal-relative:text;mso-position-vertical:absolute;mso-position-vertical-relative:text;mso-width-percent:0;mso-height-percent:0;mso-width-relative:margin;mso-height-relative:margin;v-text-anchor:middle" o:gfxdata="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" adj="15559,-16862" fillcolor="white [3201]" strokecolor="#c0504d [3205]" strokeweight="2pt">
                 <v:textbox>
                   <w:txbxContent>
                     <w:p>
@@ -18448,7 +18347,7 @@
         <mc:AlternateContent>
           <mc:Choice Requires="wps">
             <w:drawing>
-              <wp:anchor distT="0" distB="0" distL="114300" distR="114300" simplePos="0" relativeHeight="251668480" behindDoc="0" locked="0" layoutInCell="1" allowOverlap="1" wp14:anchorId="4EA52A04" wp14:editId="3149C8A0">
+              <wp:anchor distT="0" distB="0" distL="114300" distR="114300" simplePos="0" relativeHeight="251674112" behindDoc="0" locked="0" layoutInCell="1" allowOverlap="1" wp14:anchorId="4EA52A04" wp14:editId="6E051164">
                 <wp:simplePos x="0" y="0"/>
                 <wp:positionH relativeFrom="column">
                   <wp:posOffset>1675765</wp:posOffset>
@@ -18512,7 +18411,7 @@
           </mc:Choice>
           <mc:Fallback>
             <w:pict>
-              <v:shape w14:anchorId="5BE028BD" id="AutoShape 57" o:spid="_x0000_s1026" type="#_x0000_t32" style="position:absolute;margin-left:131.95pt;margin-top:-273.15pt;width:299.25pt;height:37.65pt;flip:y;z-index:251668480;visibility:visible;mso-wrap-style:square;mso-width-percent:0;mso-height-percent:0;mso-wrap-distance-left:9pt;mso-wrap-distance-top:0;mso-wrap-distance-right:9pt;mso-wrap-distance-bottom:0;mso-position-horizontal:absolute;mso-position-horizontal-relative:text;mso-position-vertical:absolute;mso-position-vertical-relative:text;mso-width-percent:0;mso-height-percent:0;mso-width-relative:page;mso-height-relative:page" o:gfxdata="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" strokecolor="#c0504d [3205]" strokeweight="5pt">
+              <v:shape w14:anchorId="51DFB440" id="AutoShape 57" o:spid="_x0000_s1026" type="#_x0000_t32" style="position:absolute;margin-left:131.95pt;margin-top:-273.15pt;width:299.25pt;height:37.65pt;flip:y;z-index:251674112;visibility:visible;mso-wrap-style:square;mso-width-percent:0;mso-height-percent:0;mso-wrap-distance-left:9pt;mso-wrap-distance-top:0;mso-wrap-distance-right:9pt;mso-wrap-distance-bottom:0;mso-position-horizontal:absolute;mso-position-horizontal-relative:text;mso-position-vertical:absolute;mso-position-vertical-relative:text;mso-width-percent:0;mso-height-percent:0;mso-width-relative:page;mso-height-relative:page" o:gfxdata="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" strokecolor="#c0504d [3205]" strokeweight="5pt">
                 <v:stroke endarrow="block"/>
               </v:shape>
             </w:pict>
@@ -18527,7 +18426,7 @@
         <mc:AlternateContent>
           <mc:Choice Requires="wps">
             <w:drawing>
-              <wp:anchor distT="0" distB="0" distL="114300" distR="114300" simplePos="0" relativeHeight="251670528" behindDoc="0" locked="0" layoutInCell="1" allowOverlap="1" wp14:anchorId="76A26E8D" wp14:editId="5077FB8D">
+              <wp:anchor distT="0" distB="0" distL="114300" distR="114300" simplePos="0" relativeHeight="251677184" behindDoc="0" locked="0" layoutInCell="1" allowOverlap="1" wp14:anchorId="76A26E8D" wp14:editId="53791513">
                 <wp:simplePos x="0" y="0"/>
                 <wp:positionH relativeFrom="column">
                   <wp:posOffset>647065</wp:posOffset>
@@ -18591,7 +18490,7 @@
           </mc:Choice>
           <mc:Fallback>
             <w:pict>
-              <v:shape w14:anchorId="7ACF158A" id="AutoShape 58" o:spid="_x0000_s1026" type="#_x0000_t32" style="position:absolute;margin-left:50.95pt;margin-top:-221.25pt;width:317.1pt;height:20.45pt;z-index:251670528;visibility:visible;mso-wrap-style:square;mso-width-percent:0;mso-height-percent:0;mso-wrap-distance-left:9pt;mso-wrap-distance-top:0;mso-wrap-distance-right:9pt;mso-wrap-distance-bottom:0;mso-position-horizontal:absolute;mso-position-horizontal-relative:text;mso-position-vertical:absolute;mso-position-vertical-relative:text;mso-width-percent:0;mso-height-percent:0;mso-width-relative:page;mso-height-relative:page" o:gfxdata="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" strokecolor="#c0504d [3205]" strokeweight="5pt">
+              <v:shape w14:anchorId="24E72AE6" id="AutoShape 58" o:spid="_x0000_s1026" type="#_x0000_t32" style="position:absolute;margin-left:50.95pt;margin-top:-221.25pt;width:317.1pt;height:20.45pt;z-index:251677184;visibility:visible;mso-wrap-style:square;mso-width-percent:0;mso-height-percent:0;mso-wrap-distance-left:9pt;mso-wrap-distance-top:0;mso-wrap-distance-right:9pt;mso-wrap-distance-bottom:0;mso-position-horizontal:absolute;mso-position-horizontal-relative:text;mso-position-vertical:absolute;mso-position-vertical-relative:text;mso-width-percent:0;mso-height-percent:0;mso-width-relative:page;mso-height-relative:page" o:gfxdata="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" strokecolor="#c0504d [3205]" strokeweight="5pt">
                 <v:stroke endarrow="block"/>
               </v:shape>
             </w:pict>
@@ -18606,7 +18505,7 @@
         <mc:AlternateContent>
           <mc:Choice Requires="wps">
             <w:drawing>
-              <wp:anchor distT="0" distB="0" distL="114300" distR="114300" simplePos="0" relativeHeight="251666432" behindDoc="0" locked="0" layoutInCell="1" allowOverlap="1" wp14:anchorId="25FA3275" wp14:editId="0A6E6B01">
+              <wp:anchor distT="0" distB="0" distL="114300" distR="114300" simplePos="0" relativeHeight="251671040" behindDoc="0" locked="0" layoutInCell="1" allowOverlap="1" wp14:anchorId="25FA3275" wp14:editId="067267CF">
                 <wp:simplePos x="0" y="0"/>
                 <wp:positionH relativeFrom="column">
                   <wp:posOffset>647065</wp:posOffset>
@@ -18670,7 +18569,7 @@
           </mc:Choice>
           <mc:Fallback>
             <w:pict>
-              <v:shape w14:anchorId="009BCC95" id="AutoShape 56" o:spid="_x0000_s1026" type="#_x0000_t32" style="position:absolute;margin-left:50.95pt;margin-top:-221.25pt;width:121.55pt;height:43.6pt;z-index:251666432;visibility:visible;mso-wrap-style:square;mso-width-percent:0;mso-height-percent:0;mso-wrap-distance-left:9pt;mso-wrap-distance-top:0;mso-wrap-distance-right:9pt;mso-wrap-distance-bottom:0;mso-position-horizontal:absolute;mso-position-horizontal-relative:text;mso-position-vertical:absolute;mso-position-vertical-relative:text;mso-width-percent:0;mso-height-percent:0;mso-width-relative:page;mso-height-relative:page" o:gfxdata="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" strokecolor="#c0504d [3205]" strokeweight="5pt">
+              <v:shape w14:anchorId="65834022" id="AutoShape 56" o:spid="_x0000_s1026" type="#_x0000_t32" style="position:absolute;margin-left:50.95pt;margin-top:-221.25pt;width:121.55pt;height:43.6pt;z-index:251671040;visibility:visible;mso-wrap-style:square;mso-width-percent:0;mso-height-percent:0;mso-wrap-distance-left:9pt;mso-wrap-distance-top:0;mso-wrap-distance-right:9pt;mso-wrap-distance-bottom:0;mso-position-horizontal:absolute;mso-position-horizontal-relative:text;mso-position-vertical:absolute;mso-position-vertical-relative:text;mso-width-percent:0;mso-height-percent:0;mso-width-relative:page;mso-height-relative:page" o:gfxdata="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" strokecolor="#c0504d [3205]" strokeweight="5pt">
                 <v:stroke endarrow="block"/>
               </v:shape>
             </w:pict>
@@ -18682,9 +18581,9 @@
       <w:pPr>
         <w:pStyle w:val="Titre1"/>
       </w:pPr>
-      <w:bookmarkStart w:id="31" w:name="_Ref398278982"/>
-      <w:bookmarkStart w:id="32" w:name="_Ref398277081"/>
-      <w:bookmarkStart w:id="33" w:name="_Toc152159426"/>
+      <w:bookmarkStart w:id="30" w:name="_Ref398278982"/>
+      <w:bookmarkStart w:id="31" w:name="_Ref398277081"/>
+      <w:bookmarkStart w:id="32" w:name="_Toc153452410"/>
       <w:r>
         <w:rPr>
           <w:noProof/>
@@ -18693,7 +18592,7 @@
         <mc:AlternateContent>
           <mc:Choice Requires="wps">
             <w:drawing>
-              <wp:anchor distT="0" distB="0" distL="114300" distR="114300" simplePos="0" relativeHeight="251643904" behindDoc="0" locked="0" layoutInCell="1" allowOverlap="1" wp14:anchorId="490BB731" wp14:editId="617FA49F">
+              <wp:anchor distT="0" distB="0" distL="114300" distR="114300" simplePos="0" relativeHeight="251637248" behindDoc="0" locked="0" layoutInCell="1" allowOverlap="1" wp14:anchorId="490BB731" wp14:editId="320856D7">
                 <wp:simplePos x="0" y="0"/>
                 <wp:positionH relativeFrom="column">
                   <wp:posOffset>-397510</wp:posOffset>
@@ -18788,7 +18687,7 @@
           </mc:Choice>
           <mc:Fallback>
             <w:pict>
-              <v:shape w14:anchorId="490BB731" id="Rectangle à coins arrondis 206" o:spid="_x0000_s1056" type="#_x0000_t62" style="position:absolute;left:0;text-align:left;margin-left:-31.3pt;margin-top:-284.65pt;width:136.1pt;height:65.9pt;z-index:251643904;visibility:visible;mso-wrap-style:square;mso-width-percent:0;mso-height-percent:0;mso-wrap-distance-left:9pt;mso-wrap-distance-top:0;mso-wrap-distance-right:9pt;mso-wrap-distance-bottom:0;mso-position-horizontal:absolute;mso-position-horizontal-relative:text;mso-position-vertical:absolute;mso-position-vertical-relative:text;mso-width-percent:0;mso-height-percent:0;mso-width-relative:margin;mso-height-relative:margin;v-text-anchor:middle" o:gfxdata="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" adj="10396,28940" fillcolor="white [3201]" strokecolor="#f79646 [3209]" strokeweight="2pt">
+              <v:shape w14:anchorId="490BB731" id="Rectangle à coins arrondis 206" o:spid="_x0000_s1056" type="#_x0000_t62" style="position:absolute;left:0;text-align:left;margin-left:-31.3pt;margin-top:-284.65pt;width:136.1pt;height:65.9pt;z-index:251637248;visibility:visible;mso-wrap-style:square;mso-width-percent:0;mso-height-percent:0;mso-wrap-distance-left:9pt;mso-wrap-distance-top:0;mso-wrap-distance-right:9pt;mso-wrap-distance-bottom:0;mso-position-horizontal:absolute;mso-position-horizontal-relative:text;mso-position-vertical:absolute;mso-position-vertical-relative:text;mso-width-percent:0;mso-height-percent:0;mso-width-relative:margin;mso-height-relative:margin;v-text-anchor:middle" o:gfxdata="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" adj="10396,28940" fillcolor="white [3201]" strokecolor="#f79646 [3209]" strokeweight="2pt">
                 <v:path arrowok="t"/>
                 <v:textbox>
                   <w:txbxContent>
@@ -18830,7 +18729,7 @@
         <mc:AlternateContent>
           <mc:Choice Requires="wps">
             <w:drawing>
-              <wp:anchor distT="0" distB="0" distL="114300" distR="114300" simplePos="0" relativeHeight="251641856" behindDoc="0" locked="0" layoutInCell="1" allowOverlap="1" wp14:anchorId="78DB4F16" wp14:editId="1075EB57">
+              <wp:anchor distT="0" distB="0" distL="114300" distR="114300" simplePos="0" relativeHeight="251634176" behindDoc="0" locked="0" layoutInCell="1" allowOverlap="1" wp14:anchorId="78DB4F16" wp14:editId="19AA36E3">
                 <wp:simplePos x="0" y="0"/>
                 <wp:positionH relativeFrom="column">
                   <wp:posOffset>363220</wp:posOffset>
@@ -18898,7 +18797,7 @@
           </mc:Choice>
           <mc:Fallback>
             <w:pict>
-              <v:shapetype w14:anchorId="1A83A082" id="_x0000_t104" coordsize="21600,21600" o:spt="104" adj="12960,19440,7200" path="ar0@22@3@21,,0@4@21@14@22@1@21@7@21@12@2l@13@2@8,0@11@2wa0@22@3@21@10@2@16@24@14@22@1@21@16@24@14,xewr@14@22@1@21@7@21@16@24nfe">
+              <v:shapetype w14:anchorId="0B9F05B8" id="_x0000_t104" coordsize="21600,21600" o:spt="104" adj="12960,19440,7200" path="ar0@22@3@21,,0@4@21@14@22@1@21@7@21@12@2l@13@2@8,0@11@2wa0@22@3@21@10@2@16@24@14@22@1@21@16@24@14,xewr@14@22@1@21@7@21@16@24nfe">
                 <v:stroke joinstyle="miter"/>
                 <v:formulas>
                   <v:f eqn="val #0"/>
@@ -18955,7 +18854,7 @@
                 </v:handles>
                 <o:complex v:ext="view"/>
               </v:shapetype>
-              <v:shape id="Flèche courbée vers le haut 205" o:spid="_x0000_s1026" type="#_x0000_t104" style="position:absolute;margin-left:28.6pt;margin-top:-288.85pt;width:331.25pt;height:76.1pt;rotation:415204fd;flip:y;z-index:251641856;visibility:visible;mso-wrap-style:square;mso-width-percent:0;mso-height-percent:0;mso-wrap-distance-left:9pt;mso-wrap-distance-top:0;mso-wrap-distance-right:9pt;mso-wrap-distance-bottom:0;mso-position-horizontal:absolute;mso-position-horizontal-relative:text;mso-position-vertical:absolute;mso-position-vertical-relative:text;mso-width-percent:0;mso-height-percent:0;mso-width-relative:margin;mso-height-relative:margin;v-text-anchor:middle" o:gfxdata="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" adj="19290,21065,5400" fillcolor="white [3201]" strokecolor="#f79646 [3209]" strokeweight="2pt">
+              <v:shape id="Flèche courbée vers le haut 205" o:spid="_x0000_s1026" type="#_x0000_t104" style="position:absolute;margin-left:28.6pt;margin-top:-288.85pt;width:331.25pt;height:76.1pt;rotation:415204fd;flip:y;z-index:251634176;visibility:visible;mso-wrap-style:square;mso-width-percent:0;mso-height-percent:0;mso-wrap-distance-left:9pt;mso-wrap-distance-top:0;mso-wrap-distance-right:9pt;mso-wrap-distance-bottom:0;mso-position-horizontal:absolute;mso-position-horizontal-relative:text;mso-position-vertical:absolute;mso-position-vertical-relative:text;mso-width-percent:0;mso-height-percent:0;mso-width-relative:margin;mso-height-relative:margin;v-text-anchor:middle" o:gfxdata="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" adj="19290,21065,5400" fillcolor="white [3201]" strokecolor="#f79646 [3209]" strokeweight="2pt">
                 <v:path arrowok="t"/>
               </v:shape>
             </w:pict>
@@ -18970,7 +18869,7 @@
         <mc:AlternateContent>
           <mc:Choice Requires="wps">
             <w:drawing>
-              <wp:anchor distT="0" distB="0" distL="114300" distR="114300" simplePos="0" relativeHeight="251639808" behindDoc="0" locked="0" layoutInCell="1" allowOverlap="1" wp14:anchorId="16D23543" wp14:editId="1951F7DA">
+              <wp:anchor distT="0" distB="0" distL="114300" distR="114300" simplePos="0" relativeHeight="251631104" behindDoc="0" locked="0" layoutInCell="1" allowOverlap="1" wp14:anchorId="16D23543" wp14:editId="7C6A6B7B">
                 <wp:simplePos x="0" y="0"/>
                 <wp:positionH relativeFrom="column">
                   <wp:posOffset>206375</wp:posOffset>
@@ -19038,7 +18937,7 @@
           </mc:Choice>
           <mc:Fallback>
             <w:pict>
-              <v:shape w14:anchorId="2E9088F9" id="Flèche courbée vers le haut 204" o:spid="_x0000_s1026" type="#_x0000_t104" style="position:absolute;margin-left:16.25pt;margin-top:-163.3pt;width:150.4pt;height:64.9pt;rotation:1131775fd;z-index:251639808;visibility:visible;mso-wrap-style:square;mso-width-percent:0;mso-height-percent:0;mso-wrap-distance-left:9pt;mso-wrap-distance-top:0;mso-wrap-distance-right:9pt;mso-wrap-distance-bottom:0;mso-position-horizontal:absolute;mso-position-horizontal-relative:text;mso-position-vertical:absolute;mso-position-vertical-relative:text;mso-width-percent:0;mso-height-percent:0;mso-width-relative:margin;mso-height-relative:margin;v-text-anchor:middle" o:gfxdata="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" adj="17262,20596,5400" fillcolor="white [3201]" strokecolor="#f79646 [3209]" strokeweight="2pt">
+              <v:shape w14:anchorId="5CA981BA" id="Flèche courbée vers le haut 204" o:spid="_x0000_s1026" type="#_x0000_t104" style="position:absolute;margin-left:16.25pt;margin-top:-163.3pt;width:150.4pt;height:64.9pt;rotation:1131775fd;z-index:251631104;visibility:visible;mso-wrap-style:square;mso-width-percent:0;mso-height-percent:0;mso-wrap-distance-left:9pt;mso-wrap-distance-top:0;mso-wrap-distance-right:9pt;mso-wrap-distance-bottom:0;mso-position-horizontal:absolute;mso-position-horizontal-relative:text;mso-position-vertical:absolute;mso-position-vertical-relative:text;mso-width-percent:0;mso-height-percent:0;mso-width-relative:margin;mso-height-relative:margin;v-text-anchor:middle" o:gfxdata="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" adj="17262,20596,5400" fillcolor="white [3201]" strokecolor="#f79646 [3209]" strokeweight="2pt">
                 <v:path arrowok="t"/>
               </v:shape>
             </w:pict>
@@ -19053,7 +18952,7 @@
         <mc:AlternateContent>
           <mc:Choice Requires="wps">
             <w:drawing>
-              <wp:anchor distT="0" distB="0" distL="114300" distR="114300" simplePos="0" relativeHeight="251637760" behindDoc="0" locked="0" layoutInCell="1" allowOverlap="1" wp14:anchorId="789E159F" wp14:editId="63B07423">
+              <wp:anchor distT="0" distB="0" distL="114300" distR="114300" simplePos="0" relativeHeight="251628032" behindDoc="0" locked="0" layoutInCell="1" allowOverlap="1" wp14:anchorId="789E159F" wp14:editId="6467C7D7">
                 <wp:simplePos x="0" y="0"/>
                 <wp:positionH relativeFrom="column">
                   <wp:posOffset>485140</wp:posOffset>
@@ -19121,7 +19020,7 @@
           </mc:Choice>
           <mc:Fallback>
             <w:pict>
-              <v:shape w14:anchorId="73DE383C" id="Flèche courbée vers le haut 203" o:spid="_x0000_s1026" type="#_x0000_t104" style="position:absolute;margin-left:38.2pt;margin-top:-256.6pt;width:335.65pt;height:77.75pt;rotation:-426035fd;flip:y;z-index:251637760;visibility:visible;mso-wrap-style:square;mso-width-percent:0;mso-height-percent:0;mso-wrap-distance-left:9pt;mso-wrap-distance-top:0;mso-wrap-distance-right:9pt;mso-wrap-distance-bottom:0;mso-position-horizontal:absolute;mso-position-horizontal-relative:text;mso-position-vertical:absolute;mso-position-vertical-relative:text;mso-width-percent:0;mso-height-percent:0;mso-width-relative:margin;mso-height-relative:margin;v-text-anchor:middle" o:gfxdata="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" adj="19271,21061,5400" fillcolor="white [3201]" strokecolor="#f79646 [3209]" strokeweight="2pt">
+              <v:shape w14:anchorId="5D520CA8" id="Flèche courbée vers le haut 203" o:spid="_x0000_s1026" type="#_x0000_t104" style="position:absolute;margin-left:38.2pt;margin-top:-256.6pt;width:335.65pt;height:77.75pt;rotation:-426035fd;flip:y;z-index:251628032;visibility:visible;mso-wrap-style:square;mso-width-percent:0;mso-height-percent:0;mso-wrap-distance-left:9pt;mso-wrap-distance-top:0;mso-wrap-distance-right:9pt;mso-wrap-distance-bottom:0;mso-position-horizontal:absolute;mso-position-horizontal-relative:text;mso-position-vertical:absolute;mso-position-vertical-relative:text;mso-width-percent:0;mso-height-percent:0;mso-width-relative:margin;mso-height-relative:margin;v-text-anchor:middle" o:gfxdata="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" adj="19271,21061,5400" fillcolor="white [3201]" strokecolor="#f79646 [3209]" strokeweight="2pt">
                 <v:path arrowok="t"/>
               </v:shape>
             </w:pict>
@@ -19155,10 +19054,10 @@
       <w:r>
         <w:t>Managing three dimensions or more</w:t>
       </w:r>
-      <w:bookmarkEnd w:id="31"/>
-      <w:bookmarkEnd w:id="33"/>
-    </w:p>
-    <w:bookmarkEnd w:id="32"/>
+      <w:bookmarkEnd w:id="30"/>
+      <w:bookmarkEnd w:id="32"/>
+    </w:p>
+    <w:bookmarkEnd w:id="31"/>
     <w:p>
       <w:r>
         <w:t>With three</w:t>
@@ -19180,7 +19079,7 @@
         <mc:AlternateContent>
           <mc:Choice Requires="wps">
             <w:drawing>
-              <wp:anchor distT="0" distB="0" distL="114300" distR="114300" simplePos="0" relativeHeight="251711488" behindDoc="0" locked="0" layoutInCell="1" allowOverlap="1" wp14:anchorId="03645AD4" wp14:editId="3BFD3103">
+              <wp:anchor distT="0" distB="0" distL="114300" distR="114300" simplePos="0" relativeHeight="251738624" behindDoc="0" locked="0" layoutInCell="1" allowOverlap="1" wp14:anchorId="03645AD4" wp14:editId="27F46302">
                 <wp:simplePos x="0" y="0"/>
                 <wp:positionH relativeFrom="column">
                   <wp:posOffset>3822700</wp:posOffset>
@@ -19268,7 +19167,7 @@
           </mc:Choice>
           <mc:Fallback>
             <w:pict>
-              <v:shape w14:anchorId="03645AD4" id="AutoShape 46" o:spid="_x0000_s1057" type="#_x0000_t62" style="position:absolute;left:0;text-align:left;margin-left:301pt;margin-top:132.5pt;width:173.85pt;height:48.85pt;z-index:251711488;visibility:visible;mso-wrap-style:square;mso-width-percent:0;mso-height-percent:0;mso-wrap-distance-left:9pt;mso-wrap-distance-top:0;mso-wrap-distance-right:9pt;mso-wrap-distance-bottom:0;mso-position-horizontal:absolute;mso-position-horizontal-relative:text;mso-position-vertical:absolute;mso-position-vertical-relative:text;mso-width-percent:0;mso-height-percent:0;mso-width-relative:margin;mso-height-relative:margin;v-text-anchor:middle" o:gfxdata="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" adj="6902,-9860" fillcolor="white [3201]" strokecolor="#f79646 [3209]" strokeweight="2pt">
+              <v:shape w14:anchorId="03645AD4" id="AutoShape 46" o:spid="_x0000_s1057" type="#_x0000_t62" style="position:absolute;left:0;text-align:left;margin-left:301pt;margin-top:132.5pt;width:173.85pt;height:48.85pt;z-index:251738624;visibility:visible;mso-wrap-style:square;mso-width-percent:0;mso-height-percent:0;mso-wrap-distance-left:9pt;mso-wrap-distance-top:0;mso-wrap-distance-right:9pt;mso-wrap-distance-bottom:0;mso-position-horizontal:absolute;mso-position-horizontal-relative:text;mso-position-vertical:absolute;mso-position-vertical-relative:text;mso-width-percent:0;mso-height-percent:0;mso-width-relative:margin;mso-height-relative:margin;v-text-anchor:middle" o:gfxdata="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" adj="6902,-9860" fillcolor="white [3201]" strokecolor="#f79646 [3209]" strokeweight="2pt">
                 <v:textbox>
                   <w:txbxContent>
                     <w:p>
@@ -19424,7 +19323,7 @@
         <mc:AlternateContent>
           <mc:Choice Requires="wps">
             <w:drawing>
-              <wp:anchor distT="0" distB="0" distL="114300" distR="114300" simplePos="0" relativeHeight="251652096" behindDoc="0" locked="0" layoutInCell="1" allowOverlap="1" wp14:anchorId="581AC1B3" wp14:editId="1585E2BF">
+              <wp:anchor distT="0" distB="0" distL="114300" distR="114300" simplePos="0" relativeHeight="251649536" behindDoc="0" locked="0" layoutInCell="1" allowOverlap="1" wp14:anchorId="581AC1B3" wp14:editId="71E087E0">
                 <wp:simplePos x="0" y="0"/>
                 <wp:positionH relativeFrom="column">
                   <wp:posOffset>3343275</wp:posOffset>
@@ -19523,7 +19422,7 @@
           </mc:Choice>
           <mc:Fallback>
             <w:pict>
-              <v:shape w14:anchorId="581AC1B3" id="Rectangle à coins arrondis 183" o:spid="_x0000_s1058" type="#_x0000_t62" style="position:absolute;left:0;text-align:left;margin-left:263.25pt;margin-top:180.4pt;width:170pt;height:82.85pt;z-index:251652096;visibility:visible;mso-wrap-style:square;mso-width-percent:0;mso-height-percent:0;mso-wrap-distance-left:9pt;mso-wrap-distance-top:0;mso-wrap-distance-right:9pt;mso-wrap-distance-bottom:0;mso-position-horizontal:absolute;mso-position-horizontal-relative:text;mso-position-vertical:absolute;mso-position-vertical-relative:text;mso-width-percent:0;mso-height-percent:0;mso-width-relative:margin;mso-height-relative:margin;v-text-anchor:middle" o:gfxdata="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" adj="15488,-5045" fillcolor="white [3201]" strokecolor="#f79646 [3209]" strokeweight="2pt">
+              <v:shape w14:anchorId="581AC1B3" id="Rectangle à coins arrondis 183" o:spid="_x0000_s1058" type="#_x0000_t62" style="position:absolute;left:0;text-align:left;margin-left:263.25pt;margin-top:180.4pt;width:170pt;height:82.85pt;z-index:251649536;visibility:visible;mso-wrap-style:square;mso-width-percent:0;mso-height-percent:0;mso-wrap-distance-left:9pt;mso-wrap-distance-top:0;mso-wrap-distance-right:9pt;mso-wrap-distance-bottom:0;mso-position-horizontal:absolute;mso-position-horizontal-relative:text;mso-position-vertical:absolute;mso-position-vertical-relative:text;mso-width-percent:0;mso-height-percent:0;mso-width-relative:margin;mso-height-relative:margin;v-text-anchor:middle" o:gfxdata="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" adj="15488,-5045" fillcolor="white [3201]" strokecolor="#f79646 [3209]" strokeweight="2pt">
                 <v:textbox>
                   <w:txbxContent>
                     <w:p>
@@ -19568,7 +19467,7 @@
         <mc:AlternateContent>
           <mc:Choice Requires="wps">
             <w:drawing>
-              <wp:anchor distT="0" distB="0" distL="114300" distR="114300" simplePos="0" relativeHeight="251654144" behindDoc="0" locked="0" layoutInCell="1" allowOverlap="1" wp14:anchorId="4C587062" wp14:editId="77DC45E0">
+              <wp:anchor distT="0" distB="0" distL="114300" distR="114300" simplePos="0" relativeHeight="251652608" behindDoc="0" locked="0" layoutInCell="1" allowOverlap="1" wp14:anchorId="4C587062" wp14:editId="4DC9A3FF">
                 <wp:simplePos x="0" y="0"/>
                 <wp:positionH relativeFrom="column">
                   <wp:posOffset>280035</wp:posOffset>
@@ -19655,7 +19554,7 @@
           </mc:Choice>
           <mc:Fallback>
             <w:pict>
-              <v:shape w14:anchorId="4C587062" id="AutoShape 48" o:spid="_x0000_s1059" type="#_x0000_t62" style="position:absolute;left:0;text-align:left;margin-left:22.05pt;margin-top:160.85pt;width:188.25pt;height:82.85pt;z-index:251654144;visibility:visible;mso-wrap-style:square;mso-width-percent:0;mso-height-percent:0;mso-wrap-distance-left:9pt;mso-wrap-distance-top:0;mso-wrap-distance-right:9pt;mso-wrap-distance-bottom:0;mso-position-horizontal:absolute;mso-position-horizontal-relative:text;mso-position-vertical:absolute;mso-position-vertical-relative:text;mso-width-percent:0;mso-height-percent:0;mso-width-relative:margin;mso-height-relative:margin;v-text-anchor:middle" o:gfxdata="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" adj="7212,-26149" fillcolor="white [3201]" strokecolor="#f79646 [3209]" strokeweight="2pt">
+              <v:shape w14:anchorId="4C587062" id="AutoShape 48" o:spid="_x0000_s1059" type="#_x0000_t62" style="position:absolute;left:0;text-align:left;margin-left:22.05pt;margin-top:160.85pt;width:188.25pt;height:82.85pt;z-index:251652608;visibility:visible;mso-wrap-style:square;mso-width-percent:0;mso-height-percent:0;mso-wrap-distance-left:9pt;mso-wrap-distance-top:0;mso-wrap-distance-right:9pt;mso-wrap-distance-bottom:0;mso-position-horizontal:absolute;mso-position-horizontal-relative:text;mso-position-vertical:absolute;mso-position-vertical-relative:text;mso-width-percent:0;mso-height-percent:0;mso-width-relative:margin;mso-height-relative:margin;v-text-anchor:middle" o:gfxdata="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" adj="7212,-26149" fillcolor="white [3201]" strokecolor="#f79646 [3209]" strokeweight="2pt">
                 <v:textbox>
                   <w:txbxContent>
                     <w:p>
@@ -19932,7 +19831,7 @@
         </w:rPr>
         <w:instrText xml:space="preserve">AUTONUMLGL </w:instrText>
       </w:r>
-      <w:bookmarkStart w:id="34" w:name="_Toc152159427"/>
+      <w:bookmarkStart w:id="33" w:name="_Toc153452411"/>
       <w:r>
         <w:rPr>
           <w:lang w:val="en-GB"/>
@@ -19948,7 +19847,7 @@
       <w:r>
         <w:t>Technical limits</w:t>
       </w:r>
-      <w:bookmarkEnd w:id="34"/>
+      <w:bookmarkEnd w:id="33"/>
     </w:p>
     <w:p>
       <w:pPr>
@@ -20267,7 +20166,7 @@
         <w:rPr>
           <w:color w:val="000000" w:themeColor="text1"/>
         </w:rPr>
-        <w:t xml:space="preserve">4.8.2. </w:t>
+        <w:t xml:space="preserve">4.7.2. </w:t>
       </w:r>
       <w:r>
         <w:rPr>

</xml_diff>